<commit_message>
Fixing Milestone 3 upload issues
</commit_message>
<xml_diff>
--- a/docs/Milestone 3.docx
+++ b/docs/Milestone 3.docx
@@ -23,8 +23,4153 @@
         <w:t>Determine whether the research aim, hypothesis and questions previously proposed need to be revised.</w:t>
       </w:r>
     </w:p>
+    <w:p>
+      <w:r>
+        <w:t>The research aim remains appropriate, maintaining its focus on exploring the effectiveness of Augmented Reality (AR) technology in enhancing cooking skills and boosting confidence in the kitchen, particularly for beginners. However, the hypothesis has been revised to reflect the current technical constraints. Specifically, the project will not include real-time guidance features—such as visually demonstrating how to cut an onion through a user interface in the AR display—due to limitations in AR functionality without the use of a dedicated VR headset.</w:t>
+      </w:r>
+    </w:p>
     <w:p/>
+    <w:p>
+      <w:pPr>
+        <w:pStyle w:val="Heading3"/>
+        <w:numPr>
+          <w:ilvl w:val="0"/>
+          <w:numId w:val="1"/>
+        </w:numPr>
+      </w:pPr>
+      <w:r>
+        <w:t>Propose a pipeline/plan for your research and prepare an illustration. Some sort of experimentation is needed for evaluation purposes. Use your early literature review as inspiration for candidate pipelines in your chosen subject area.</w:t>
+      </w:r>
+    </w:p>
+    <w:tbl>
+      <w:tblPr>
+        <w:tblStyle w:val="TableGrid"/>
+        <w:tblW w:w="0" w:type="auto"/>
+        <w:tblLook w:val="04A0" w:firstRow="1" w:lastRow="0" w:firstColumn="1" w:lastColumn="0" w:noHBand="0" w:noVBand="1"/>
+      </w:tblPr>
+      <w:tblGrid>
+        <w:gridCol w:w="1782"/>
+        <w:gridCol w:w="1825"/>
+        <w:gridCol w:w="1947"/>
+        <w:gridCol w:w="1900"/>
+        <w:gridCol w:w="1562"/>
+      </w:tblGrid>
+      <w:tr>
+        <w:trPr>
+          <w:trHeight w:val="800"/>
+        </w:trPr>
+        <w:tc>
+          <w:tcPr>
+            <w:tcW w:w="1782" w:type="dxa"/>
+          </w:tcPr>
+          <w:p>
+            <w:pPr>
+              <w:jc w:val="center"/>
+              <w:rPr>
+                <w:sz w:val="16"/>
+                <w:szCs w:val="16"/>
+              </w:rPr>
+            </w:pPr>
+          </w:p>
+          <w:p>
+            <w:pPr>
+              <w:jc w:val="center"/>
+              <w:rPr>
+                <w:sz w:val="16"/>
+                <w:szCs w:val="16"/>
+              </w:rPr>
+            </w:pPr>
+            <w:r>
+              <w:rPr>
+                <w:sz w:val="16"/>
+                <w:szCs w:val="16"/>
+              </w:rPr>
+              <w:t>Phase 01: Initial Research and Setup</w:t>
+            </w:r>
+          </w:p>
+        </w:tc>
+        <w:tc>
+          <w:tcPr>
+            <w:tcW w:w="1825" w:type="dxa"/>
+          </w:tcPr>
+          <w:p>
+            <w:pPr>
+              <w:jc w:val="center"/>
+              <w:rPr>
+                <w:sz w:val="16"/>
+                <w:szCs w:val="16"/>
+              </w:rPr>
+            </w:pPr>
+          </w:p>
+          <w:p>
+            <w:pPr>
+              <w:jc w:val="center"/>
+              <w:rPr>
+                <w:sz w:val="16"/>
+                <w:szCs w:val="16"/>
+              </w:rPr>
+            </w:pPr>
+            <w:r>
+              <w:rPr>
+                <w:sz w:val="16"/>
+                <w:szCs w:val="16"/>
+              </w:rPr>
+              <w:t>Phase 02: Data Acquisition</w:t>
+            </w:r>
+          </w:p>
+        </w:tc>
+        <w:tc>
+          <w:tcPr>
+            <w:tcW w:w="1947" w:type="dxa"/>
+          </w:tcPr>
+          <w:p>
+            <w:pPr>
+              <w:jc w:val="center"/>
+              <w:rPr>
+                <w:sz w:val="16"/>
+                <w:szCs w:val="16"/>
+              </w:rPr>
+            </w:pPr>
+          </w:p>
+          <w:p>
+            <w:pPr>
+              <w:jc w:val="center"/>
+              <w:rPr>
+                <w:sz w:val="16"/>
+                <w:szCs w:val="16"/>
+              </w:rPr>
+            </w:pPr>
+            <w:r>
+              <w:rPr>
+                <w:sz w:val="16"/>
+                <w:szCs w:val="16"/>
+              </w:rPr>
+              <w:t>Phase 03: Experimentation</w:t>
+            </w:r>
+          </w:p>
+        </w:tc>
+        <w:tc>
+          <w:tcPr>
+            <w:tcW w:w="1900" w:type="dxa"/>
+          </w:tcPr>
+          <w:p>
+            <w:pPr>
+              <w:jc w:val="center"/>
+              <w:rPr>
+                <w:sz w:val="16"/>
+                <w:szCs w:val="16"/>
+              </w:rPr>
+            </w:pPr>
+          </w:p>
+          <w:p>
+            <w:pPr>
+              <w:jc w:val="center"/>
+              <w:rPr>
+                <w:sz w:val="16"/>
+                <w:szCs w:val="16"/>
+              </w:rPr>
+            </w:pPr>
+            <w:r>
+              <w:rPr>
+                <w:sz w:val="16"/>
+                <w:szCs w:val="16"/>
+              </w:rPr>
+              <w:t xml:space="preserve">Phase 04: </w:t>
+            </w:r>
+            <w:r>
+              <w:rPr>
+                <w:sz w:val="16"/>
+                <w:szCs w:val="16"/>
+              </w:rPr>
+              <w:t>Evaluation</w:t>
+            </w:r>
+          </w:p>
+        </w:tc>
+        <w:tc>
+          <w:tcPr>
+            <w:tcW w:w="1562" w:type="dxa"/>
+          </w:tcPr>
+          <w:p>
+            <w:pPr>
+              <w:jc w:val="center"/>
+              <w:rPr>
+                <w:sz w:val="16"/>
+                <w:szCs w:val="16"/>
+              </w:rPr>
+            </w:pPr>
+          </w:p>
+          <w:p>
+            <w:pPr>
+              <w:jc w:val="center"/>
+              <w:rPr>
+                <w:sz w:val="16"/>
+                <w:szCs w:val="16"/>
+              </w:rPr>
+            </w:pPr>
+            <w:r>
+              <w:rPr>
+                <w:sz w:val="16"/>
+                <w:szCs w:val="16"/>
+              </w:rPr>
+              <w:t>Phase 05: Improvements</w:t>
+            </w:r>
+          </w:p>
+        </w:tc>
+      </w:tr>
+      <w:tr>
+        <w:trPr>
+          <w:trHeight w:val="4100"/>
+        </w:trPr>
+        <w:tc>
+          <w:tcPr>
+            <w:tcW w:w="1782" w:type="dxa"/>
+          </w:tcPr>
+          <w:p>
+            <w:pPr>
+              <w:jc w:val="center"/>
+              <w:rPr>
+                <w:sz w:val="16"/>
+                <w:szCs w:val="16"/>
+              </w:rPr>
+            </w:pPr>
+          </w:p>
+          <w:p>
+            <w:pPr>
+              <w:rPr>
+                <w:sz w:val="16"/>
+                <w:szCs w:val="16"/>
+              </w:rPr>
+            </w:pPr>
+            <w:r>
+              <w:rPr>
+                <w:noProof/>
+                <w:sz w:val="16"/>
+                <w:szCs w:val="16"/>
+              </w:rPr>
+              <mc:AlternateContent>
+                <mc:Choice Requires="wps">
+                  <w:drawing>
+                    <wp:anchor distT="0" distB="0" distL="114300" distR="114300" simplePos="0" relativeHeight="251680768" behindDoc="0" locked="0" layoutInCell="1" allowOverlap="1" wp14:anchorId="5AF78A9B" wp14:editId="2C671548">
+                      <wp:simplePos x="0" y="0"/>
+                      <wp:positionH relativeFrom="column">
+                        <wp:posOffset>-4437</wp:posOffset>
+                      </wp:positionH>
+                      <wp:positionV relativeFrom="paragraph">
+                        <wp:posOffset>17991</wp:posOffset>
+                      </wp:positionV>
+                      <wp:extent cx="976108" cy="370248"/>
+                      <wp:effectExtent l="0" t="0" r="14605" b="10795"/>
+                      <wp:wrapNone/>
+                      <wp:docPr id="915295526" name="Rectangle: Rounded Corners 1"/>
+                      <wp:cNvGraphicFramePr/>
+                      <a:graphic xmlns:a="http://schemas.openxmlformats.org/drawingml/2006/main">
+                        <a:graphicData uri="http://schemas.microsoft.com/office/word/2010/wordprocessingShape">
+                          <wps:wsp>
+                            <wps:cNvSpPr/>
+                            <wps:spPr>
+                              <a:xfrm>
+                                <a:off x="0" y="0"/>
+                                <a:ext cx="976108" cy="370248"/>
+                              </a:xfrm>
+                              <a:prstGeom prst="roundRect">
+                                <a:avLst/>
+                              </a:prstGeom>
+                              <a:noFill/>
+                              <a:ln>
+                                <a:solidFill>
+                                  <a:schemeClr val="bg1"/>
+                                </a:solidFill>
+                              </a:ln>
+                            </wps:spPr>
+                            <wps:style>
+                              <a:lnRef idx="2">
+                                <a:schemeClr val="accent1">
+                                  <a:shade val="15000"/>
+                                </a:schemeClr>
+                              </a:lnRef>
+                              <a:fillRef idx="1">
+                                <a:schemeClr val="accent1"/>
+                              </a:fillRef>
+                              <a:effectRef idx="0">
+                                <a:schemeClr val="accent1"/>
+                              </a:effectRef>
+                              <a:fontRef idx="minor">
+                                <a:schemeClr val="lt1"/>
+                              </a:fontRef>
+                            </wps:style>
+                            <wps:txbx>
+                              <w:txbxContent>
+                                <w:p>
+                                  <w:pPr>
+                                    <w:jc w:val="center"/>
+                                    <w:rPr>
+                                      <w:sz w:val="12"/>
+                                      <w:szCs w:val="12"/>
+                                    </w:rPr>
+                                  </w:pPr>
+                                  <w:r>
+                                    <w:rPr>
+                                      <w:sz w:val="12"/>
+                                      <w:szCs w:val="12"/>
+                                    </w:rPr>
+                                    <w:t xml:space="preserve">1.1 – Topic </w:t>
+                                  </w:r>
+                                  <w:r>
+                                    <w:rPr>
+                                      <w:sz w:val="12"/>
+                                      <w:szCs w:val="12"/>
+                                    </w:rPr>
+                                    <w:t>selection</w:t>
+                                  </w:r>
+                                </w:p>
+                              </w:txbxContent>
+                            </wps:txbx>
+                            <wps:bodyPr rot="0" spcFirstLastPara="0" vertOverflow="overflow" horzOverflow="overflow" vert="horz" wrap="square" lIns="91440" tIns="45720" rIns="91440" bIns="45720" numCol="1" spcCol="0" rtlCol="0" fromWordArt="0" anchor="ctr" anchorCtr="0" forceAA="0" compatLnSpc="1">
+                              <a:prstTxWarp prst="textNoShape">
+                                <a:avLst/>
+                              </a:prstTxWarp>
+                              <a:noAutofit/>
+                            </wps:bodyPr>
+                          </wps:wsp>
+                        </a:graphicData>
+                      </a:graphic>
+                      <wp14:sizeRelH relativeFrom="margin">
+                        <wp14:pctWidth>0</wp14:pctWidth>
+                      </wp14:sizeRelH>
+                      <wp14:sizeRelV relativeFrom="margin">
+                        <wp14:pctHeight>0</wp14:pctHeight>
+                      </wp14:sizeRelV>
+                    </wp:anchor>
+                  </w:drawing>
+                </mc:Choice>
+                <mc:Fallback>
+                  <w:pict>
+                    <v:roundrect w14:anchorId="5AF78A9B" id="Rectangle: Rounded Corners 1" o:spid="_x0000_s1026" style="position:absolute;margin-left:-.35pt;margin-top:1.4pt;width:76.85pt;height:29.15pt;z-index:251680768;visibility:visible;mso-wrap-style:square;mso-width-percent:0;mso-height-percent:0;mso-wrap-distance-left:9pt;mso-wrap-distance-top:0;mso-wrap-distance-right:9pt;mso-wrap-distance-bottom:0;mso-position-horizontal:absolute;mso-position-horizontal-relative:text;mso-position-vertical:absolute;mso-position-vertical-relative:text;mso-width-percent:0;mso-height-percent:0;mso-width-relative:margin;mso-height-relative:margin;v-text-anchor:middle" arcsize="10923f" o:gfxdata="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" filled="f" strokecolor="white [3212]" strokeweight="1pt">
+                      <v:stroke joinstyle="miter"/>
+                      <v:textbox>
+                        <w:txbxContent>
+                          <w:p>
+                            <w:pPr>
+                              <w:jc w:val="center"/>
+                              <w:rPr>
+                                <w:sz w:val="12"/>
+                                <w:szCs w:val="12"/>
+                              </w:rPr>
+                            </w:pPr>
+                            <w:r>
+                              <w:rPr>
+                                <w:sz w:val="12"/>
+                                <w:szCs w:val="12"/>
+                              </w:rPr>
+                              <w:t xml:space="preserve">1.1 – Topic </w:t>
+                            </w:r>
+                            <w:r>
+                              <w:rPr>
+                                <w:sz w:val="12"/>
+                                <w:szCs w:val="12"/>
+                              </w:rPr>
+                              <w:t>selection</w:t>
+                            </w:r>
+                          </w:p>
+                        </w:txbxContent>
+                      </v:textbox>
+                    </v:roundrect>
+                  </w:pict>
+                </mc:Fallback>
+              </mc:AlternateContent>
+            </w:r>
+          </w:p>
+          <w:p>
+            <w:pPr>
+              <w:rPr>
+                <w:sz w:val="16"/>
+                <w:szCs w:val="16"/>
+              </w:rPr>
+            </w:pPr>
+          </w:p>
+          <w:p>
+            <w:pPr>
+              <w:jc w:val="center"/>
+              <w:rPr>
+                <w:sz w:val="16"/>
+                <w:szCs w:val="16"/>
+              </w:rPr>
+            </w:pPr>
+          </w:p>
+          <w:p>
+            <w:pPr>
+              <w:rPr>
+                <w:sz w:val="16"/>
+                <w:szCs w:val="16"/>
+              </w:rPr>
+            </w:pPr>
+            <w:r>
+              <w:rPr>
+                <w:noProof/>
+                <w:sz w:val="16"/>
+                <w:szCs w:val="16"/>
+              </w:rPr>
+              <mc:AlternateContent>
+                <mc:Choice Requires="wps">
+                  <w:drawing>
+                    <wp:anchor distT="0" distB="0" distL="114300" distR="114300" simplePos="0" relativeHeight="251683840" behindDoc="0" locked="0" layoutInCell="1" allowOverlap="1" wp14:anchorId="5A3D9668" wp14:editId="6F2279AA">
+                      <wp:simplePos x="0" y="0"/>
+                      <wp:positionH relativeFrom="column">
+                        <wp:posOffset>494540</wp:posOffset>
+                      </wp:positionH>
+                      <wp:positionV relativeFrom="paragraph">
+                        <wp:posOffset>7620</wp:posOffset>
+                      </wp:positionV>
+                      <wp:extent cx="0" cy="294399"/>
+                      <wp:effectExtent l="76200" t="0" r="57150" b="48895"/>
+                      <wp:wrapNone/>
+                      <wp:docPr id="1233273180" name="Straight Arrow Connector 2"/>
+                      <wp:cNvGraphicFramePr/>
+                      <a:graphic xmlns:a="http://schemas.openxmlformats.org/drawingml/2006/main">
+                        <a:graphicData uri="http://schemas.microsoft.com/office/word/2010/wordprocessingShape">
+                          <wps:wsp>
+                            <wps:cNvCnPr/>
+                            <wps:spPr>
+                              <a:xfrm>
+                                <a:off x="0" y="0"/>
+                                <a:ext cx="0" cy="294399"/>
+                              </a:xfrm>
+                              <a:prstGeom prst="straightConnector1">
+                                <a:avLst/>
+                              </a:prstGeom>
+                              <a:ln>
+                                <a:solidFill>
+                                  <a:schemeClr val="bg1"/>
+                                </a:solidFill>
+                                <a:tailEnd type="triangle"/>
+                              </a:ln>
+                            </wps:spPr>
+                            <wps:style>
+                              <a:lnRef idx="1">
+                                <a:schemeClr val="accent1"/>
+                              </a:lnRef>
+                              <a:fillRef idx="0">
+                                <a:schemeClr val="accent1"/>
+                              </a:fillRef>
+                              <a:effectRef idx="0">
+                                <a:schemeClr val="accent1"/>
+                              </a:effectRef>
+                              <a:fontRef idx="minor">
+                                <a:schemeClr val="tx1"/>
+                              </a:fontRef>
+                            </wps:style>
+                            <wps:bodyPr/>
+                          </wps:wsp>
+                        </a:graphicData>
+                      </a:graphic>
+                    </wp:anchor>
+                  </w:drawing>
+                </mc:Choice>
+                <mc:Fallback>
+                  <w:pict>
+                    <v:shapetype w14:anchorId="65B7C071" id="_x0000_t32" coordsize="21600,21600" o:spt="32" o:oned="t" path="m,l21600,21600e" filled="f">
+                      <v:path arrowok="t" fillok="f" o:connecttype="none"/>
+                      <o:lock v:ext="edit" shapetype="t"/>
+                    </v:shapetype>
+                    <v:shape id="Straight Arrow Connector 2" o:spid="_x0000_s1026" type="#_x0000_t32" style="position:absolute;margin-left:38.95pt;margin-top:.6pt;width:0;height:23.2pt;z-index:251683840;visibility:visible;mso-wrap-style:square;mso-wrap-distance-left:9pt;mso-wrap-distance-top:0;mso-wrap-distance-right:9pt;mso-wrap-distance-bottom:0;mso-position-horizontal:absolute;mso-position-horizontal-relative:text;mso-position-vertical:absolute;mso-position-vertical-relative:text" o:gfxdata="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" strokecolor="white [3212]" strokeweight=".5pt">
+                      <v:stroke endarrow="block" joinstyle="miter"/>
+                    </v:shape>
+                  </w:pict>
+                </mc:Fallback>
+              </mc:AlternateContent>
+            </w:r>
+          </w:p>
+          <w:p>
+            <w:pPr>
+              <w:rPr>
+                <w:sz w:val="16"/>
+                <w:szCs w:val="16"/>
+              </w:rPr>
+            </w:pPr>
+          </w:p>
+          <w:p>
+            <w:pPr>
+              <w:jc w:val="center"/>
+              <w:rPr>
+                <w:sz w:val="16"/>
+                <w:szCs w:val="16"/>
+              </w:rPr>
+            </w:pPr>
+            <w:r>
+              <w:rPr>
+                <w:noProof/>
+                <w:sz w:val="16"/>
+                <w:szCs w:val="16"/>
+              </w:rPr>
+              <mc:AlternateContent>
+                <mc:Choice Requires="wps">
+                  <w:drawing>
+                    <wp:anchor distT="0" distB="0" distL="114300" distR="114300" simplePos="0" relativeHeight="251681792" behindDoc="0" locked="0" layoutInCell="1" allowOverlap="1" wp14:anchorId="6C9FFAFB" wp14:editId="3C1063FA">
+                      <wp:simplePos x="0" y="0"/>
+                      <wp:positionH relativeFrom="column">
+                        <wp:posOffset>-4768</wp:posOffset>
+                      </wp:positionH>
+                      <wp:positionV relativeFrom="paragraph">
+                        <wp:posOffset>70485</wp:posOffset>
+                      </wp:positionV>
+                      <wp:extent cx="976108" cy="361950"/>
+                      <wp:effectExtent l="0" t="0" r="14605" b="19050"/>
+                      <wp:wrapNone/>
+                      <wp:docPr id="743706016" name="Rectangle: Rounded Corners 1"/>
+                      <wp:cNvGraphicFramePr/>
+                      <a:graphic xmlns:a="http://schemas.openxmlformats.org/drawingml/2006/main">
+                        <a:graphicData uri="http://schemas.microsoft.com/office/word/2010/wordprocessingShape">
+                          <wps:wsp>
+                            <wps:cNvSpPr/>
+                            <wps:spPr>
+                              <a:xfrm>
+                                <a:off x="0" y="0"/>
+                                <a:ext cx="976108" cy="361950"/>
+                              </a:xfrm>
+                              <a:prstGeom prst="roundRect">
+                                <a:avLst/>
+                              </a:prstGeom>
+                              <a:noFill/>
+                              <a:ln>
+                                <a:solidFill>
+                                  <a:schemeClr val="bg1"/>
+                                </a:solidFill>
+                              </a:ln>
+                            </wps:spPr>
+                            <wps:style>
+                              <a:lnRef idx="2">
+                                <a:schemeClr val="accent1">
+                                  <a:shade val="15000"/>
+                                </a:schemeClr>
+                              </a:lnRef>
+                              <a:fillRef idx="1">
+                                <a:schemeClr val="accent1"/>
+                              </a:fillRef>
+                              <a:effectRef idx="0">
+                                <a:schemeClr val="accent1"/>
+                              </a:effectRef>
+                              <a:fontRef idx="minor">
+                                <a:schemeClr val="lt1"/>
+                              </a:fontRef>
+                            </wps:style>
+                            <wps:txbx>
+                              <w:txbxContent>
+                                <w:p>
+                                  <w:pPr>
+                                    <w:jc w:val="center"/>
+                                    <w:rPr>
+                                      <w:sz w:val="12"/>
+                                      <w:szCs w:val="12"/>
+                                    </w:rPr>
+                                  </w:pPr>
+                                  <w:r>
+                                    <w:rPr>
+                                      <w:sz w:val="12"/>
+                                      <w:szCs w:val="12"/>
+                                    </w:rPr>
+                                    <w:t>1.</w:t>
+                                  </w:r>
+                                  <w:r>
+                                    <w:rPr>
+                                      <w:sz w:val="12"/>
+                                      <w:szCs w:val="12"/>
+                                    </w:rPr>
+                                    <w:t>2</w:t>
+                                  </w:r>
+                                  <w:r>
+                                    <w:rPr>
+                                      <w:sz w:val="12"/>
+                                      <w:szCs w:val="12"/>
+                                    </w:rPr>
+                                    <w:t xml:space="preserve"> –</w:t>
+                                  </w:r>
+                                  <w:r>
+                                    <w:rPr>
+                                      <w:sz w:val="12"/>
+                                      <w:szCs w:val="12"/>
+                                    </w:rPr>
+                                    <w:t xml:space="preserve"> </w:t>
+                                  </w:r>
+                                  <w:r>
+                                    <w:rPr>
+                                      <w:sz w:val="12"/>
+                                      <w:szCs w:val="12"/>
+                                    </w:rPr>
+                                    <w:t xml:space="preserve">Literature Review </w:t>
+                                  </w:r>
+                                </w:p>
+                              </w:txbxContent>
+                            </wps:txbx>
+                            <wps:bodyPr rot="0" spcFirstLastPara="0" vertOverflow="overflow" horzOverflow="overflow" vert="horz" wrap="square" lIns="91440" tIns="45720" rIns="91440" bIns="45720" numCol="1" spcCol="0" rtlCol="0" fromWordArt="0" anchor="ctr" anchorCtr="0" forceAA="0" compatLnSpc="1">
+                              <a:prstTxWarp prst="textNoShape">
+                                <a:avLst/>
+                              </a:prstTxWarp>
+                              <a:noAutofit/>
+                            </wps:bodyPr>
+                          </wps:wsp>
+                        </a:graphicData>
+                      </a:graphic>
+                      <wp14:sizeRelH relativeFrom="margin">
+                        <wp14:pctWidth>0</wp14:pctWidth>
+                      </wp14:sizeRelH>
+                      <wp14:sizeRelV relativeFrom="margin">
+                        <wp14:pctHeight>0</wp14:pctHeight>
+                      </wp14:sizeRelV>
+                    </wp:anchor>
+                  </w:drawing>
+                </mc:Choice>
+                <mc:Fallback>
+                  <w:pict>
+                    <v:roundrect w14:anchorId="6C9FFAFB" id="_x0000_s1027" style="position:absolute;left:0;text-align:left;margin-left:-.4pt;margin-top:5.55pt;width:76.85pt;height:28.5pt;z-index:251681792;visibility:visible;mso-wrap-style:square;mso-width-percent:0;mso-height-percent:0;mso-wrap-distance-left:9pt;mso-wrap-distance-top:0;mso-wrap-distance-right:9pt;mso-wrap-distance-bottom:0;mso-position-horizontal:absolute;mso-position-horizontal-relative:text;mso-position-vertical:absolute;mso-position-vertical-relative:text;mso-width-percent:0;mso-height-percent:0;mso-width-relative:margin;mso-height-relative:margin;v-text-anchor:middle" arcsize="10923f" o:gfxdata="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" filled="f" strokecolor="white [3212]" strokeweight="1pt">
+                      <v:stroke joinstyle="miter"/>
+                      <v:textbox>
+                        <w:txbxContent>
+                          <w:p>
+                            <w:pPr>
+                              <w:jc w:val="center"/>
+                              <w:rPr>
+                                <w:sz w:val="12"/>
+                                <w:szCs w:val="12"/>
+                              </w:rPr>
+                            </w:pPr>
+                            <w:r>
+                              <w:rPr>
+                                <w:sz w:val="12"/>
+                                <w:szCs w:val="12"/>
+                              </w:rPr>
+                              <w:t>1.</w:t>
+                            </w:r>
+                            <w:r>
+                              <w:rPr>
+                                <w:sz w:val="12"/>
+                                <w:szCs w:val="12"/>
+                              </w:rPr>
+                              <w:t>2</w:t>
+                            </w:r>
+                            <w:r>
+                              <w:rPr>
+                                <w:sz w:val="12"/>
+                                <w:szCs w:val="12"/>
+                              </w:rPr>
+                              <w:t xml:space="preserve"> –</w:t>
+                            </w:r>
+                            <w:r>
+                              <w:rPr>
+                                <w:sz w:val="12"/>
+                                <w:szCs w:val="12"/>
+                              </w:rPr>
+                              <w:t xml:space="preserve"> </w:t>
+                            </w:r>
+                            <w:r>
+                              <w:rPr>
+                                <w:sz w:val="12"/>
+                                <w:szCs w:val="12"/>
+                              </w:rPr>
+                              <w:t xml:space="preserve">Literature Review </w:t>
+                            </w:r>
+                          </w:p>
+                        </w:txbxContent>
+                      </v:textbox>
+                    </v:roundrect>
+                  </w:pict>
+                </mc:Fallback>
+              </mc:AlternateContent>
+            </w:r>
+          </w:p>
+          <w:p>
+            <w:pPr>
+              <w:rPr>
+                <w:sz w:val="16"/>
+                <w:szCs w:val="16"/>
+              </w:rPr>
+            </w:pPr>
+          </w:p>
+          <w:p>
+            <w:pPr>
+              <w:rPr>
+                <w:sz w:val="16"/>
+                <w:szCs w:val="16"/>
+              </w:rPr>
+            </w:pPr>
+          </w:p>
+          <w:p>
+            <w:pPr>
+              <w:rPr>
+                <w:sz w:val="16"/>
+                <w:szCs w:val="16"/>
+              </w:rPr>
+            </w:pPr>
+            <w:r>
+              <w:rPr>
+                <w:noProof/>
+                <w:sz w:val="16"/>
+                <w:szCs w:val="16"/>
+              </w:rPr>
+              <mc:AlternateContent>
+                <mc:Choice Requires="wps">
+                  <w:drawing>
+                    <wp:anchor distT="0" distB="0" distL="114300" distR="114300" simplePos="0" relativeHeight="251684864" behindDoc="0" locked="0" layoutInCell="1" allowOverlap="1" wp14:anchorId="319DE9D6" wp14:editId="12BE5462">
+                      <wp:simplePos x="0" y="0"/>
+                      <wp:positionH relativeFrom="column">
+                        <wp:posOffset>492635</wp:posOffset>
+                      </wp:positionH>
+                      <wp:positionV relativeFrom="paragraph">
+                        <wp:posOffset>57150</wp:posOffset>
+                      </wp:positionV>
+                      <wp:extent cx="0" cy="294399"/>
+                      <wp:effectExtent l="76200" t="0" r="57150" b="48895"/>
+                      <wp:wrapNone/>
+                      <wp:docPr id="203642900" name="Straight Arrow Connector 2"/>
+                      <wp:cNvGraphicFramePr/>
+                      <a:graphic xmlns:a="http://schemas.openxmlformats.org/drawingml/2006/main">
+                        <a:graphicData uri="http://schemas.microsoft.com/office/word/2010/wordprocessingShape">
+                          <wps:wsp>
+                            <wps:cNvCnPr/>
+                            <wps:spPr>
+                              <a:xfrm>
+                                <a:off x="0" y="0"/>
+                                <a:ext cx="0" cy="294399"/>
+                              </a:xfrm>
+                              <a:prstGeom prst="straightConnector1">
+                                <a:avLst/>
+                              </a:prstGeom>
+                              <a:ln>
+                                <a:solidFill>
+                                  <a:schemeClr val="bg1"/>
+                                </a:solidFill>
+                                <a:tailEnd type="triangle"/>
+                              </a:ln>
+                            </wps:spPr>
+                            <wps:style>
+                              <a:lnRef idx="1">
+                                <a:schemeClr val="accent1"/>
+                              </a:lnRef>
+                              <a:fillRef idx="0">
+                                <a:schemeClr val="accent1"/>
+                              </a:fillRef>
+                              <a:effectRef idx="0">
+                                <a:schemeClr val="accent1"/>
+                              </a:effectRef>
+                              <a:fontRef idx="minor">
+                                <a:schemeClr val="tx1"/>
+                              </a:fontRef>
+                            </wps:style>
+                            <wps:bodyPr/>
+                          </wps:wsp>
+                        </a:graphicData>
+                      </a:graphic>
+                    </wp:anchor>
+                  </w:drawing>
+                </mc:Choice>
+                <mc:Fallback>
+                  <w:pict>
+                    <v:shape w14:anchorId="296CF7D5" id="Straight Arrow Connector 2" o:spid="_x0000_s1026" type="#_x0000_t32" style="position:absolute;margin-left:38.8pt;margin-top:4.5pt;width:0;height:23.2pt;z-index:251684864;visibility:visible;mso-wrap-style:square;mso-wrap-distance-left:9pt;mso-wrap-distance-top:0;mso-wrap-distance-right:9pt;mso-wrap-distance-bottom:0;mso-position-horizontal:absolute;mso-position-horizontal-relative:text;mso-position-vertical:absolute;mso-position-vertical-relative:text" o:gfxdata="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" strokecolor="white [3212]" strokeweight=".5pt">
+                      <v:stroke endarrow="block" joinstyle="miter"/>
+                    </v:shape>
+                  </w:pict>
+                </mc:Fallback>
+              </mc:AlternateContent>
+            </w:r>
+          </w:p>
+          <w:p>
+            <w:pPr>
+              <w:rPr>
+                <w:sz w:val="16"/>
+                <w:szCs w:val="16"/>
+              </w:rPr>
+            </w:pPr>
+          </w:p>
+          <w:p>
+            <w:pPr>
+              <w:rPr>
+                <w:sz w:val="16"/>
+                <w:szCs w:val="16"/>
+              </w:rPr>
+            </w:pPr>
+            <w:r>
+              <w:rPr>
+                <w:noProof/>
+                <w:sz w:val="16"/>
+                <w:szCs w:val="16"/>
+              </w:rPr>
+              <mc:AlternateContent>
+                <mc:Choice Requires="wps">
+                  <w:drawing>
+                    <wp:anchor distT="0" distB="0" distL="114300" distR="114300" simplePos="0" relativeHeight="251682816" behindDoc="0" locked="0" layoutInCell="1" allowOverlap="1" wp14:anchorId="43266165" wp14:editId="78D4BE12">
+                      <wp:simplePos x="0" y="0"/>
+                      <wp:positionH relativeFrom="column">
+                        <wp:posOffset>-4768</wp:posOffset>
+                      </wp:positionH>
+                      <wp:positionV relativeFrom="paragraph">
+                        <wp:posOffset>123825</wp:posOffset>
+                      </wp:positionV>
+                      <wp:extent cx="976108" cy="269271"/>
+                      <wp:effectExtent l="0" t="0" r="14605" b="16510"/>
+                      <wp:wrapNone/>
+                      <wp:docPr id="186076339" name="Rectangle: Rounded Corners 1"/>
+                      <wp:cNvGraphicFramePr/>
+                      <a:graphic xmlns:a="http://schemas.openxmlformats.org/drawingml/2006/main">
+                        <a:graphicData uri="http://schemas.microsoft.com/office/word/2010/wordprocessingShape">
+                          <wps:wsp>
+                            <wps:cNvSpPr/>
+                            <wps:spPr>
+                              <a:xfrm>
+                                <a:off x="0" y="0"/>
+                                <a:ext cx="976108" cy="269271"/>
+                              </a:xfrm>
+                              <a:prstGeom prst="roundRect">
+                                <a:avLst/>
+                              </a:prstGeom>
+                              <a:noFill/>
+                              <a:ln>
+                                <a:solidFill>
+                                  <a:schemeClr val="bg1"/>
+                                </a:solidFill>
+                              </a:ln>
+                            </wps:spPr>
+                            <wps:style>
+                              <a:lnRef idx="2">
+                                <a:schemeClr val="accent1">
+                                  <a:shade val="15000"/>
+                                </a:schemeClr>
+                              </a:lnRef>
+                              <a:fillRef idx="1">
+                                <a:schemeClr val="accent1"/>
+                              </a:fillRef>
+                              <a:effectRef idx="0">
+                                <a:schemeClr val="accent1"/>
+                              </a:effectRef>
+                              <a:fontRef idx="minor">
+                                <a:schemeClr val="lt1"/>
+                              </a:fontRef>
+                            </wps:style>
+                            <wps:txbx>
+                              <w:txbxContent>
+                                <w:p>
+                                  <w:pPr>
+                                    <w:jc w:val="center"/>
+                                    <w:rPr>
+                                      <w:sz w:val="12"/>
+                                      <w:szCs w:val="12"/>
+                                    </w:rPr>
+                                  </w:pPr>
+                                  <w:r>
+                                    <w:rPr>
+                                      <w:sz w:val="12"/>
+                                      <w:szCs w:val="12"/>
+                                    </w:rPr>
+                                    <w:t>1.</w:t>
+                                  </w:r>
+                                  <w:r>
+                                    <w:rPr>
+                                      <w:sz w:val="12"/>
+                                      <w:szCs w:val="12"/>
+                                    </w:rPr>
+                                    <w:t>3</w:t>
+                                  </w:r>
+                                  <w:r>
+                                    <w:rPr>
+                                      <w:sz w:val="12"/>
+                                      <w:szCs w:val="12"/>
+                                    </w:rPr>
+                                    <w:t xml:space="preserve"> –</w:t>
+                                  </w:r>
+                                  <w:r>
+                                    <w:rPr>
+                                      <w:sz w:val="12"/>
+                                      <w:szCs w:val="12"/>
+                                    </w:rPr>
+                                    <w:t xml:space="preserve"> System Setup</w:t>
+                                  </w:r>
+                                </w:p>
+                              </w:txbxContent>
+                            </wps:txbx>
+                            <wps:bodyPr rot="0" spcFirstLastPara="0" vertOverflow="overflow" horzOverflow="overflow" vert="horz" wrap="square" lIns="91440" tIns="45720" rIns="91440" bIns="45720" numCol="1" spcCol="0" rtlCol="0" fromWordArt="0" anchor="ctr" anchorCtr="0" forceAA="0" compatLnSpc="1">
+                              <a:prstTxWarp prst="textNoShape">
+                                <a:avLst/>
+                              </a:prstTxWarp>
+                              <a:noAutofit/>
+                            </wps:bodyPr>
+                          </wps:wsp>
+                        </a:graphicData>
+                      </a:graphic>
+                      <wp14:sizeRelH relativeFrom="margin">
+                        <wp14:pctWidth>0</wp14:pctWidth>
+                      </wp14:sizeRelH>
+                      <wp14:sizeRelV relativeFrom="margin">
+                        <wp14:pctHeight>0</wp14:pctHeight>
+                      </wp14:sizeRelV>
+                    </wp:anchor>
+                  </w:drawing>
+                </mc:Choice>
+                <mc:Fallback>
+                  <w:pict>
+                    <v:roundrect w14:anchorId="43266165" id="_x0000_s1028" style="position:absolute;margin-left:-.4pt;margin-top:9.75pt;width:76.85pt;height:21.2pt;z-index:251682816;visibility:visible;mso-wrap-style:square;mso-width-percent:0;mso-height-percent:0;mso-wrap-distance-left:9pt;mso-wrap-distance-top:0;mso-wrap-distance-right:9pt;mso-wrap-distance-bottom:0;mso-position-horizontal:absolute;mso-position-horizontal-relative:text;mso-position-vertical:absolute;mso-position-vertical-relative:text;mso-width-percent:0;mso-height-percent:0;mso-width-relative:margin;mso-height-relative:margin;v-text-anchor:middle" arcsize="10923f" o:gfxdata="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" filled="f" strokecolor="white [3212]" strokeweight="1pt">
+                      <v:stroke joinstyle="miter"/>
+                      <v:textbox>
+                        <w:txbxContent>
+                          <w:p>
+                            <w:pPr>
+                              <w:jc w:val="center"/>
+                              <w:rPr>
+                                <w:sz w:val="12"/>
+                                <w:szCs w:val="12"/>
+                              </w:rPr>
+                            </w:pPr>
+                            <w:r>
+                              <w:rPr>
+                                <w:sz w:val="12"/>
+                                <w:szCs w:val="12"/>
+                              </w:rPr>
+                              <w:t>1.</w:t>
+                            </w:r>
+                            <w:r>
+                              <w:rPr>
+                                <w:sz w:val="12"/>
+                                <w:szCs w:val="12"/>
+                              </w:rPr>
+                              <w:t>3</w:t>
+                            </w:r>
+                            <w:r>
+                              <w:rPr>
+                                <w:sz w:val="12"/>
+                                <w:szCs w:val="12"/>
+                              </w:rPr>
+                              <w:t xml:space="preserve"> –</w:t>
+                            </w:r>
+                            <w:r>
+                              <w:rPr>
+                                <w:sz w:val="12"/>
+                                <w:szCs w:val="12"/>
+                              </w:rPr>
+                              <w:t xml:space="preserve"> </w:t>
+                            </w:r>
+                            <w:r>
+                              <w:rPr>
+                                <w:sz w:val="12"/>
+                                <w:szCs w:val="12"/>
+                              </w:rPr>
+                              <w:t>System Setup</w:t>
+                            </w:r>
+                          </w:p>
+                        </w:txbxContent>
+                      </v:textbox>
+                    </v:roundrect>
+                  </w:pict>
+                </mc:Fallback>
+              </mc:AlternateContent>
+            </w:r>
+          </w:p>
+          <w:p>
+            <w:pPr>
+              <w:rPr>
+                <w:sz w:val="16"/>
+                <w:szCs w:val="16"/>
+              </w:rPr>
+            </w:pPr>
+          </w:p>
+          <w:p>
+            <w:pPr>
+              <w:rPr>
+                <w:sz w:val="16"/>
+                <w:szCs w:val="16"/>
+              </w:rPr>
+            </w:pPr>
+          </w:p>
+          <w:p>
+            <w:pPr>
+              <w:jc w:val="center"/>
+              <w:rPr>
+                <w:sz w:val="16"/>
+                <w:szCs w:val="16"/>
+              </w:rPr>
+            </w:pPr>
+          </w:p>
+        </w:tc>
+        <w:tc>
+          <w:tcPr>
+            <w:tcW w:w="1825" w:type="dxa"/>
+          </w:tcPr>
+          <w:p>
+            <w:pPr>
+              <w:jc w:val="center"/>
+              <w:rPr>
+                <w:sz w:val="16"/>
+                <w:szCs w:val="16"/>
+              </w:rPr>
+            </w:pPr>
+            <w:r>
+              <w:rPr>
+                <w:noProof/>
+                <w:sz w:val="16"/>
+                <w:szCs w:val="16"/>
+              </w:rPr>
+              <mc:AlternateContent>
+                <mc:Choice Requires="wps">
+                  <w:drawing>
+                    <wp:anchor distT="0" distB="0" distL="114300" distR="114300" simplePos="0" relativeHeight="251689984" behindDoc="0" locked="0" layoutInCell="1" allowOverlap="1" wp14:anchorId="41F9FC31" wp14:editId="4CB693F1">
+                      <wp:simplePos x="0" y="0"/>
+                      <wp:positionH relativeFrom="column">
+                        <wp:posOffset>530225</wp:posOffset>
+                      </wp:positionH>
+                      <wp:positionV relativeFrom="paragraph">
+                        <wp:posOffset>1158240</wp:posOffset>
+                      </wp:positionV>
+                      <wp:extent cx="0" cy="294005"/>
+                      <wp:effectExtent l="76200" t="0" r="57150" b="48895"/>
+                      <wp:wrapNone/>
+                      <wp:docPr id="2132108089" name="Straight Arrow Connector 2"/>
+                      <wp:cNvGraphicFramePr/>
+                      <a:graphic xmlns:a="http://schemas.openxmlformats.org/drawingml/2006/main">
+                        <a:graphicData uri="http://schemas.microsoft.com/office/word/2010/wordprocessingShape">
+                          <wps:wsp>
+                            <wps:cNvCnPr/>
+                            <wps:spPr>
+                              <a:xfrm>
+                                <a:off x="0" y="0"/>
+                                <a:ext cx="0" cy="294005"/>
+                              </a:xfrm>
+                              <a:prstGeom prst="straightConnector1">
+                                <a:avLst/>
+                              </a:prstGeom>
+                              <a:ln>
+                                <a:solidFill>
+                                  <a:schemeClr val="bg1"/>
+                                </a:solidFill>
+                                <a:tailEnd type="triangle"/>
+                              </a:ln>
+                            </wps:spPr>
+                            <wps:style>
+                              <a:lnRef idx="1">
+                                <a:schemeClr val="accent1"/>
+                              </a:lnRef>
+                              <a:fillRef idx="0">
+                                <a:schemeClr val="accent1"/>
+                              </a:fillRef>
+                              <a:effectRef idx="0">
+                                <a:schemeClr val="accent1"/>
+                              </a:effectRef>
+                              <a:fontRef idx="minor">
+                                <a:schemeClr val="tx1"/>
+                              </a:fontRef>
+                            </wps:style>
+                            <wps:bodyPr/>
+                          </wps:wsp>
+                        </a:graphicData>
+                      </a:graphic>
+                    </wp:anchor>
+                  </w:drawing>
+                </mc:Choice>
+                <mc:Fallback>
+                  <w:pict>
+                    <v:shape w14:anchorId="74188192" id="Straight Arrow Connector 2" o:spid="_x0000_s1026" type="#_x0000_t32" style="position:absolute;margin-left:41.75pt;margin-top:91.2pt;width:0;height:23.15pt;z-index:251689984;visibility:visible;mso-wrap-style:square;mso-wrap-distance-left:9pt;mso-wrap-distance-top:0;mso-wrap-distance-right:9pt;mso-wrap-distance-bottom:0;mso-position-horizontal:absolute;mso-position-horizontal-relative:text;mso-position-vertical:absolute;mso-position-vertical-relative:text" o:gfxdata="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" strokecolor="white [3212]" strokeweight=".5pt">
+                      <v:stroke endarrow="block" joinstyle="miter"/>
+                    </v:shape>
+                  </w:pict>
+                </mc:Fallback>
+              </mc:AlternateContent>
+            </w:r>
+            <w:r>
+              <w:rPr>
+                <w:noProof/>
+                <w:sz w:val="16"/>
+                <w:szCs w:val="16"/>
+              </w:rPr>
+              <mc:AlternateContent>
+                <mc:Choice Requires="wps">
+                  <w:drawing>
+                    <wp:anchor distT="0" distB="0" distL="114300" distR="114300" simplePos="0" relativeHeight="251688960" behindDoc="0" locked="0" layoutInCell="1" allowOverlap="1" wp14:anchorId="2EDF8C5F" wp14:editId="27C85D78">
+                      <wp:simplePos x="0" y="0"/>
+                      <wp:positionH relativeFrom="column">
+                        <wp:posOffset>532130</wp:posOffset>
+                      </wp:positionH>
+                      <wp:positionV relativeFrom="paragraph">
+                        <wp:posOffset>488315</wp:posOffset>
+                      </wp:positionV>
+                      <wp:extent cx="0" cy="294005"/>
+                      <wp:effectExtent l="76200" t="0" r="57150" b="48895"/>
+                      <wp:wrapNone/>
+                      <wp:docPr id="1812299682" name="Straight Arrow Connector 2"/>
+                      <wp:cNvGraphicFramePr/>
+                      <a:graphic xmlns:a="http://schemas.openxmlformats.org/drawingml/2006/main">
+                        <a:graphicData uri="http://schemas.microsoft.com/office/word/2010/wordprocessingShape">
+                          <wps:wsp>
+                            <wps:cNvCnPr/>
+                            <wps:spPr>
+                              <a:xfrm>
+                                <a:off x="0" y="0"/>
+                                <a:ext cx="0" cy="294005"/>
+                              </a:xfrm>
+                              <a:prstGeom prst="straightConnector1">
+                                <a:avLst/>
+                              </a:prstGeom>
+                              <a:ln>
+                                <a:solidFill>
+                                  <a:schemeClr val="bg1"/>
+                                </a:solidFill>
+                                <a:tailEnd type="triangle"/>
+                              </a:ln>
+                            </wps:spPr>
+                            <wps:style>
+                              <a:lnRef idx="1">
+                                <a:schemeClr val="accent1"/>
+                              </a:lnRef>
+                              <a:fillRef idx="0">
+                                <a:schemeClr val="accent1"/>
+                              </a:fillRef>
+                              <a:effectRef idx="0">
+                                <a:schemeClr val="accent1"/>
+                              </a:effectRef>
+                              <a:fontRef idx="minor">
+                                <a:schemeClr val="tx1"/>
+                              </a:fontRef>
+                            </wps:style>
+                            <wps:bodyPr/>
+                          </wps:wsp>
+                        </a:graphicData>
+                      </a:graphic>
+                    </wp:anchor>
+                  </w:drawing>
+                </mc:Choice>
+                <mc:Fallback>
+                  <w:pict>
+                    <v:shape w14:anchorId="1D818B9B" id="Straight Arrow Connector 2" o:spid="_x0000_s1026" type="#_x0000_t32" style="position:absolute;margin-left:41.9pt;margin-top:38.45pt;width:0;height:23.15pt;z-index:251688960;visibility:visible;mso-wrap-style:square;mso-wrap-distance-left:9pt;mso-wrap-distance-top:0;mso-wrap-distance-right:9pt;mso-wrap-distance-bottom:0;mso-position-horizontal:absolute;mso-position-horizontal-relative:text;mso-position-vertical:absolute;mso-position-vertical-relative:text" o:gfxdata="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" strokecolor="white [3212]" strokeweight=".5pt">
+                      <v:stroke endarrow="block" joinstyle="miter"/>
+                    </v:shape>
+                  </w:pict>
+                </mc:Fallback>
+              </mc:AlternateContent>
+            </w:r>
+            <w:r>
+              <w:rPr>
+                <w:noProof/>
+                <w:sz w:val="16"/>
+                <w:szCs w:val="16"/>
+              </w:rPr>
+              <mc:AlternateContent>
+                <mc:Choice Requires="wps">
+                  <w:drawing>
+                    <wp:anchor distT="0" distB="0" distL="114300" distR="114300" simplePos="0" relativeHeight="251687936" behindDoc="0" locked="0" layoutInCell="1" allowOverlap="1" wp14:anchorId="7FDC8ACF" wp14:editId="6B2FE746">
+                      <wp:simplePos x="0" y="0"/>
+                      <wp:positionH relativeFrom="column">
+                        <wp:posOffset>41275</wp:posOffset>
+                      </wp:positionH>
+                      <wp:positionV relativeFrom="paragraph">
+                        <wp:posOffset>1471295</wp:posOffset>
+                      </wp:positionV>
+                      <wp:extent cx="975995" cy="341630"/>
+                      <wp:effectExtent l="0" t="0" r="14605" b="20320"/>
+                      <wp:wrapNone/>
+                      <wp:docPr id="1208222500" name="Rectangle: Rounded Corners 1"/>
+                      <wp:cNvGraphicFramePr/>
+                      <a:graphic xmlns:a="http://schemas.openxmlformats.org/drawingml/2006/main">
+                        <a:graphicData uri="http://schemas.microsoft.com/office/word/2010/wordprocessingShape">
+                          <wps:wsp>
+                            <wps:cNvSpPr/>
+                            <wps:spPr>
+                              <a:xfrm>
+                                <a:off x="0" y="0"/>
+                                <a:ext cx="975995" cy="341630"/>
+                              </a:xfrm>
+                              <a:prstGeom prst="roundRect">
+                                <a:avLst/>
+                              </a:prstGeom>
+                              <a:noFill/>
+                              <a:ln>
+                                <a:solidFill>
+                                  <a:schemeClr val="bg1"/>
+                                </a:solidFill>
+                              </a:ln>
+                            </wps:spPr>
+                            <wps:style>
+                              <a:lnRef idx="2">
+                                <a:schemeClr val="accent1">
+                                  <a:shade val="15000"/>
+                                </a:schemeClr>
+                              </a:lnRef>
+                              <a:fillRef idx="1">
+                                <a:schemeClr val="accent1"/>
+                              </a:fillRef>
+                              <a:effectRef idx="0">
+                                <a:schemeClr val="accent1"/>
+                              </a:effectRef>
+                              <a:fontRef idx="minor">
+                                <a:schemeClr val="lt1"/>
+                              </a:fontRef>
+                            </wps:style>
+                            <wps:txbx>
+                              <w:txbxContent>
+                                <w:p>
+                                  <w:pPr>
+                                    <w:jc w:val="center"/>
+                                    <w:rPr>
+                                      <w:sz w:val="12"/>
+                                      <w:szCs w:val="12"/>
+                                    </w:rPr>
+                                  </w:pPr>
+                                  <w:r>
+                                    <w:rPr>
+                                      <w:sz w:val="12"/>
+                                      <w:szCs w:val="12"/>
+                                    </w:rPr>
+                                    <w:t>2</w:t>
+                                  </w:r>
+                                  <w:r>
+                                    <w:rPr>
+                                      <w:sz w:val="12"/>
+                                      <w:szCs w:val="12"/>
+                                    </w:rPr>
+                                    <w:t>.</w:t>
+                                  </w:r>
+                                  <w:r>
+                                    <w:rPr>
+                                      <w:sz w:val="12"/>
+                                      <w:szCs w:val="12"/>
+                                    </w:rPr>
+                                    <w:t>3</w:t>
+                                  </w:r>
+                                  <w:r>
+                                    <w:rPr>
+                                      <w:sz w:val="12"/>
+                                      <w:szCs w:val="12"/>
+                                    </w:rPr>
+                                    <w:t xml:space="preserve"> –</w:t>
+                                  </w:r>
+                                  <w:r>
+                                    <w:rPr>
+                                      <w:sz w:val="12"/>
+                                      <w:szCs w:val="12"/>
+                                    </w:rPr>
+                                    <w:t xml:space="preserve"> </w:t>
+                                  </w:r>
+                                  <w:r>
+                                    <w:rPr>
+                                      <w:sz w:val="12"/>
+                                      <w:szCs w:val="12"/>
+                                    </w:rPr>
+                                    <w:t>Requirement Mapping</w:t>
+                                  </w:r>
+                                </w:p>
+                              </w:txbxContent>
+                            </wps:txbx>
+                            <wps:bodyPr rot="0" spcFirstLastPara="0" vertOverflow="overflow" horzOverflow="overflow" vert="horz" wrap="square" lIns="91440" tIns="45720" rIns="91440" bIns="45720" numCol="1" spcCol="0" rtlCol="0" fromWordArt="0" anchor="ctr" anchorCtr="0" forceAA="0" compatLnSpc="1">
+                              <a:prstTxWarp prst="textNoShape">
+                                <a:avLst/>
+                              </a:prstTxWarp>
+                              <a:noAutofit/>
+                            </wps:bodyPr>
+                          </wps:wsp>
+                        </a:graphicData>
+                      </a:graphic>
+                      <wp14:sizeRelH relativeFrom="margin">
+                        <wp14:pctWidth>0</wp14:pctWidth>
+                      </wp14:sizeRelH>
+                      <wp14:sizeRelV relativeFrom="margin">
+                        <wp14:pctHeight>0</wp14:pctHeight>
+                      </wp14:sizeRelV>
+                    </wp:anchor>
+                  </w:drawing>
+                </mc:Choice>
+                <mc:Fallback>
+                  <w:pict>
+                    <v:roundrect w14:anchorId="7FDC8ACF" id="_x0000_s1029" style="position:absolute;left:0;text-align:left;margin-left:3.25pt;margin-top:115.85pt;width:76.85pt;height:26.9pt;z-index:251687936;visibility:visible;mso-wrap-style:square;mso-width-percent:0;mso-height-percent:0;mso-wrap-distance-left:9pt;mso-wrap-distance-top:0;mso-wrap-distance-right:9pt;mso-wrap-distance-bottom:0;mso-position-horizontal:absolute;mso-position-horizontal-relative:text;mso-position-vertical:absolute;mso-position-vertical-relative:text;mso-width-percent:0;mso-height-percent:0;mso-width-relative:margin;mso-height-relative:margin;v-text-anchor:middle" arcsize="10923f" o:gfxdata="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" filled="f" strokecolor="white [3212]" strokeweight="1pt">
+                      <v:stroke joinstyle="miter"/>
+                      <v:textbox>
+                        <w:txbxContent>
+                          <w:p>
+                            <w:pPr>
+                              <w:jc w:val="center"/>
+                              <w:rPr>
+                                <w:sz w:val="12"/>
+                                <w:szCs w:val="12"/>
+                              </w:rPr>
+                            </w:pPr>
+                            <w:r>
+                              <w:rPr>
+                                <w:sz w:val="12"/>
+                                <w:szCs w:val="12"/>
+                              </w:rPr>
+                              <w:t>2</w:t>
+                            </w:r>
+                            <w:r>
+                              <w:rPr>
+                                <w:sz w:val="12"/>
+                                <w:szCs w:val="12"/>
+                              </w:rPr>
+                              <w:t>.</w:t>
+                            </w:r>
+                            <w:r>
+                              <w:rPr>
+                                <w:sz w:val="12"/>
+                                <w:szCs w:val="12"/>
+                              </w:rPr>
+                              <w:t>3</w:t>
+                            </w:r>
+                            <w:r>
+                              <w:rPr>
+                                <w:sz w:val="12"/>
+                                <w:szCs w:val="12"/>
+                              </w:rPr>
+                              <w:t xml:space="preserve"> –</w:t>
+                            </w:r>
+                            <w:r>
+                              <w:rPr>
+                                <w:sz w:val="12"/>
+                                <w:szCs w:val="12"/>
+                              </w:rPr>
+                              <w:t xml:space="preserve"> </w:t>
+                            </w:r>
+                            <w:r>
+                              <w:rPr>
+                                <w:sz w:val="12"/>
+                                <w:szCs w:val="12"/>
+                              </w:rPr>
+                              <w:t>Requirement Mapping</w:t>
+                            </w:r>
+                          </w:p>
+                        </w:txbxContent>
+                      </v:textbox>
+                    </v:roundrect>
+                  </w:pict>
+                </mc:Fallback>
+              </mc:AlternateContent>
+            </w:r>
+            <w:r>
+              <w:rPr>
+                <w:noProof/>
+                <w:sz w:val="16"/>
+                <w:szCs w:val="16"/>
+              </w:rPr>
+              <mc:AlternateContent>
+                <mc:Choice Requires="wps">
+                  <w:drawing>
+                    <wp:anchor distT="0" distB="0" distL="114300" distR="114300" simplePos="0" relativeHeight="251685888" behindDoc="0" locked="0" layoutInCell="1" allowOverlap="1" wp14:anchorId="31CCDFBB" wp14:editId="1507E6DA">
+                      <wp:simplePos x="0" y="0"/>
+                      <wp:positionH relativeFrom="column">
+                        <wp:posOffset>35560</wp:posOffset>
+                      </wp:positionH>
+                      <wp:positionV relativeFrom="paragraph">
+                        <wp:posOffset>130175</wp:posOffset>
+                      </wp:positionV>
+                      <wp:extent cx="975995" cy="361950"/>
+                      <wp:effectExtent l="0" t="0" r="14605" b="19050"/>
+                      <wp:wrapNone/>
+                      <wp:docPr id="71487408" name="Rectangle: Rounded Corners 1"/>
+                      <wp:cNvGraphicFramePr/>
+                      <a:graphic xmlns:a="http://schemas.openxmlformats.org/drawingml/2006/main">
+                        <a:graphicData uri="http://schemas.microsoft.com/office/word/2010/wordprocessingShape">
+                          <wps:wsp>
+                            <wps:cNvSpPr/>
+                            <wps:spPr>
+                              <a:xfrm>
+                                <a:off x="0" y="0"/>
+                                <a:ext cx="975995" cy="361950"/>
+                              </a:xfrm>
+                              <a:prstGeom prst="roundRect">
+                                <a:avLst/>
+                              </a:prstGeom>
+                              <a:noFill/>
+                              <a:ln>
+                                <a:solidFill>
+                                  <a:schemeClr val="bg1"/>
+                                </a:solidFill>
+                              </a:ln>
+                            </wps:spPr>
+                            <wps:style>
+                              <a:lnRef idx="2">
+                                <a:schemeClr val="accent1">
+                                  <a:shade val="15000"/>
+                                </a:schemeClr>
+                              </a:lnRef>
+                              <a:fillRef idx="1">
+                                <a:schemeClr val="accent1"/>
+                              </a:fillRef>
+                              <a:effectRef idx="0">
+                                <a:schemeClr val="accent1"/>
+                              </a:effectRef>
+                              <a:fontRef idx="minor">
+                                <a:schemeClr val="lt1"/>
+                              </a:fontRef>
+                            </wps:style>
+                            <wps:txbx>
+                              <w:txbxContent>
+                                <w:p>
+                                  <w:pPr>
+                                    <w:jc w:val="center"/>
+                                    <w:rPr>
+                                      <w:sz w:val="12"/>
+                                      <w:szCs w:val="12"/>
+                                    </w:rPr>
+                                  </w:pPr>
+                                  <w:r>
+                                    <w:rPr>
+                                      <w:sz w:val="12"/>
+                                      <w:szCs w:val="12"/>
+                                    </w:rPr>
+                                    <w:t>2</w:t>
+                                  </w:r>
+                                  <w:r>
+                                    <w:rPr>
+                                      <w:sz w:val="12"/>
+                                      <w:szCs w:val="12"/>
+                                    </w:rPr>
+                                    <w:t xml:space="preserve">.1 – </w:t>
+                                  </w:r>
+                                  <w:r>
+                                    <w:rPr>
+                                      <w:sz w:val="12"/>
+                                      <w:szCs w:val="12"/>
+                                    </w:rPr>
+                                    <w:t xml:space="preserve">User Research </w:t>
+                                  </w:r>
+                                </w:p>
+                              </w:txbxContent>
+                            </wps:txbx>
+                            <wps:bodyPr rot="0" spcFirstLastPara="0" vertOverflow="overflow" horzOverflow="overflow" vert="horz" wrap="square" lIns="91440" tIns="45720" rIns="91440" bIns="45720" numCol="1" spcCol="0" rtlCol="0" fromWordArt="0" anchor="ctr" anchorCtr="0" forceAA="0" compatLnSpc="1">
+                              <a:prstTxWarp prst="textNoShape">
+                                <a:avLst/>
+                              </a:prstTxWarp>
+                              <a:noAutofit/>
+                            </wps:bodyPr>
+                          </wps:wsp>
+                        </a:graphicData>
+                      </a:graphic>
+                      <wp14:sizeRelH relativeFrom="margin">
+                        <wp14:pctWidth>0</wp14:pctWidth>
+                      </wp14:sizeRelH>
+                      <wp14:sizeRelV relativeFrom="margin">
+                        <wp14:pctHeight>0</wp14:pctHeight>
+                      </wp14:sizeRelV>
+                    </wp:anchor>
+                  </w:drawing>
+                </mc:Choice>
+                <mc:Fallback>
+                  <w:pict>
+                    <v:roundrect w14:anchorId="31CCDFBB" id="_x0000_s1030" style="position:absolute;left:0;text-align:left;margin-left:2.8pt;margin-top:10.25pt;width:76.85pt;height:28.5pt;z-index:251685888;visibility:visible;mso-wrap-style:square;mso-width-percent:0;mso-height-percent:0;mso-wrap-distance-left:9pt;mso-wrap-distance-top:0;mso-wrap-distance-right:9pt;mso-wrap-distance-bottom:0;mso-position-horizontal:absolute;mso-position-horizontal-relative:text;mso-position-vertical:absolute;mso-position-vertical-relative:text;mso-width-percent:0;mso-height-percent:0;mso-width-relative:margin;mso-height-relative:margin;v-text-anchor:middle" arcsize="10923f" o:gfxdata="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" filled="f" strokecolor="white [3212]" strokeweight="1pt">
+                      <v:stroke joinstyle="miter"/>
+                      <v:textbox>
+                        <w:txbxContent>
+                          <w:p>
+                            <w:pPr>
+                              <w:jc w:val="center"/>
+                              <w:rPr>
+                                <w:sz w:val="12"/>
+                                <w:szCs w:val="12"/>
+                              </w:rPr>
+                            </w:pPr>
+                            <w:r>
+                              <w:rPr>
+                                <w:sz w:val="12"/>
+                                <w:szCs w:val="12"/>
+                              </w:rPr>
+                              <w:t>2</w:t>
+                            </w:r>
+                            <w:r>
+                              <w:rPr>
+                                <w:sz w:val="12"/>
+                                <w:szCs w:val="12"/>
+                              </w:rPr>
+                              <w:t xml:space="preserve">.1 – </w:t>
+                            </w:r>
+                            <w:r>
+                              <w:rPr>
+                                <w:sz w:val="12"/>
+                                <w:szCs w:val="12"/>
+                              </w:rPr>
+                              <w:t xml:space="preserve">User Research </w:t>
+                            </w:r>
+                          </w:p>
+                        </w:txbxContent>
+                      </v:textbox>
+                    </v:roundrect>
+                  </w:pict>
+                </mc:Fallback>
+              </mc:AlternateContent>
+            </w:r>
+            <w:r>
+              <w:rPr>
+                <w:noProof/>
+                <w:sz w:val="16"/>
+                <w:szCs w:val="16"/>
+              </w:rPr>
+              <mc:AlternateContent>
+                <mc:Choice Requires="wps">
+                  <w:drawing>
+                    <wp:anchor distT="0" distB="0" distL="114300" distR="114300" simplePos="0" relativeHeight="251686912" behindDoc="0" locked="0" layoutInCell="1" allowOverlap="1" wp14:anchorId="42235F90" wp14:editId="00D3119B">
+                      <wp:simplePos x="0" y="0"/>
+                      <wp:positionH relativeFrom="column">
+                        <wp:posOffset>36191</wp:posOffset>
+                      </wp:positionH>
+                      <wp:positionV relativeFrom="paragraph">
+                        <wp:posOffset>797560</wp:posOffset>
+                      </wp:positionV>
+                      <wp:extent cx="976108" cy="361950"/>
+                      <wp:effectExtent l="0" t="0" r="14605" b="19050"/>
+                      <wp:wrapNone/>
+                      <wp:docPr id="869340206" name="Rectangle: Rounded Corners 1"/>
+                      <wp:cNvGraphicFramePr/>
+                      <a:graphic xmlns:a="http://schemas.openxmlformats.org/drawingml/2006/main">
+                        <a:graphicData uri="http://schemas.microsoft.com/office/word/2010/wordprocessingShape">
+                          <wps:wsp>
+                            <wps:cNvSpPr/>
+                            <wps:spPr>
+                              <a:xfrm>
+                                <a:off x="0" y="0"/>
+                                <a:ext cx="976108" cy="361950"/>
+                              </a:xfrm>
+                              <a:prstGeom prst="roundRect">
+                                <a:avLst/>
+                              </a:prstGeom>
+                              <a:noFill/>
+                              <a:ln>
+                                <a:solidFill>
+                                  <a:schemeClr val="bg1"/>
+                                </a:solidFill>
+                              </a:ln>
+                            </wps:spPr>
+                            <wps:style>
+                              <a:lnRef idx="2">
+                                <a:schemeClr val="accent1">
+                                  <a:shade val="15000"/>
+                                </a:schemeClr>
+                              </a:lnRef>
+                              <a:fillRef idx="1">
+                                <a:schemeClr val="accent1"/>
+                              </a:fillRef>
+                              <a:effectRef idx="0">
+                                <a:schemeClr val="accent1"/>
+                              </a:effectRef>
+                              <a:fontRef idx="minor">
+                                <a:schemeClr val="lt1"/>
+                              </a:fontRef>
+                            </wps:style>
+                            <wps:txbx>
+                              <w:txbxContent>
+                                <w:p>
+                                  <w:pPr>
+                                    <w:jc w:val="center"/>
+                                    <w:rPr>
+                                      <w:sz w:val="12"/>
+                                      <w:szCs w:val="12"/>
+                                    </w:rPr>
+                                  </w:pPr>
+                                  <w:r>
+                                    <w:rPr>
+                                      <w:sz w:val="12"/>
+                                      <w:szCs w:val="12"/>
+                                    </w:rPr>
+                                    <w:t>2</w:t>
+                                  </w:r>
+                                  <w:r>
+                                    <w:rPr>
+                                      <w:sz w:val="12"/>
+                                      <w:szCs w:val="12"/>
+                                    </w:rPr>
+                                    <w:t>.</w:t>
+                                  </w:r>
+                                  <w:r>
+                                    <w:rPr>
+                                      <w:sz w:val="12"/>
+                                      <w:szCs w:val="12"/>
+                                    </w:rPr>
+                                    <w:t>2</w:t>
+                                  </w:r>
+                                  <w:r>
+                                    <w:rPr>
+                                      <w:sz w:val="12"/>
+                                      <w:szCs w:val="12"/>
+                                    </w:rPr>
+                                    <w:t xml:space="preserve"> –</w:t>
+                                  </w:r>
+                                  <w:r>
+                                    <w:rPr>
+                                      <w:sz w:val="12"/>
+                                      <w:szCs w:val="12"/>
+                                    </w:rPr>
+                                    <w:t xml:space="preserve"> </w:t>
+                                  </w:r>
+                                  <w:r>
+                                    <w:rPr>
+                                      <w:sz w:val="12"/>
+                                      <w:szCs w:val="12"/>
+                                    </w:rPr>
+                                    <w:t>Task Analysis</w:t>
+                                  </w:r>
+                                </w:p>
+                              </w:txbxContent>
+                            </wps:txbx>
+                            <wps:bodyPr rot="0" spcFirstLastPara="0" vertOverflow="overflow" horzOverflow="overflow" vert="horz" wrap="square" lIns="91440" tIns="45720" rIns="91440" bIns="45720" numCol="1" spcCol="0" rtlCol="0" fromWordArt="0" anchor="ctr" anchorCtr="0" forceAA="0" compatLnSpc="1">
+                              <a:prstTxWarp prst="textNoShape">
+                                <a:avLst/>
+                              </a:prstTxWarp>
+                              <a:noAutofit/>
+                            </wps:bodyPr>
+                          </wps:wsp>
+                        </a:graphicData>
+                      </a:graphic>
+                      <wp14:sizeRelH relativeFrom="margin">
+                        <wp14:pctWidth>0</wp14:pctWidth>
+                      </wp14:sizeRelH>
+                      <wp14:sizeRelV relativeFrom="margin">
+                        <wp14:pctHeight>0</wp14:pctHeight>
+                      </wp14:sizeRelV>
+                    </wp:anchor>
+                  </w:drawing>
+                </mc:Choice>
+                <mc:Fallback>
+                  <w:pict>
+                    <v:roundrect w14:anchorId="42235F90" id="_x0000_s1031" style="position:absolute;left:0;text-align:left;margin-left:2.85pt;margin-top:62.8pt;width:76.85pt;height:28.5pt;z-index:251686912;visibility:visible;mso-wrap-style:square;mso-width-percent:0;mso-height-percent:0;mso-wrap-distance-left:9pt;mso-wrap-distance-top:0;mso-wrap-distance-right:9pt;mso-wrap-distance-bottom:0;mso-position-horizontal:absolute;mso-position-horizontal-relative:text;mso-position-vertical:absolute;mso-position-vertical-relative:text;mso-width-percent:0;mso-height-percent:0;mso-width-relative:margin;mso-height-relative:margin;v-text-anchor:middle" arcsize="10923f" o:gfxdata="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" filled="f" strokecolor="white [3212]" strokeweight="1pt">
+                      <v:stroke joinstyle="miter"/>
+                      <v:textbox>
+                        <w:txbxContent>
+                          <w:p>
+                            <w:pPr>
+                              <w:jc w:val="center"/>
+                              <w:rPr>
+                                <w:sz w:val="12"/>
+                                <w:szCs w:val="12"/>
+                              </w:rPr>
+                            </w:pPr>
+                            <w:r>
+                              <w:rPr>
+                                <w:sz w:val="12"/>
+                                <w:szCs w:val="12"/>
+                              </w:rPr>
+                              <w:t>2</w:t>
+                            </w:r>
+                            <w:r>
+                              <w:rPr>
+                                <w:sz w:val="12"/>
+                                <w:szCs w:val="12"/>
+                              </w:rPr>
+                              <w:t>.</w:t>
+                            </w:r>
+                            <w:r>
+                              <w:rPr>
+                                <w:sz w:val="12"/>
+                                <w:szCs w:val="12"/>
+                              </w:rPr>
+                              <w:t>2</w:t>
+                            </w:r>
+                            <w:r>
+                              <w:rPr>
+                                <w:sz w:val="12"/>
+                                <w:szCs w:val="12"/>
+                              </w:rPr>
+                              <w:t xml:space="preserve"> –</w:t>
+                            </w:r>
+                            <w:r>
+                              <w:rPr>
+                                <w:sz w:val="12"/>
+                                <w:szCs w:val="12"/>
+                              </w:rPr>
+                              <w:t xml:space="preserve"> </w:t>
+                            </w:r>
+                            <w:r>
+                              <w:rPr>
+                                <w:sz w:val="12"/>
+                                <w:szCs w:val="12"/>
+                              </w:rPr>
+                              <w:t>Task Analysis</w:t>
+                            </w:r>
+                          </w:p>
+                        </w:txbxContent>
+                      </v:textbox>
+                    </v:roundrect>
+                  </w:pict>
+                </mc:Fallback>
+              </mc:AlternateContent>
+            </w:r>
+          </w:p>
+        </w:tc>
+        <w:tc>
+          <w:tcPr>
+            <w:tcW w:w="1947" w:type="dxa"/>
+          </w:tcPr>
+          <w:p>
+            <w:pPr>
+              <w:jc w:val="center"/>
+              <w:rPr>
+                <w:sz w:val="16"/>
+                <w:szCs w:val="16"/>
+              </w:rPr>
+            </w:pPr>
+            <w:r>
+              <w:rPr>
+                <w:noProof/>
+                <w:sz w:val="16"/>
+                <w:szCs w:val="16"/>
+              </w:rPr>
+              <mc:AlternateContent>
+                <mc:Choice Requires="wps">
+                  <w:drawing>
+                    <wp:anchor distT="0" distB="0" distL="114300" distR="114300" simplePos="0" relativeHeight="251694080" behindDoc="0" locked="0" layoutInCell="1" allowOverlap="1" wp14:anchorId="4CDDBD43" wp14:editId="51502A50">
+                      <wp:simplePos x="0" y="0"/>
+                      <wp:positionH relativeFrom="column">
+                        <wp:posOffset>582295</wp:posOffset>
+                      </wp:positionH>
+                      <wp:positionV relativeFrom="paragraph">
+                        <wp:posOffset>492125</wp:posOffset>
+                      </wp:positionV>
+                      <wp:extent cx="0" cy="294005"/>
+                      <wp:effectExtent l="76200" t="0" r="57150" b="48895"/>
+                      <wp:wrapNone/>
+                      <wp:docPr id="1515760417" name="Straight Arrow Connector 2"/>
+                      <wp:cNvGraphicFramePr/>
+                      <a:graphic xmlns:a="http://schemas.openxmlformats.org/drawingml/2006/main">
+                        <a:graphicData uri="http://schemas.microsoft.com/office/word/2010/wordprocessingShape">
+                          <wps:wsp>
+                            <wps:cNvCnPr/>
+                            <wps:spPr>
+                              <a:xfrm>
+                                <a:off x="0" y="0"/>
+                                <a:ext cx="0" cy="294005"/>
+                              </a:xfrm>
+                              <a:prstGeom prst="straightConnector1">
+                                <a:avLst/>
+                              </a:prstGeom>
+                              <a:ln>
+                                <a:solidFill>
+                                  <a:schemeClr val="bg1"/>
+                                </a:solidFill>
+                                <a:tailEnd type="triangle"/>
+                              </a:ln>
+                            </wps:spPr>
+                            <wps:style>
+                              <a:lnRef idx="1">
+                                <a:schemeClr val="accent1"/>
+                              </a:lnRef>
+                              <a:fillRef idx="0">
+                                <a:schemeClr val="accent1"/>
+                              </a:fillRef>
+                              <a:effectRef idx="0">
+                                <a:schemeClr val="accent1"/>
+                              </a:effectRef>
+                              <a:fontRef idx="minor">
+                                <a:schemeClr val="tx1"/>
+                              </a:fontRef>
+                            </wps:style>
+                            <wps:bodyPr/>
+                          </wps:wsp>
+                        </a:graphicData>
+                      </a:graphic>
+                    </wp:anchor>
+                  </w:drawing>
+                </mc:Choice>
+                <mc:Fallback>
+                  <w:pict>
+                    <v:shape w14:anchorId="76C93AB5" id="Straight Arrow Connector 2" o:spid="_x0000_s1026" type="#_x0000_t32" style="position:absolute;margin-left:45.85pt;margin-top:38.75pt;width:0;height:23.15pt;z-index:251694080;visibility:visible;mso-wrap-style:square;mso-wrap-distance-left:9pt;mso-wrap-distance-top:0;mso-wrap-distance-right:9pt;mso-wrap-distance-bottom:0;mso-position-horizontal:absolute;mso-position-horizontal-relative:text;mso-position-vertical:absolute;mso-position-vertical-relative:text" o:gfxdata="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" strokecolor="white [3212]" strokeweight=".5pt">
+                      <v:stroke endarrow="block" joinstyle="miter"/>
+                    </v:shape>
+                  </w:pict>
+                </mc:Fallback>
+              </mc:AlternateContent>
+            </w:r>
+            <w:r>
+              <w:rPr>
+                <w:noProof/>
+                <w:sz w:val="16"/>
+                <w:szCs w:val="16"/>
+              </w:rPr>
+              <mc:AlternateContent>
+                <mc:Choice Requires="wps">
+                  <w:drawing>
+                    <wp:anchor distT="0" distB="0" distL="114300" distR="114300" simplePos="0" relativeHeight="251695104" behindDoc="0" locked="0" layoutInCell="1" allowOverlap="1" wp14:anchorId="6AED2339" wp14:editId="10C78544">
+                      <wp:simplePos x="0" y="0"/>
+                      <wp:positionH relativeFrom="column">
+                        <wp:posOffset>580803</wp:posOffset>
+                      </wp:positionH>
+                      <wp:positionV relativeFrom="paragraph">
+                        <wp:posOffset>1162050</wp:posOffset>
+                      </wp:positionV>
+                      <wp:extent cx="0" cy="294005"/>
+                      <wp:effectExtent l="76200" t="0" r="57150" b="48895"/>
+                      <wp:wrapNone/>
+                      <wp:docPr id="2132545086" name="Straight Arrow Connector 2"/>
+                      <wp:cNvGraphicFramePr/>
+                      <a:graphic xmlns:a="http://schemas.openxmlformats.org/drawingml/2006/main">
+                        <a:graphicData uri="http://schemas.microsoft.com/office/word/2010/wordprocessingShape">
+                          <wps:wsp>
+                            <wps:cNvCnPr/>
+                            <wps:spPr>
+                              <a:xfrm>
+                                <a:off x="0" y="0"/>
+                                <a:ext cx="0" cy="294005"/>
+                              </a:xfrm>
+                              <a:prstGeom prst="straightConnector1">
+                                <a:avLst/>
+                              </a:prstGeom>
+                              <a:ln>
+                                <a:solidFill>
+                                  <a:schemeClr val="bg1"/>
+                                </a:solidFill>
+                                <a:tailEnd type="triangle"/>
+                              </a:ln>
+                            </wps:spPr>
+                            <wps:style>
+                              <a:lnRef idx="1">
+                                <a:schemeClr val="accent1"/>
+                              </a:lnRef>
+                              <a:fillRef idx="0">
+                                <a:schemeClr val="accent1"/>
+                              </a:fillRef>
+                              <a:effectRef idx="0">
+                                <a:schemeClr val="accent1"/>
+                              </a:effectRef>
+                              <a:fontRef idx="minor">
+                                <a:schemeClr val="tx1"/>
+                              </a:fontRef>
+                            </wps:style>
+                            <wps:bodyPr/>
+                          </wps:wsp>
+                        </a:graphicData>
+                      </a:graphic>
+                    </wp:anchor>
+                  </w:drawing>
+                </mc:Choice>
+                <mc:Fallback>
+                  <w:pict>
+                    <v:shape w14:anchorId="4DB4245D" id="Straight Arrow Connector 2" o:spid="_x0000_s1026" type="#_x0000_t32" style="position:absolute;margin-left:45.75pt;margin-top:91.5pt;width:0;height:23.15pt;z-index:251695104;visibility:visible;mso-wrap-style:square;mso-wrap-distance-left:9pt;mso-wrap-distance-top:0;mso-wrap-distance-right:9pt;mso-wrap-distance-bottom:0;mso-position-horizontal:absolute;mso-position-horizontal-relative:text;mso-position-vertical:absolute;mso-position-vertical-relative:text" o:gfxdata="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" strokecolor="white [3212]" strokeweight=".5pt">
+                      <v:stroke endarrow="block" joinstyle="miter"/>
+                    </v:shape>
+                  </w:pict>
+                </mc:Fallback>
+              </mc:AlternateContent>
+            </w:r>
+            <w:r>
+              <w:rPr>
+                <w:noProof/>
+                <w:sz w:val="16"/>
+                <w:szCs w:val="16"/>
+              </w:rPr>
+              <mc:AlternateContent>
+                <mc:Choice Requires="wps">
+                  <w:drawing>
+                    <wp:anchor distT="0" distB="0" distL="114300" distR="114300" simplePos="0" relativeHeight="251693056" behindDoc="0" locked="0" layoutInCell="1" allowOverlap="1" wp14:anchorId="53D5BACB" wp14:editId="293D0229">
+                      <wp:simplePos x="0" y="0"/>
+                      <wp:positionH relativeFrom="column">
+                        <wp:posOffset>61240</wp:posOffset>
+                      </wp:positionH>
+                      <wp:positionV relativeFrom="paragraph">
+                        <wp:posOffset>1476952</wp:posOffset>
+                      </wp:positionV>
+                      <wp:extent cx="976108" cy="269240"/>
+                      <wp:effectExtent l="0" t="0" r="14605" b="16510"/>
+                      <wp:wrapNone/>
+                      <wp:docPr id="591701588" name="Rectangle: Rounded Corners 1"/>
+                      <wp:cNvGraphicFramePr/>
+                      <a:graphic xmlns:a="http://schemas.openxmlformats.org/drawingml/2006/main">
+                        <a:graphicData uri="http://schemas.microsoft.com/office/word/2010/wordprocessingShape">
+                          <wps:wsp>
+                            <wps:cNvSpPr/>
+                            <wps:spPr>
+                              <a:xfrm>
+                                <a:off x="0" y="0"/>
+                                <a:ext cx="976108" cy="269240"/>
+                              </a:xfrm>
+                              <a:prstGeom prst="roundRect">
+                                <a:avLst/>
+                              </a:prstGeom>
+                              <a:noFill/>
+                              <a:ln>
+                                <a:solidFill>
+                                  <a:schemeClr val="bg1"/>
+                                </a:solidFill>
+                              </a:ln>
+                            </wps:spPr>
+                            <wps:style>
+                              <a:lnRef idx="2">
+                                <a:schemeClr val="accent1">
+                                  <a:shade val="15000"/>
+                                </a:schemeClr>
+                              </a:lnRef>
+                              <a:fillRef idx="1">
+                                <a:schemeClr val="accent1"/>
+                              </a:fillRef>
+                              <a:effectRef idx="0">
+                                <a:schemeClr val="accent1"/>
+                              </a:effectRef>
+                              <a:fontRef idx="minor">
+                                <a:schemeClr val="lt1"/>
+                              </a:fontRef>
+                            </wps:style>
+                            <wps:txbx>
+                              <w:txbxContent>
+                                <w:p>
+                                  <w:pPr>
+                                    <w:jc w:val="center"/>
+                                    <w:rPr>
+                                      <w:sz w:val="12"/>
+                                      <w:szCs w:val="12"/>
+                                    </w:rPr>
+                                  </w:pPr>
+                                  <w:r>
+                                    <w:rPr>
+                                      <w:sz w:val="12"/>
+                                      <w:szCs w:val="12"/>
+                                    </w:rPr>
+                                    <w:t>3</w:t>
+                                  </w:r>
+                                  <w:r>
+                                    <w:rPr>
+                                      <w:sz w:val="12"/>
+                                      <w:szCs w:val="12"/>
+                                    </w:rPr>
+                                    <w:t>.</w:t>
+                                  </w:r>
+                                  <w:r>
+                                    <w:rPr>
+                                      <w:sz w:val="12"/>
+                                      <w:szCs w:val="12"/>
+                                    </w:rPr>
+                                    <w:t>3</w:t>
+                                  </w:r>
+                                  <w:r>
+                                    <w:rPr>
+                                      <w:sz w:val="12"/>
+                                      <w:szCs w:val="12"/>
+                                    </w:rPr>
+                                    <w:t xml:space="preserve"> –</w:t>
+                                  </w:r>
+                                  <w:r>
+                                    <w:rPr>
+                                      <w:sz w:val="12"/>
+                                      <w:szCs w:val="12"/>
+                                    </w:rPr>
+                                    <w:t xml:space="preserve"> </w:t>
+                                  </w:r>
+                                  <w:r>
+                                    <w:rPr>
+                                      <w:sz w:val="12"/>
+                                      <w:szCs w:val="12"/>
+                                    </w:rPr>
+                                    <w:t>Focus Definition</w:t>
+                                  </w:r>
+                                </w:p>
+                              </w:txbxContent>
+                            </wps:txbx>
+                            <wps:bodyPr rot="0" spcFirstLastPara="0" vertOverflow="overflow" horzOverflow="overflow" vert="horz" wrap="square" lIns="91440" tIns="45720" rIns="91440" bIns="45720" numCol="1" spcCol="0" rtlCol="0" fromWordArt="0" anchor="ctr" anchorCtr="0" forceAA="0" compatLnSpc="1">
+                              <a:prstTxWarp prst="textNoShape">
+                                <a:avLst/>
+                              </a:prstTxWarp>
+                              <a:noAutofit/>
+                            </wps:bodyPr>
+                          </wps:wsp>
+                        </a:graphicData>
+                      </a:graphic>
+                      <wp14:sizeRelH relativeFrom="margin">
+                        <wp14:pctWidth>0</wp14:pctWidth>
+                      </wp14:sizeRelH>
+                      <wp14:sizeRelV relativeFrom="margin">
+                        <wp14:pctHeight>0</wp14:pctHeight>
+                      </wp14:sizeRelV>
+                    </wp:anchor>
+                  </w:drawing>
+                </mc:Choice>
+                <mc:Fallback>
+                  <w:pict>
+                    <v:roundrect w14:anchorId="53D5BACB" id="_x0000_s1032" style="position:absolute;left:0;text-align:left;margin-left:4.8pt;margin-top:116.3pt;width:76.85pt;height:21.2pt;z-index:251693056;visibility:visible;mso-wrap-style:square;mso-width-percent:0;mso-height-percent:0;mso-wrap-distance-left:9pt;mso-wrap-distance-top:0;mso-wrap-distance-right:9pt;mso-wrap-distance-bottom:0;mso-position-horizontal:absolute;mso-position-horizontal-relative:text;mso-position-vertical:absolute;mso-position-vertical-relative:text;mso-width-percent:0;mso-height-percent:0;mso-width-relative:margin;mso-height-relative:margin;v-text-anchor:middle" arcsize="10923f" o:gfxdata="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" filled="f" strokecolor="white [3212]" strokeweight="1pt">
+                      <v:stroke joinstyle="miter"/>
+                      <v:textbox>
+                        <w:txbxContent>
+                          <w:p>
+                            <w:pPr>
+                              <w:jc w:val="center"/>
+                              <w:rPr>
+                                <w:sz w:val="12"/>
+                                <w:szCs w:val="12"/>
+                              </w:rPr>
+                            </w:pPr>
+                            <w:r>
+                              <w:rPr>
+                                <w:sz w:val="12"/>
+                                <w:szCs w:val="12"/>
+                              </w:rPr>
+                              <w:t>3</w:t>
+                            </w:r>
+                            <w:r>
+                              <w:rPr>
+                                <w:sz w:val="12"/>
+                                <w:szCs w:val="12"/>
+                              </w:rPr>
+                              <w:t>.</w:t>
+                            </w:r>
+                            <w:r>
+                              <w:rPr>
+                                <w:sz w:val="12"/>
+                                <w:szCs w:val="12"/>
+                              </w:rPr>
+                              <w:t>3</w:t>
+                            </w:r>
+                            <w:r>
+                              <w:rPr>
+                                <w:sz w:val="12"/>
+                                <w:szCs w:val="12"/>
+                              </w:rPr>
+                              <w:t xml:space="preserve"> –</w:t>
+                            </w:r>
+                            <w:r>
+                              <w:rPr>
+                                <w:sz w:val="12"/>
+                                <w:szCs w:val="12"/>
+                              </w:rPr>
+                              <w:t xml:space="preserve"> </w:t>
+                            </w:r>
+                            <w:r>
+                              <w:rPr>
+                                <w:sz w:val="12"/>
+                                <w:szCs w:val="12"/>
+                              </w:rPr>
+                              <w:t>Focus Definition</w:t>
+                            </w:r>
+                          </w:p>
+                        </w:txbxContent>
+                      </v:textbox>
+                    </v:roundrect>
+                  </w:pict>
+                </mc:Fallback>
+              </mc:AlternateContent>
+            </w:r>
+            <w:r>
+              <w:rPr>
+                <w:noProof/>
+                <w:sz w:val="16"/>
+                <w:szCs w:val="16"/>
+              </w:rPr>
+              <mc:AlternateContent>
+                <mc:Choice Requires="wps">
+                  <w:drawing>
+                    <wp:anchor distT="0" distB="0" distL="114300" distR="114300" simplePos="0" relativeHeight="251692032" behindDoc="0" locked="0" layoutInCell="1" allowOverlap="1" wp14:anchorId="1E07084F" wp14:editId="7A58518A">
+                      <wp:simplePos x="0" y="0"/>
+                      <wp:positionH relativeFrom="column">
+                        <wp:posOffset>61240</wp:posOffset>
+                      </wp:positionH>
+                      <wp:positionV relativeFrom="paragraph">
+                        <wp:posOffset>798164</wp:posOffset>
+                      </wp:positionV>
+                      <wp:extent cx="976108" cy="361950"/>
+                      <wp:effectExtent l="0" t="0" r="14605" b="19050"/>
+                      <wp:wrapNone/>
+                      <wp:docPr id="474284522" name="Rectangle: Rounded Corners 1"/>
+                      <wp:cNvGraphicFramePr/>
+                      <a:graphic xmlns:a="http://schemas.openxmlformats.org/drawingml/2006/main">
+                        <a:graphicData uri="http://schemas.microsoft.com/office/word/2010/wordprocessingShape">
+                          <wps:wsp>
+                            <wps:cNvSpPr/>
+                            <wps:spPr>
+                              <a:xfrm>
+                                <a:off x="0" y="0"/>
+                                <a:ext cx="976108" cy="361950"/>
+                              </a:xfrm>
+                              <a:prstGeom prst="roundRect">
+                                <a:avLst/>
+                              </a:prstGeom>
+                              <a:noFill/>
+                              <a:ln>
+                                <a:solidFill>
+                                  <a:schemeClr val="bg1"/>
+                                </a:solidFill>
+                              </a:ln>
+                            </wps:spPr>
+                            <wps:style>
+                              <a:lnRef idx="2">
+                                <a:schemeClr val="accent1">
+                                  <a:shade val="15000"/>
+                                </a:schemeClr>
+                              </a:lnRef>
+                              <a:fillRef idx="1">
+                                <a:schemeClr val="accent1"/>
+                              </a:fillRef>
+                              <a:effectRef idx="0">
+                                <a:schemeClr val="accent1"/>
+                              </a:effectRef>
+                              <a:fontRef idx="minor">
+                                <a:schemeClr val="lt1"/>
+                              </a:fontRef>
+                            </wps:style>
+                            <wps:txbx>
+                              <w:txbxContent>
+                                <w:p>
+                                  <w:pPr>
+                                    <w:jc w:val="center"/>
+                                    <w:rPr>
+                                      <w:sz w:val="12"/>
+                                      <w:szCs w:val="12"/>
+                                    </w:rPr>
+                                  </w:pPr>
+                                  <w:r>
+                                    <w:rPr>
+                                      <w:sz w:val="12"/>
+                                      <w:szCs w:val="12"/>
+                                    </w:rPr>
+                                    <w:t>3</w:t>
+                                  </w:r>
+                                  <w:r>
+                                    <w:rPr>
+                                      <w:sz w:val="12"/>
+                                      <w:szCs w:val="12"/>
+                                    </w:rPr>
+                                    <w:t>.</w:t>
+                                  </w:r>
+                                  <w:r>
+                                    <w:rPr>
+                                      <w:sz w:val="12"/>
+                                      <w:szCs w:val="12"/>
+                                    </w:rPr>
+                                    <w:t>2</w:t>
+                                  </w:r>
+                                  <w:r>
+                                    <w:rPr>
+                                      <w:sz w:val="12"/>
+                                      <w:szCs w:val="12"/>
+                                    </w:rPr>
+                                    <w:t xml:space="preserve"> –</w:t>
+                                  </w:r>
+                                  <w:r>
+                                    <w:rPr>
+                                      <w:sz w:val="12"/>
+                                      <w:szCs w:val="12"/>
+                                    </w:rPr>
+                                    <w:t xml:space="preserve"> </w:t>
+                                  </w:r>
+                                  <w:r>
+                                    <w:rPr>
+                                      <w:sz w:val="12"/>
+                                      <w:szCs w:val="12"/>
+                                    </w:rPr>
+                                    <w:t>Feature Review</w:t>
+                                  </w:r>
+                                </w:p>
+                              </w:txbxContent>
+                            </wps:txbx>
+                            <wps:bodyPr rot="0" spcFirstLastPara="0" vertOverflow="overflow" horzOverflow="overflow" vert="horz" wrap="square" lIns="91440" tIns="45720" rIns="91440" bIns="45720" numCol="1" spcCol="0" rtlCol="0" fromWordArt="0" anchor="ctr" anchorCtr="0" forceAA="0" compatLnSpc="1">
+                              <a:prstTxWarp prst="textNoShape">
+                                <a:avLst/>
+                              </a:prstTxWarp>
+                              <a:noAutofit/>
+                            </wps:bodyPr>
+                          </wps:wsp>
+                        </a:graphicData>
+                      </a:graphic>
+                      <wp14:sizeRelH relativeFrom="margin">
+                        <wp14:pctWidth>0</wp14:pctWidth>
+                      </wp14:sizeRelH>
+                      <wp14:sizeRelV relativeFrom="margin">
+                        <wp14:pctHeight>0</wp14:pctHeight>
+                      </wp14:sizeRelV>
+                    </wp:anchor>
+                  </w:drawing>
+                </mc:Choice>
+                <mc:Fallback>
+                  <w:pict>
+                    <v:roundrect w14:anchorId="1E07084F" id="_x0000_s1033" style="position:absolute;left:0;text-align:left;margin-left:4.8pt;margin-top:62.85pt;width:76.85pt;height:28.5pt;z-index:251692032;visibility:visible;mso-wrap-style:square;mso-width-percent:0;mso-height-percent:0;mso-wrap-distance-left:9pt;mso-wrap-distance-top:0;mso-wrap-distance-right:9pt;mso-wrap-distance-bottom:0;mso-position-horizontal:absolute;mso-position-horizontal-relative:text;mso-position-vertical:absolute;mso-position-vertical-relative:text;mso-width-percent:0;mso-height-percent:0;mso-width-relative:margin;mso-height-relative:margin;v-text-anchor:middle" arcsize="10923f" o:gfxdata="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" filled="f" strokecolor="white [3212]" strokeweight="1pt">
+                      <v:stroke joinstyle="miter"/>
+                      <v:textbox>
+                        <w:txbxContent>
+                          <w:p>
+                            <w:pPr>
+                              <w:jc w:val="center"/>
+                              <w:rPr>
+                                <w:sz w:val="12"/>
+                                <w:szCs w:val="12"/>
+                              </w:rPr>
+                            </w:pPr>
+                            <w:r>
+                              <w:rPr>
+                                <w:sz w:val="12"/>
+                                <w:szCs w:val="12"/>
+                              </w:rPr>
+                              <w:t>3</w:t>
+                            </w:r>
+                            <w:r>
+                              <w:rPr>
+                                <w:sz w:val="12"/>
+                                <w:szCs w:val="12"/>
+                              </w:rPr>
+                              <w:t>.</w:t>
+                            </w:r>
+                            <w:r>
+                              <w:rPr>
+                                <w:sz w:val="12"/>
+                                <w:szCs w:val="12"/>
+                              </w:rPr>
+                              <w:t>2</w:t>
+                            </w:r>
+                            <w:r>
+                              <w:rPr>
+                                <w:sz w:val="12"/>
+                                <w:szCs w:val="12"/>
+                              </w:rPr>
+                              <w:t xml:space="preserve"> –</w:t>
+                            </w:r>
+                            <w:r>
+                              <w:rPr>
+                                <w:sz w:val="12"/>
+                                <w:szCs w:val="12"/>
+                              </w:rPr>
+                              <w:t xml:space="preserve"> </w:t>
+                            </w:r>
+                            <w:r>
+                              <w:rPr>
+                                <w:sz w:val="12"/>
+                                <w:szCs w:val="12"/>
+                              </w:rPr>
+                              <w:t>Feature Review</w:t>
+                            </w:r>
+                          </w:p>
+                        </w:txbxContent>
+                      </v:textbox>
+                    </v:roundrect>
+                  </w:pict>
+                </mc:Fallback>
+              </mc:AlternateContent>
+            </w:r>
+            <w:r>
+              <w:rPr>
+                <w:noProof/>
+                <w:sz w:val="16"/>
+                <w:szCs w:val="16"/>
+              </w:rPr>
+              <mc:AlternateContent>
+                <mc:Choice Requires="wps">
+                  <w:drawing>
+                    <wp:anchor distT="0" distB="0" distL="114300" distR="114300" simplePos="0" relativeHeight="251691008" behindDoc="0" locked="0" layoutInCell="1" allowOverlap="1" wp14:anchorId="66C314CE" wp14:editId="763F6D7D">
+                      <wp:simplePos x="0" y="0"/>
+                      <wp:positionH relativeFrom="column">
+                        <wp:posOffset>61240</wp:posOffset>
+                      </wp:positionH>
+                      <wp:positionV relativeFrom="paragraph">
+                        <wp:posOffset>130596</wp:posOffset>
+                      </wp:positionV>
+                      <wp:extent cx="976108" cy="361950"/>
+                      <wp:effectExtent l="0" t="0" r="14605" b="19050"/>
+                      <wp:wrapNone/>
+                      <wp:docPr id="1810351115" name="Rectangle: Rounded Corners 1"/>
+                      <wp:cNvGraphicFramePr/>
+                      <a:graphic xmlns:a="http://schemas.openxmlformats.org/drawingml/2006/main">
+                        <a:graphicData uri="http://schemas.microsoft.com/office/word/2010/wordprocessingShape">
+                          <wps:wsp>
+                            <wps:cNvSpPr/>
+                            <wps:spPr>
+                              <a:xfrm>
+                                <a:off x="0" y="0"/>
+                                <a:ext cx="976108" cy="361950"/>
+                              </a:xfrm>
+                              <a:prstGeom prst="roundRect">
+                                <a:avLst/>
+                              </a:prstGeom>
+                              <a:noFill/>
+                              <a:ln>
+                                <a:solidFill>
+                                  <a:schemeClr val="bg1"/>
+                                </a:solidFill>
+                              </a:ln>
+                            </wps:spPr>
+                            <wps:style>
+                              <a:lnRef idx="2">
+                                <a:schemeClr val="accent1">
+                                  <a:shade val="15000"/>
+                                </a:schemeClr>
+                              </a:lnRef>
+                              <a:fillRef idx="1">
+                                <a:schemeClr val="accent1"/>
+                              </a:fillRef>
+                              <a:effectRef idx="0">
+                                <a:schemeClr val="accent1"/>
+                              </a:effectRef>
+                              <a:fontRef idx="minor">
+                                <a:schemeClr val="lt1"/>
+                              </a:fontRef>
+                            </wps:style>
+                            <wps:txbx>
+                              <w:txbxContent>
+                                <w:p>
+                                  <w:pPr>
+                                    <w:jc w:val="center"/>
+                                    <w:rPr>
+                                      <w:sz w:val="12"/>
+                                      <w:szCs w:val="12"/>
+                                    </w:rPr>
+                                  </w:pPr>
+                                  <w:r>
+                                    <w:rPr>
+                                      <w:sz w:val="12"/>
+                                      <w:szCs w:val="12"/>
+                                    </w:rPr>
+                                    <w:t>3</w:t>
+                                  </w:r>
+                                  <w:r>
+                                    <w:rPr>
+                                      <w:sz w:val="12"/>
+                                      <w:szCs w:val="12"/>
+                                    </w:rPr>
+                                    <w:t>.1 –</w:t>
+                                  </w:r>
+                                  <w:r>
+                                    <w:rPr>
+                                      <w:sz w:val="12"/>
+                                      <w:szCs w:val="12"/>
+                                    </w:rPr>
+                                    <w:t xml:space="preserve"> </w:t>
+                                  </w:r>
+                                  <w:r>
+                                    <w:rPr>
+                                      <w:sz w:val="12"/>
+                                      <w:szCs w:val="12"/>
+                                    </w:rPr>
+                                    <w:t>Prototype design</w:t>
+                                  </w:r>
+                                </w:p>
+                              </w:txbxContent>
+                            </wps:txbx>
+                            <wps:bodyPr rot="0" spcFirstLastPara="0" vertOverflow="overflow" horzOverflow="overflow" vert="horz" wrap="square" lIns="91440" tIns="45720" rIns="91440" bIns="45720" numCol="1" spcCol="0" rtlCol="0" fromWordArt="0" anchor="ctr" anchorCtr="0" forceAA="0" compatLnSpc="1">
+                              <a:prstTxWarp prst="textNoShape">
+                                <a:avLst/>
+                              </a:prstTxWarp>
+                              <a:noAutofit/>
+                            </wps:bodyPr>
+                          </wps:wsp>
+                        </a:graphicData>
+                      </a:graphic>
+                      <wp14:sizeRelH relativeFrom="margin">
+                        <wp14:pctWidth>0</wp14:pctWidth>
+                      </wp14:sizeRelH>
+                      <wp14:sizeRelV relativeFrom="margin">
+                        <wp14:pctHeight>0</wp14:pctHeight>
+                      </wp14:sizeRelV>
+                    </wp:anchor>
+                  </w:drawing>
+                </mc:Choice>
+                <mc:Fallback>
+                  <w:pict>
+                    <v:roundrect w14:anchorId="66C314CE" id="_x0000_s1034" style="position:absolute;left:0;text-align:left;margin-left:4.8pt;margin-top:10.3pt;width:76.85pt;height:28.5pt;z-index:251691008;visibility:visible;mso-wrap-style:square;mso-width-percent:0;mso-height-percent:0;mso-wrap-distance-left:9pt;mso-wrap-distance-top:0;mso-wrap-distance-right:9pt;mso-wrap-distance-bottom:0;mso-position-horizontal:absolute;mso-position-horizontal-relative:text;mso-position-vertical:absolute;mso-position-vertical-relative:text;mso-width-percent:0;mso-height-percent:0;mso-width-relative:margin;mso-height-relative:margin;v-text-anchor:middle" arcsize="10923f" o:gfxdata="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" filled="f" strokecolor="white [3212]" strokeweight="1pt">
+                      <v:stroke joinstyle="miter"/>
+                      <v:textbox>
+                        <w:txbxContent>
+                          <w:p>
+                            <w:pPr>
+                              <w:jc w:val="center"/>
+                              <w:rPr>
+                                <w:sz w:val="12"/>
+                                <w:szCs w:val="12"/>
+                              </w:rPr>
+                            </w:pPr>
+                            <w:r>
+                              <w:rPr>
+                                <w:sz w:val="12"/>
+                                <w:szCs w:val="12"/>
+                              </w:rPr>
+                              <w:t>3</w:t>
+                            </w:r>
+                            <w:r>
+                              <w:rPr>
+                                <w:sz w:val="12"/>
+                                <w:szCs w:val="12"/>
+                              </w:rPr>
+                              <w:t>.1 –</w:t>
+                            </w:r>
+                            <w:r>
+                              <w:rPr>
+                                <w:sz w:val="12"/>
+                                <w:szCs w:val="12"/>
+                              </w:rPr>
+                              <w:t xml:space="preserve"> </w:t>
+                            </w:r>
+                            <w:r>
+                              <w:rPr>
+                                <w:sz w:val="12"/>
+                                <w:szCs w:val="12"/>
+                              </w:rPr>
+                              <w:t>Prototype design</w:t>
+                            </w:r>
+                          </w:p>
+                        </w:txbxContent>
+                      </v:textbox>
+                    </v:roundrect>
+                  </w:pict>
+                </mc:Fallback>
+              </mc:AlternateContent>
+            </w:r>
+          </w:p>
+        </w:tc>
+        <w:tc>
+          <w:tcPr>
+            <w:tcW w:w="1900" w:type="dxa"/>
+          </w:tcPr>
+          <w:p>
+            <w:pPr>
+              <w:jc w:val="center"/>
+              <w:rPr>
+                <w:sz w:val="16"/>
+                <w:szCs w:val="16"/>
+              </w:rPr>
+            </w:pPr>
+          </w:p>
+          <w:p>
+            <w:pPr>
+              <w:rPr>
+                <w:sz w:val="16"/>
+                <w:szCs w:val="16"/>
+              </w:rPr>
+            </w:pPr>
+            <w:r>
+              <w:rPr>
+                <w:noProof/>
+                <w:sz w:val="16"/>
+                <w:szCs w:val="16"/>
+              </w:rPr>
+              <mc:AlternateContent>
+                <mc:Choice Requires="wps">
+                  <w:drawing>
+                    <wp:anchor distT="0" distB="0" distL="114300" distR="114300" simplePos="0" relativeHeight="251701248" behindDoc="0" locked="0" layoutInCell="1" allowOverlap="1" wp14:anchorId="27B716EC" wp14:editId="378F4B8F">
+                      <wp:simplePos x="0" y="0"/>
+                      <wp:positionH relativeFrom="column">
+                        <wp:posOffset>582295</wp:posOffset>
+                      </wp:positionH>
+                      <wp:positionV relativeFrom="paragraph">
+                        <wp:posOffset>1038225</wp:posOffset>
+                      </wp:positionV>
+                      <wp:extent cx="0" cy="294005"/>
+                      <wp:effectExtent l="76200" t="0" r="57150" b="48895"/>
+                      <wp:wrapNone/>
+                      <wp:docPr id="1383047628" name="Straight Arrow Connector 2"/>
+                      <wp:cNvGraphicFramePr/>
+                      <a:graphic xmlns:a="http://schemas.openxmlformats.org/drawingml/2006/main">
+                        <a:graphicData uri="http://schemas.microsoft.com/office/word/2010/wordprocessingShape">
+                          <wps:wsp>
+                            <wps:cNvCnPr/>
+                            <wps:spPr>
+                              <a:xfrm>
+                                <a:off x="0" y="0"/>
+                                <a:ext cx="0" cy="294005"/>
+                              </a:xfrm>
+                              <a:prstGeom prst="straightConnector1">
+                                <a:avLst/>
+                              </a:prstGeom>
+                              <a:ln>
+                                <a:solidFill>
+                                  <a:schemeClr val="bg1"/>
+                                </a:solidFill>
+                                <a:tailEnd type="triangle"/>
+                              </a:ln>
+                            </wps:spPr>
+                            <wps:style>
+                              <a:lnRef idx="1">
+                                <a:schemeClr val="accent1"/>
+                              </a:lnRef>
+                              <a:fillRef idx="0">
+                                <a:schemeClr val="accent1"/>
+                              </a:fillRef>
+                              <a:effectRef idx="0">
+                                <a:schemeClr val="accent1"/>
+                              </a:effectRef>
+                              <a:fontRef idx="minor">
+                                <a:schemeClr val="tx1"/>
+                              </a:fontRef>
+                            </wps:style>
+                            <wps:bodyPr/>
+                          </wps:wsp>
+                        </a:graphicData>
+                      </a:graphic>
+                    </wp:anchor>
+                  </w:drawing>
+                </mc:Choice>
+                <mc:Fallback>
+                  <w:pict>
+                    <v:shape w14:anchorId="23CDC2B8" id="Straight Arrow Connector 2" o:spid="_x0000_s1026" type="#_x0000_t32" style="position:absolute;margin-left:45.85pt;margin-top:81.75pt;width:0;height:23.15pt;z-index:251701248;visibility:visible;mso-wrap-style:square;mso-wrap-distance-left:9pt;mso-wrap-distance-top:0;mso-wrap-distance-right:9pt;mso-wrap-distance-bottom:0;mso-position-horizontal:absolute;mso-position-horizontal-relative:text;mso-position-vertical:absolute;mso-position-vertical-relative:text" o:gfxdata="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" strokecolor="white [3212]" strokeweight=".5pt">
+                      <v:stroke endarrow="block" joinstyle="miter"/>
+                    </v:shape>
+                  </w:pict>
+                </mc:Fallback>
+              </mc:AlternateContent>
+            </w:r>
+            <w:r>
+              <w:rPr>
+                <w:noProof/>
+                <w:sz w:val="16"/>
+                <w:szCs w:val="16"/>
+              </w:rPr>
+              <mc:AlternateContent>
+                <mc:Choice Requires="wps">
+                  <w:drawing>
+                    <wp:anchor distT="0" distB="0" distL="114300" distR="114300" simplePos="0" relativeHeight="251700224" behindDoc="0" locked="0" layoutInCell="1" allowOverlap="1" wp14:anchorId="1A640718" wp14:editId="79D9E767">
+                      <wp:simplePos x="0" y="0"/>
+                      <wp:positionH relativeFrom="column">
+                        <wp:posOffset>584200</wp:posOffset>
+                      </wp:positionH>
+                      <wp:positionV relativeFrom="paragraph">
+                        <wp:posOffset>368300</wp:posOffset>
+                      </wp:positionV>
+                      <wp:extent cx="0" cy="294005"/>
+                      <wp:effectExtent l="76200" t="0" r="57150" b="48895"/>
+                      <wp:wrapNone/>
+                      <wp:docPr id="1562484635" name="Straight Arrow Connector 2"/>
+                      <wp:cNvGraphicFramePr/>
+                      <a:graphic xmlns:a="http://schemas.openxmlformats.org/drawingml/2006/main">
+                        <a:graphicData uri="http://schemas.microsoft.com/office/word/2010/wordprocessingShape">
+                          <wps:wsp>
+                            <wps:cNvCnPr/>
+                            <wps:spPr>
+                              <a:xfrm>
+                                <a:off x="0" y="0"/>
+                                <a:ext cx="0" cy="294005"/>
+                              </a:xfrm>
+                              <a:prstGeom prst="straightConnector1">
+                                <a:avLst/>
+                              </a:prstGeom>
+                              <a:ln>
+                                <a:solidFill>
+                                  <a:schemeClr val="bg1"/>
+                                </a:solidFill>
+                                <a:tailEnd type="triangle"/>
+                              </a:ln>
+                            </wps:spPr>
+                            <wps:style>
+                              <a:lnRef idx="1">
+                                <a:schemeClr val="accent1"/>
+                              </a:lnRef>
+                              <a:fillRef idx="0">
+                                <a:schemeClr val="accent1"/>
+                              </a:fillRef>
+                              <a:effectRef idx="0">
+                                <a:schemeClr val="accent1"/>
+                              </a:effectRef>
+                              <a:fontRef idx="minor">
+                                <a:schemeClr val="tx1"/>
+                              </a:fontRef>
+                            </wps:style>
+                            <wps:bodyPr/>
+                          </wps:wsp>
+                        </a:graphicData>
+                      </a:graphic>
+                    </wp:anchor>
+                  </w:drawing>
+                </mc:Choice>
+                <mc:Fallback>
+                  <w:pict>
+                    <v:shape w14:anchorId="73B005B8" id="Straight Arrow Connector 2" o:spid="_x0000_s1026" type="#_x0000_t32" style="position:absolute;margin-left:46pt;margin-top:29pt;width:0;height:23.15pt;z-index:251700224;visibility:visible;mso-wrap-style:square;mso-wrap-distance-left:9pt;mso-wrap-distance-top:0;mso-wrap-distance-right:9pt;mso-wrap-distance-bottom:0;mso-position-horizontal:absolute;mso-position-horizontal-relative:text;mso-position-vertical:absolute;mso-position-vertical-relative:text" o:gfxdata="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" strokecolor="white [3212]" strokeweight=".5pt">
+                      <v:stroke endarrow="block" joinstyle="miter"/>
+                    </v:shape>
+                  </w:pict>
+                </mc:Fallback>
+              </mc:AlternateContent>
+            </w:r>
+            <w:r>
+              <w:rPr>
+                <w:noProof/>
+                <w:sz w:val="16"/>
+                <w:szCs w:val="16"/>
+              </w:rPr>
+              <mc:AlternateContent>
+                <mc:Choice Requires="wps">
+                  <w:drawing>
+                    <wp:anchor distT="0" distB="0" distL="114300" distR="114300" simplePos="0" relativeHeight="251699200" behindDoc="0" locked="0" layoutInCell="1" allowOverlap="1" wp14:anchorId="473B37B6" wp14:editId="0B5292E4">
+                      <wp:simplePos x="0" y="0"/>
+                      <wp:positionH relativeFrom="column">
+                        <wp:posOffset>62865</wp:posOffset>
+                      </wp:positionH>
+                      <wp:positionV relativeFrom="paragraph">
+                        <wp:posOffset>1352550</wp:posOffset>
+                      </wp:positionV>
+                      <wp:extent cx="975995" cy="269240"/>
+                      <wp:effectExtent l="0" t="0" r="14605" b="16510"/>
+                      <wp:wrapNone/>
+                      <wp:docPr id="16262470" name="Rectangle: Rounded Corners 1"/>
+                      <wp:cNvGraphicFramePr/>
+                      <a:graphic xmlns:a="http://schemas.openxmlformats.org/drawingml/2006/main">
+                        <a:graphicData uri="http://schemas.microsoft.com/office/word/2010/wordprocessingShape">
+                          <wps:wsp>
+                            <wps:cNvSpPr/>
+                            <wps:spPr>
+                              <a:xfrm>
+                                <a:off x="0" y="0"/>
+                                <a:ext cx="975995" cy="269240"/>
+                              </a:xfrm>
+                              <a:prstGeom prst="roundRect">
+                                <a:avLst/>
+                              </a:prstGeom>
+                              <a:noFill/>
+                              <a:ln>
+                                <a:solidFill>
+                                  <a:schemeClr val="bg1"/>
+                                </a:solidFill>
+                              </a:ln>
+                            </wps:spPr>
+                            <wps:style>
+                              <a:lnRef idx="2">
+                                <a:schemeClr val="accent1">
+                                  <a:shade val="15000"/>
+                                </a:schemeClr>
+                              </a:lnRef>
+                              <a:fillRef idx="1">
+                                <a:schemeClr val="accent1"/>
+                              </a:fillRef>
+                              <a:effectRef idx="0">
+                                <a:schemeClr val="accent1"/>
+                              </a:effectRef>
+                              <a:fontRef idx="minor">
+                                <a:schemeClr val="lt1"/>
+                              </a:fontRef>
+                            </wps:style>
+                            <wps:txbx>
+                              <w:txbxContent>
+                                <w:p>
+                                  <w:pPr>
+                                    <w:jc w:val="center"/>
+                                    <w:rPr>
+                                      <w:sz w:val="12"/>
+                                      <w:szCs w:val="12"/>
+                                    </w:rPr>
+                                  </w:pPr>
+                                  <w:r>
+                                    <w:rPr>
+                                      <w:sz w:val="12"/>
+                                      <w:szCs w:val="12"/>
+                                    </w:rPr>
+                                    <w:t>4</w:t>
+                                  </w:r>
+                                  <w:r>
+                                    <w:rPr>
+                                      <w:sz w:val="12"/>
+                                      <w:szCs w:val="12"/>
+                                    </w:rPr>
+                                    <w:t>.</w:t>
+                                  </w:r>
+                                  <w:r>
+                                    <w:rPr>
+                                      <w:sz w:val="12"/>
+                                      <w:szCs w:val="12"/>
+                                    </w:rPr>
+                                    <w:t>3</w:t>
+                                  </w:r>
+                                  <w:r>
+                                    <w:rPr>
+                                      <w:sz w:val="12"/>
+                                      <w:szCs w:val="12"/>
+                                    </w:rPr>
+                                    <w:t xml:space="preserve"> –</w:t>
+                                  </w:r>
+                                  <w:r>
+                                    <w:rPr>
+                                      <w:sz w:val="12"/>
+                                      <w:szCs w:val="12"/>
+                                    </w:rPr>
+                                    <w:t xml:space="preserve"> Identify Gaps</w:t>
+                                  </w:r>
+                                </w:p>
+                              </w:txbxContent>
+                            </wps:txbx>
+                            <wps:bodyPr rot="0" spcFirstLastPara="0" vertOverflow="overflow" horzOverflow="overflow" vert="horz" wrap="square" lIns="91440" tIns="45720" rIns="91440" bIns="45720" numCol="1" spcCol="0" rtlCol="0" fromWordArt="0" anchor="ctr" anchorCtr="0" forceAA="0" compatLnSpc="1">
+                              <a:prstTxWarp prst="textNoShape">
+                                <a:avLst/>
+                              </a:prstTxWarp>
+                              <a:noAutofit/>
+                            </wps:bodyPr>
+                          </wps:wsp>
+                        </a:graphicData>
+                      </a:graphic>
+                      <wp14:sizeRelH relativeFrom="margin">
+                        <wp14:pctWidth>0</wp14:pctWidth>
+                      </wp14:sizeRelH>
+                      <wp14:sizeRelV relativeFrom="margin">
+                        <wp14:pctHeight>0</wp14:pctHeight>
+                      </wp14:sizeRelV>
+                    </wp:anchor>
+                  </w:drawing>
+                </mc:Choice>
+                <mc:Fallback>
+                  <w:pict>
+                    <v:roundrect w14:anchorId="473B37B6" id="_x0000_s1035" style="position:absolute;margin-left:4.95pt;margin-top:106.5pt;width:76.85pt;height:21.2pt;z-index:251699200;visibility:visible;mso-wrap-style:square;mso-width-percent:0;mso-height-percent:0;mso-wrap-distance-left:9pt;mso-wrap-distance-top:0;mso-wrap-distance-right:9pt;mso-wrap-distance-bottom:0;mso-position-horizontal:absolute;mso-position-horizontal-relative:text;mso-position-vertical:absolute;mso-position-vertical-relative:text;mso-width-percent:0;mso-height-percent:0;mso-width-relative:margin;mso-height-relative:margin;v-text-anchor:middle" arcsize="10923f" o:gfxdata="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" filled="f" strokecolor="white [3212]" strokeweight="1pt">
+                      <v:stroke joinstyle="miter"/>
+                      <v:textbox>
+                        <w:txbxContent>
+                          <w:p>
+                            <w:pPr>
+                              <w:jc w:val="center"/>
+                              <w:rPr>
+                                <w:sz w:val="12"/>
+                                <w:szCs w:val="12"/>
+                              </w:rPr>
+                            </w:pPr>
+                            <w:r>
+                              <w:rPr>
+                                <w:sz w:val="12"/>
+                                <w:szCs w:val="12"/>
+                              </w:rPr>
+                              <w:t>4</w:t>
+                            </w:r>
+                            <w:r>
+                              <w:rPr>
+                                <w:sz w:val="12"/>
+                                <w:szCs w:val="12"/>
+                              </w:rPr>
+                              <w:t>.</w:t>
+                            </w:r>
+                            <w:r>
+                              <w:rPr>
+                                <w:sz w:val="12"/>
+                                <w:szCs w:val="12"/>
+                              </w:rPr>
+                              <w:t>3</w:t>
+                            </w:r>
+                            <w:r>
+                              <w:rPr>
+                                <w:sz w:val="12"/>
+                                <w:szCs w:val="12"/>
+                              </w:rPr>
+                              <w:t xml:space="preserve"> –</w:t>
+                            </w:r>
+                            <w:r>
+                              <w:rPr>
+                                <w:sz w:val="12"/>
+                                <w:szCs w:val="12"/>
+                              </w:rPr>
+                              <w:t xml:space="preserve"> </w:t>
+                            </w:r>
+                            <w:r>
+                              <w:rPr>
+                                <w:sz w:val="12"/>
+                                <w:szCs w:val="12"/>
+                              </w:rPr>
+                              <w:t>Identify Gaps</w:t>
+                            </w:r>
+                          </w:p>
+                        </w:txbxContent>
+                      </v:textbox>
+                    </v:roundrect>
+                  </w:pict>
+                </mc:Fallback>
+              </mc:AlternateContent>
+            </w:r>
+            <w:r>
+              <w:rPr>
+                <w:noProof/>
+                <w:sz w:val="16"/>
+                <w:szCs w:val="16"/>
+              </w:rPr>
+              <mc:AlternateContent>
+                <mc:Choice Requires="wps">
+                  <w:drawing>
+                    <wp:anchor distT="0" distB="0" distL="114300" distR="114300" simplePos="0" relativeHeight="251698176" behindDoc="0" locked="0" layoutInCell="1" allowOverlap="1" wp14:anchorId="11B1A167" wp14:editId="7DE9BF08">
+                      <wp:simplePos x="0" y="0"/>
+                      <wp:positionH relativeFrom="column">
+                        <wp:posOffset>62865</wp:posOffset>
+                      </wp:positionH>
+                      <wp:positionV relativeFrom="paragraph">
+                        <wp:posOffset>673735</wp:posOffset>
+                      </wp:positionV>
+                      <wp:extent cx="975995" cy="361950"/>
+                      <wp:effectExtent l="0" t="0" r="14605" b="19050"/>
+                      <wp:wrapNone/>
+                      <wp:docPr id="2002562593" name="Rectangle: Rounded Corners 1"/>
+                      <wp:cNvGraphicFramePr/>
+                      <a:graphic xmlns:a="http://schemas.openxmlformats.org/drawingml/2006/main">
+                        <a:graphicData uri="http://schemas.microsoft.com/office/word/2010/wordprocessingShape">
+                          <wps:wsp>
+                            <wps:cNvSpPr/>
+                            <wps:spPr>
+                              <a:xfrm>
+                                <a:off x="0" y="0"/>
+                                <a:ext cx="975995" cy="361950"/>
+                              </a:xfrm>
+                              <a:prstGeom prst="roundRect">
+                                <a:avLst/>
+                              </a:prstGeom>
+                              <a:noFill/>
+                              <a:ln>
+                                <a:solidFill>
+                                  <a:schemeClr val="bg1"/>
+                                </a:solidFill>
+                              </a:ln>
+                            </wps:spPr>
+                            <wps:style>
+                              <a:lnRef idx="2">
+                                <a:schemeClr val="accent1">
+                                  <a:shade val="15000"/>
+                                </a:schemeClr>
+                              </a:lnRef>
+                              <a:fillRef idx="1">
+                                <a:schemeClr val="accent1"/>
+                              </a:fillRef>
+                              <a:effectRef idx="0">
+                                <a:schemeClr val="accent1"/>
+                              </a:effectRef>
+                              <a:fontRef idx="minor">
+                                <a:schemeClr val="lt1"/>
+                              </a:fontRef>
+                            </wps:style>
+                            <wps:txbx>
+                              <w:txbxContent>
+                                <w:p>
+                                  <w:pPr>
+                                    <w:jc w:val="center"/>
+                                    <w:rPr>
+                                      <w:sz w:val="12"/>
+                                      <w:szCs w:val="12"/>
+                                    </w:rPr>
+                                  </w:pPr>
+                                  <w:r>
+                                    <w:rPr>
+                                      <w:sz w:val="12"/>
+                                      <w:szCs w:val="12"/>
+                                    </w:rPr>
+                                    <w:t>4</w:t>
+                                  </w:r>
+                                  <w:r>
+                                    <w:rPr>
+                                      <w:sz w:val="12"/>
+                                      <w:szCs w:val="12"/>
+                                    </w:rPr>
+                                    <w:t>.</w:t>
+                                  </w:r>
+                                  <w:r>
+                                    <w:rPr>
+                                      <w:sz w:val="12"/>
+                                      <w:szCs w:val="12"/>
+                                    </w:rPr>
+                                    <w:t>2</w:t>
+                                  </w:r>
+                                  <w:r>
+                                    <w:rPr>
+                                      <w:sz w:val="12"/>
+                                      <w:szCs w:val="12"/>
+                                    </w:rPr>
+                                    <w:t xml:space="preserve"> –</w:t>
+                                  </w:r>
+                                  <w:r>
+                                    <w:rPr>
+                                      <w:sz w:val="12"/>
+                                      <w:szCs w:val="12"/>
+                                    </w:rPr>
+                                    <w:t xml:space="preserve"> User Feedback</w:t>
+                                  </w:r>
+                                </w:p>
+                              </w:txbxContent>
+                            </wps:txbx>
+                            <wps:bodyPr rot="0" spcFirstLastPara="0" vertOverflow="overflow" horzOverflow="overflow" vert="horz" wrap="square" lIns="91440" tIns="45720" rIns="91440" bIns="45720" numCol="1" spcCol="0" rtlCol="0" fromWordArt="0" anchor="ctr" anchorCtr="0" forceAA="0" compatLnSpc="1">
+                              <a:prstTxWarp prst="textNoShape">
+                                <a:avLst/>
+                              </a:prstTxWarp>
+                              <a:noAutofit/>
+                            </wps:bodyPr>
+                          </wps:wsp>
+                        </a:graphicData>
+                      </a:graphic>
+                      <wp14:sizeRelH relativeFrom="margin">
+                        <wp14:pctWidth>0</wp14:pctWidth>
+                      </wp14:sizeRelH>
+                      <wp14:sizeRelV relativeFrom="margin">
+                        <wp14:pctHeight>0</wp14:pctHeight>
+                      </wp14:sizeRelV>
+                    </wp:anchor>
+                  </w:drawing>
+                </mc:Choice>
+                <mc:Fallback>
+                  <w:pict>
+                    <v:roundrect w14:anchorId="11B1A167" id="_x0000_s1036" style="position:absolute;margin-left:4.95pt;margin-top:53.05pt;width:76.85pt;height:28.5pt;z-index:251698176;visibility:visible;mso-wrap-style:square;mso-width-percent:0;mso-height-percent:0;mso-wrap-distance-left:9pt;mso-wrap-distance-top:0;mso-wrap-distance-right:9pt;mso-wrap-distance-bottom:0;mso-position-horizontal:absolute;mso-position-horizontal-relative:text;mso-position-vertical:absolute;mso-position-vertical-relative:text;mso-width-percent:0;mso-height-percent:0;mso-width-relative:margin;mso-height-relative:margin;v-text-anchor:middle" arcsize="10923f" o:gfxdata="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" filled="f" strokecolor="white [3212]" strokeweight="1pt">
+                      <v:stroke joinstyle="miter"/>
+                      <v:textbox>
+                        <w:txbxContent>
+                          <w:p>
+                            <w:pPr>
+                              <w:jc w:val="center"/>
+                              <w:rPr>
+                                <w:sz w:val="12"/>
+                                <w:szCs w:val="12"/>
+                              </w:rPr>
+                            </w:pPr>
+                            <w:r>
+                              <w:rPr>
+                                <w:sz w:val="12"/>
+                                <w:szCs w:val="12"/>
+                              </w:rPr>
+                              <w:t>4</w:t>
+                            </w:r>
+                            <w:r>
+                              <w:rPr>
+                                <w:sz w:val="12"/>
+                                <w:szCs w:val="12"/>
+                              </w:rPr>
+                              <w:t>.</w:t>
+                            </w:r>
+                            <w:r>
+                              <w:rPr>
+                                <w:sz w:val="12"/>
+                                <w:szCs w:val="12"/>
+                              </w:rPr>
+                              <w:t>2</w:t>
+                            </w:r>
+                            <w:r>
+                              <w:rPr>
+                                <w:sz w:val="12"/>
+                                <w:szCs w:val="12"/>
+                              </w:rPr>
+                              <w:t xml:space="preserve"> –</w:t>
+                            </w:r>
+                            <w:r>
+                              <w:rPr>
+                                <w:sz w:val="12"/>
+                                <w:szCs w:val="12"/>
+                              </w:rPr>
+                              <w:t xml:space="preserve"> </w:t>
+                            </w:r>
+                            <w:r>
+                              <w:rPr>
+                                <w:sz w:val="12"/>
+                                <w:szCs w:val="12"/>
+                              </w:rPr>
+                              <w:t>User Feedback</w:t>
+                            </w:r>
+                          </w:p>
+                        </w:txbxContent>
+                      </v:textbox>
+                    </v:roundrect>
+                  </w:pict>
+                </mc:Fallback>
+              </mc:AlternateContent>
+            </w:r>
+            <w:r>
+              <w:rPr>
+                <w:noProof/>
+                <w:sz w:val="16"/>
+                <w:szCs w:val="16"/>
+              </w:rPr>
+              <mc:AlternateContent>
+                <mc:Choice Requires="wps">
+                  <w:drawing>
+                    <wp:anchor distT="0" distB="0" distL="114300" distR="114300" simplePos="0" relativeHeight="251697152" behindDoc="0" locked="0" layoutInCell="1" allowOverlap="1" wp14:anchorId="603F12B9" wp14:editId="0705A078">
+                      <wp:simplePos x="0" y="0"/>
+                      <wp:positionH relativeFrom="column">
+                        <wp:posOffset>62865</wp:posOffset>
+                      </wp:positionH>
+                      <wp:positionV relativeFrom="paragraph">
+                        <wp:posOffset>6350</wp:posOffset>
+                      </wp:positionV>
+                      <wp:extent cx="975995" cy="361950"/>
+                      <wp:effectExtent l="0" t="0" r="14605" b="19050"/>
+                      <wp:wrapNone/>
+                      <wp:docPr id="167570650" name="Rectangle: Rounded Corners 1"/>
+                      <wp:cNvGraphicFramePr/>
+                      <a:graphic xmlns:a="http://schemas.openxmlformats.org/drawingml/2006/main">
+                        <a:graphicData uri="http://schemas.microsoft.com/office/word/2010/wordprocessingShape">
+                          <wps:wsp>
+                            <wps:cNvSpPr/>
+                            <wps:spPr>
+                              <a:xfrm>
+                                <a:off x="0" y="0"/>
+                                <a:ext cx="975995" cy="361950"/>
+                              </a:xfrm>
+                              <a:prstGeom prst="roundRect">
+                                <a:avLst/>
+                              </a:prstGeom>
+                              <a:noFill/>
+                              <a:ln>
+                                <a:solidFill>
+                                  <a:schemeClr val="bg1"/>
+                                </a:solidFill>
+                              </a:ln>
+                            </wps:spPr>
+                            <wps:style>
+                              <a:lnRef idx="2">
+                                <a:schemeClr val="accent1">
+                                  <a:shade val="15000"/>
+                                </a:schemeClr>
+                              </a:lnRef>
+                              <a:fillRef idx="1">
+                                <a:schemeClr val="accent1"/>
+                              </a:fillRef>
+                              <a:effectRef idx="0">
+                                <a:schemeClr val="accent1"/>
+                              </a:effectRef>
+                              <a:fontRef idx="minor">
+                                <a:schemeClr val="lt1"/>
+                              </a:fontRef>
+                            </wps:style>
+                            <wps:txbx>
+                              <w:txbxContent>
+                                <w:p>
+                                  <w:pPr>
+                                    <w:jc w:val="center"/>
+                                    <w:rPr>
+                                      <w:sz w:val="12"/>
+                                      <w:szCs w:val="12"/>
+                                    </w:rPr>
+                                  </w:pPr>
+                                  <w:r>
+                                    <w:rPr>
+                                      <w:sz w:val="12"/>
+                                      <w:szCs w:val="12"/>
+                                    </w:rPr>
+                                    <w:t>4</w:t>
+                                  </w:r>
+                                  <w:r>
+                                    <w:rPr>
+                                      <w:sz w:val="12"/>
+                                      <w:szCs w:val="12"/>
+                                    </w:rPr>
+                                    <w:t>.1 –</w:t>
+                                  </w:r>
+                                  <w:r>
+                                    <w:rPr>
+                                      <w:sz w:val="12"/>
+                                      <w:szCs w:val="12"/>
+                                    </w:rPr>
+                                    <w:t xml:space="preserve"> Usability Testing</w:t>
+                                  </w:r>
+                                </w:p>
+                              </w:txbxContent>
+                            </wps:txbx>
+                            <wps:bodyPr rot="0" spcFirstLastPara="0" vertOverflow="overflow" horzOverflow="overflow" vert="horz" wrap="square" lIns="91440" tIns="45720" rIns="91440" bIns="45720" numCol="1" spcCol="0" rtlCol="0" fromWordArt="0" anchor="ctr" anchorCtr="0" forceAA="0" compatLnSpc="1">
+                              <a:prstTxWarp prst="textNoShape">
+                                <a:avLst/>
+                              </a:prstTxWarp>
+                              <a:noAutofit/>
+                            </wps:bodyPr>
+                          </wps:wsp>
+                        </a:graphicData>
+                      </a:graphic>
+                      <wp14:sizeRelH relativeFrom="margin">
+                        <wp14:pctWidth>0</wp14:pctWidth>
+                      </wp14:sizeRelH>
+                      <wp14:sizeRelV relativeFrom="margin">
+                        <wp14:pctHeight>0</wp14:pctHeight>
+                      </wp14:sizeRelV>
+                    </wp:anchor>
+                  </w:drawing>
+                </mc:Choice>
+                <mc:Fallback>
+                  <w:pict>
+                    <v:roundrect w14:anchorId="603F12B9" id="_x0000_s1037" style="position:absolute;margin-left:4.95pt;margin-top:.5pt;width:76.85pt;height:28.5pt;z-index:251697152;visibility:visible;mso-wrap-style:square;mso-width-percent:0;mso-height-percent:0;mso-wrap-distance-left:9pt;mso-wrap-distance-top:0;mso-wrap-distance-right:9pt;mso-wrap-distance-bottom:0;mso-position-horizontal:absolute;mso-position-horizontal-relative:text;mso-position-vertical:absolute;mso-position-vertical-relative:text;mso-width-percent:0;mso-height-percent:0;mso-width-relative:margin;mso-height-relative:margin;v-text-anchor:middle" arcsize="10923f" o:gfxdata="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" filled="f" strokecolor="white [3212]" strokeweight="1pt">
+                      <v:stroke joinstyle="miter"/>
+                      <v:textbox>
+                        <w:txbxContent>
+                          <w:p>
+                            <w:pPr>
+                              <w:jc w:val="center"/>
+                              <w:rPr>
+                                <w:sz w:val="12"/>
+                                <w:szCs w:val="12"/>
+                              </w:rPr>
+                            </w:pPr>
+                            <w:r>
+                              <w:rPr>
+                                <w:sz w:val="12"/>
+                                <w:szCs w:val="12"/>
+                              </w:rPr>
+                              <w:t>4</w:t>
+                            </w:r>
+                            <w:r>
+                              <w:rPr>
+                                <w:sz w:val="12"/>
+                                <w:szCs w:val="12"/>
+                              </w:rPr>
+                              <w:t>.1 –</w:t>
+                            </w:r>
+                            <w:r>
+                              <w:rPr>
+                                <w:sz w:val="12"/>
+                                <w:szCs w:val="12"/>
+                              </w:rPr>
+                              <w:t xml:space="preserve"> </w:t>
+                            </w:r>
+                            <w:r>
+                              <w:rPr>
+                                <w:sz w:val="12"/>
+                                <w:szCs w:val="12"/>
+                              </w:rPr>
+                              <w:t>Usability Testing</w:t>
+                            </w:r>
+                          </w:p>
+                        </w:txbxContent>
+                      </v:textbox>
+                    </v:roundrect>
+                  </w:pict>
+                </mc:Fallback>
+              </mc:AlternateContent>
+            </w:r>
+          </w:p>
+          <w:p>
+            <w:pPr>
+              <w:rPr>
+                <w:sz w:val="16"/>
+                <w:szCs w:val="16"/>
+              </w:rPr>
+            </w:pPr>
+          </w:p>
+          <w:p>
+            <w:pPr>
+              <w:rPr>
+                <w:sz w:val="16"/>
+                <w:szCs w:val="16"/>
+              </w:rPr>
+            </w:pPr>
+          </w:p>
+          <w:p>
+            <w:pPr>
+              <w:rPr>
+                <w:sz w:val="16"/>
+                <w:szCs w:val="16"/>
+              </w:rPr>
+            </w:pPr>
+          </w:p>
+          <w:p>
+            <w:pPr>
+              <w:rPr>
+                <w:sz w:val="16"/>
+                <w:szCs w:val="16"/>
+              </w:rPr>
+            </w:pPr>
+          </w:p>
+          <w:p>
+            <w:pPr>
+              <w:rPr>
+                <w:sz w:val="16"/>
+                <w:szCs w:val="16"/>
+              </w:rPr>
+            </w:pPr>
+          </w:p>
+          <w:p>
+            <w:pPr>
+              <w:jc w:val="center"/>
+              <w:rPr>
+                <w:sz w:val="16"/>
+                <w:szCs w:val="16"/>
+              </w:rPr>
+            </w:pPr>
+          </w:p>
+        </w:tc>
+        <w:tc>
+          <w:tcPr>
+            <w:tcW w:w="1562" w:type="dxa"/>
+          </w:tcPr>
+          <w:p>
+            <w:pPr>
+              <w:jc w:val="center"/>
+              <w:rPr>
+                <w:sz w:val="16"/>
+                <w:szCs w:val="16"/>
+              </w:rPr>
+            </w:pPr>
+            <w:r>
+              <w:rPr>
+                <w:noProof/>
+                <w:sz w:val="16"/>
+                <w:szCs w:val="16"/>
+              </w:rPr>
+              <mc:AlternateContent>
+                <mc:Choice Requires="wps">
+                  <w:drawing>
+                    <wp:anchor distT="0" distB="0" distL="114300" distR="114300" simplePos="0" relativeHeight="251706368" behindDoc="0" locked="0" layoutInCell="1" allowOverlap="1" wp14:anchorId="0F2C7125" wp14:editId="07AB743E">
+                      <wp:simplePos x="0" y="0"/>
+                      <wp:positionH relativeFrom="column">
+                        <wp:posOffset>459740</wp:posOffset>
+                      </wp:positionH>
+                      <wp:positionV relativeFrom="paragraph">
+                        <wp:posOffset>490855</wp:posOffset>
+                      </wp:positionV>
+                      <wp:extent cx="0" cy="294005"/>
+                      <wp:effectExtent l="76200" t="0" r="57150" b="48895"/>
+                      <wp:wrapNone/>
+                      <wp:docPr id="267706401" name="Straight Arrow Connector 2"/>
+                      <wp:cNvGraphicFramePr/>
+                      <a:graphic xmlns:a="http://schemas.openxmlformats.org/drawingml/2006/main">
+                        <a:graphicData uri="http://schemas.microsoft.com/office/word/2010/wordprocessingShape">
+                          <wps:wsp>
+                            <wps:cNvCnPr/>
+                            <wps:spPr>
+                              <a:xfrm>
+                                <a:off x="0" y="0"/>
+                                <a:ext cx="0" cy="294005"/>
+                              </a:xfrm>
+                              <a:prstGeom prst="straightConnector1">
+                                <a:avLst/>
+                              </a:prstGeom>
+                              <a:ln>
+                                <a:solidFill>
+                                  <a:schemeClr val="bg1"/>
+                                </a:solidFill>
+                                <a:tailEnd type="triangle"/>
+                              </a:ln>
+                            </wps:spPr>
+                            <wps:style>
+                              <a:lnRef idx="1">
+                                <a:schemeClr val="accent1"/>
+                              </a:lnRef>
+                              <a:fillRef idx="0">
+                                <a:schemeClr val="accent1"/>
+                              </a:fillRef>
+                              <a:effectRef idx="0">
+                                <a:schemeClr val="accent1"/>
+                              </a:effectRef>
+                              <a:fontRef idx="minor">
+                                <a:schemeClr val="tx1"/>
+                              </a:fontRef>
+                            </wps:style>
+                            <wps:bodyPr/>
+                          </wps:wsp>
+                        </a:graphicData>
+                      </a:graphic>
+                      <wp14:sizeRelH relativeFrom="margin">
+                        <wp14:pctWidth>0</wp14:pctWidth>
+                      </wp14:sizeRelH>
+                    </wp:anchor>
+                  </w:drawing>
+                </mc:Choice>
+                <mc:Fallback>
+                  <w:pict>
+                    <v:shape w14:anchorId="0A98770A" id="Straight Arrow Connector 2" o:spid="_x0000_s1026" type="#_x0000_t32" style="position:absolute;margin-left:36.2pt;margin-top:38.65pt;width:0;height:23.15pt;z-index:251706368;visibility:visible;mso-wrap-style:square;mso-width-percent:0;mso-wrap-distance-left:9pt;mso-wrap-distance-top:0;mso-wrap-distance-right:9pt;mso-wrap-distance-bottom:0;mso-position-horizontal:absolute;mso-position-horizontal-relative:text;mso-position-vertical:absolute;mso-position-vertical-relative:text;mso-width-percent:0;mso-width-relative:margin" o:gfxdata="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" strokecolor="white [3212]" strokeweight=".5pt">
+                      <v:stroke endarrow="block" joinstyle="miter"/>
+                    </v:shape>
+                  </w:pict>
+                </mc:Fallback>
+              </mc:AlternateContent>
+            </w:r>
+            <w:r>
+              <w:rPr>
+                <w:noProof/>
+                <w:sz w:val="16"/>
+                <w:szCs w:val="16"/>
+              </w:rPr>
+              <mc:AlternateContent>
+                <mc:Choice Requires="wps">
+                  <w:drawing>
+                    <wp:anchor distT="0" distB="0" distL="114300" distR="114300" simplePos="0" relativeHeight="251707392" behindDoc="0" locked="0" layoutInCell="1" allowOverlap="1" wp14:anchorId="2C67DE4A" wp14:editId="63BA9322">
+                      <wp:simplePos x="0" y="0"/>
+                      <wp:positionH relativeFrom="column">
+                        <wp:posOffset>458252</wp:posOffset>
+                      </wp:positionH>
+                      <wp:positionV relativeFrom="paragraph">
+                        <wp:posOffset>1161388</wp:posOffset>
+                      </wp:positionV>
+                      <wp:extent cx="0" cy="294005"/>
+                      <wp:effectExtent l="76200" t="0" r="57150" b="48895"/>
+                      <wp:wrapNone/>
+                      <wp:docPr id="1585062650" name="Straight Arrow Connector 2"/>
+                      <wp:cNvGraphicFramePr/>
+                      <a:graphic xmlns:a="http://schemas.openxmlformats.org/drawingml/2006/main">
+                        <a:graphicData uri="http://schemas.microsoft.com/office/word/2010/wordprocessingShape">
+                          <wps:wsp>
+                            <wps:cNvCnPr/>
+                            <wps:spPr>
+                              <a:xfrm>
+                                <a:off x="0" y="0"/>
+                                <a:ext cx="0" cy="294005"/>
+                              </a:xfrm>
+                              <a:prstGeom prst="straightConnector1">
+                                <a:avLst/>
+                              </a:prstGeom>
+                              <a:ln>
+                                <a:solidFill>
+                                  <a:schemeClr val="bg1"/>
+                                </a:solidFill>
+                                <a:tailEnd type="triangle"/>
+                              </a:ln>
+                            </wps:spPr>
+                            <wps:style>
+                              <a:lnRef idx="1">
+                                <a:schemeClr val="accent1"/>
+                              </a:lnRef>
+                              <a:fillRef idx="0">
+                                <a:schemeClr val="accent1"/>
+                              </a:fillRef>
+                              <a:effectRef idx="0">
+                                <a:schemeClr val="accent1"/>
+                              </a:effectRef>
+                              <a:fontRef idx="minor">
+                                <a:schemeClr val="tx1"/>
+                              </a:fontRef>
+                            </wps:style>
+                            <wps:bodyPr/>
+                          </wps:wsp>
+                        </a:graphicData>
+                      </a:graphic>
+                      <wp14:sizeRelH relativeFrom="margin">
+                        <wp14:pctWidth>0</wp14:pctWidth>
+                      </wp14:sizeRelH>
+                    </wp:anchor>
+                  </w:drawing>
+                </mc:Choice>
+                <mc:Fallback>
+                  <w:pict>
+                    <v:shape w14:anchorId="62C428DD" id="Straight Arrow Connector 2" o:spid="_x0000_s1026" type="#_x0000_t32" style="position:absolute;margin-left:36.1pt;margin-top:91.45pt;width:0;height:23.15pt;z-index:251707392;visibility:visible;mso-wrap-style:square;mso-width-percent:0;mso-wrap-distance-left:9pt;mso-wrap-distance-top:0;mso-wrap-distance-right:9pt;mso-wrap-distance-bottom:0;mso-position-horizontal:absolute;mso-position-horizontal-relative:text;mso-position-vertical:absolute;mso-position-vertical-relative:text;mso-width-percent:0;mso-width-relative:margin" o:gfxdata="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" strokecolor="white [3212]" strokeweight=".5pt">
+                      <v:stroke endarrow="block" joinstyle="miter"/>
+                    </v:shape>
+                  </w:pict>
+                </mc:Fallback>
+              </mc:AlternateContent>
+            </w:r>
+            <w:r>
+              <w:rPr>
+                <w:noProof/>
+                <w:sz w:val="16"/>
+                <w:szCs w:val="16"/>
+              </w:rPr>
+              <mc:AlternateContent>
+                <mc:Choice Requires="wps">
+                  <w:drawing>
+                    <wp:anchor distT="0" distB="0" distL="114300" distR="114300" simplePos="0" relativeHeight="251703296" behindDoc="0" locked="0" layoutInCell="1" allowOverlap="1" wp14:anchorId="7C07DBE2" wp14:editId="3A67BD6E">
+                      <wp:simplePos x="0" y="0"/>
+                      <wp:positionH relativeFrom="column">
+                        <wp:posOffset>2540</wp:posOffset>
+                      </wp:positionH>
+                      <wp:positionV relativeFrom="paragraph">
+                        <wp:posOffset>130175</wp:posOffset>
+                      </wp:positionV>
+                      <wp:extent cx="869315" cy="361950"/>
+                      <wp:effectExtent l="0" t="0" r="26035" b="19050"/>
+                      <wp:wrapNone/>
+                      <wp:docPr id="963260733" name="Rectangle: Rounded Corners 1"/>
+                      <wp:cNvGraphicFramePr/>
+                      <a:graphic xmlns:a="http://schemas.openxmlformats.org/drawingml/2006/main">
+                        <a:graphicData uri="http://schemas.microsoft.com/office/word/2010/wordprocessingShape">
+                          <wps:wsp>
+                            <wps:cNvSpPr/>
+                            <wps:spPr>
+                              <a:xfrm>
+                                <a:off x="0" y="0"/>
+                                <a:ext cx="869315" cy="361950"/>
+                              </a:xfrm>
+                              <a:prstGeom prst="roundRect">
+                                <a:avLst/>
+                              </a:prstGeom>
+                              <a:noFill/>
+                              <a:ln>
+                                <a:solidFill>
+                                  <a:schemeClr val="bg1"/>
+                                </a:solidFill>
+                              </a:ln>
+                            </wps:spPr>
+                            <wps:style>
+                              <a:lnRef idx="2">
+                                <a:schemeClr val="accent1">
+                                  <a:shade val="15000"/>
+                                </a:schemeClr>
+                              </a:lnRef>
+                              <a:fillRef idx="1">
+                                <a:schemeClr val="accent1"/>
+                              </a:fillRef>
+                              <a:effectRef idx="0">
+                                <a:schemeClr val="accent1"/>
+                              </a:effectRef>
+                              <a:fontRef idx="minor">
+                                <a:schemeClr val="lt1"/>
+                              </a:fontRef>
+                            </wps:style>
+                            <wps:txbx>
+                              <w:txbxContent>
+                                <w:p>
+                                  <w:pPr>
+                                    <w:jc w:val="center"/>
+                                    <w:rPr>
+                                      <w:sz w:val="12"/>
+                                      <w:szCs w:val="12"/>
+                                    </w:rPr>
+                                  </w:pPr>
+                                  <w:r>
+                                    <w:rPr>
+                                      <w:sz w:val="12"/>
+                                      <w:szCs w:val="12"/>
+                                    </w:rPr>
+                                    <w:t>5</w:t>
+                                  </w:r>
+                                  <w:r>
+                                    <w:rPr>
+                                      <w:sz w:val="12"/>
+                                      <w:szCs w:val="12"/>
+                                    </w:rPr>
+                                    <w:t>.1 –</w:t>
+                                  </w:r>
+                                  <w:r>
+                                    <w:rPr>
+                                      <w:sz w:val="12"/>
+                                      <w:szCs w:val="12"/>
+                                    </w:rPr>
+                                    <w:t xml:space="preserve"> Improvement Research </w:t>
+                                  </w:r>
+                                </w:p>
+                              </w:txbxContent>
+                            </wps:txbx>
+                            <wps:bodyPr rot="0" spcFirstLastPara="0" vertOverflow="overflow" horzOverflow="overflow" vert="horz" wrap="square" lIns="91440" tIns="45720" rIns="91440" bIns="45720" numCol="1" spcCol="0" rtlCol="0" fromWordArt="0" anchor="ctr" anchorCtr="0" forceAA="0" compatLnSpc="1">
+                              <a:prstTxWarp prst="textNoShape">
+                                <a:avLst/>
+                              </a:prstTxWarp>
+                              <a:noAutofit/>
+                            </wps:bodyPr>
+                          </wps:wsp>
+                        </a:graphicData>
+                      </a:graphic>
+                      <wp14:sizeRelH relativeFrom="margin">
+                        <wp14:pctWidth>0</wp14:pctWidth>
+                      </wp14:sizeRelH>
+                      <wp14:sizeRelV relativeFrom="margin">
+                        <wp14:pctHeight>0</wp14:pctHeight>
+                      </wp14:sizeRelV>
+                    </wp:anchor>
+                  </w:drawing>
+                </mc:Choice>
+                <mc:Fallback>
+                  <w:pict>
+                    <v:roundrect w14:anchorId="7C07DBE2" id="_x0000_s1038" style="position:absolute;left:0;text-align:left;margin-left:.2pt;margin-top:10.25pt;width:68.45pt;height:28.5pt;z-index:251703296;visibility:visible;mso-wrap-style:square;mso-width-percent:0;mso-height-percent:0;mso-wrap-distance-left:9pt;mso-wrap-distance-top:0;mso-wrap-distance-right:9pt;mso-wrap-distance-bottom:0;mso-position-horizontal:absolute;mso-position-horizontal-relative:text;mso-position-vertical:absolute;mso-position-vertical-relative:text;mso-width-percent:0;mso-height-percent:0;mso-width-relative:margin;mso-height-relative:margin;v-text-anchor:middle" arcsize="10923f" o:gfxdata="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" filled="f" strokecolor="white [3212]" strokeweight="1pt">
+                      <v:stroke joinstyle="miter"/>
+                      <v:textbox>
+                        <w:txbxContent>
+                          <w:p>
+                            <w:pPr>
+                              <w:jc w:val="center"/>
+                              <w:rPr>
+                                <w:sz w:val="12"/>
+                                <w:szCs w:val="12"/>
+                              </w:rPr>
+                            </w:pPr>
+                            <w:r>
+                              <w:rPr>
+                                <w:sz w:val="12"/>
+                                <w:szCs w:val="12"/>
+                              </w:rPr>
+                              <w:t>5</w:t>
+                            </w:r>
+                            <w:r>
+                              <w:rPr>
+                                <w:sz w:val="12"/>
+                                <w:szCs w:val="12"/>
+                              </w:rPr>
+                              <w:t>.1 –</w:t>
+                            </w:r>
+                            <w:r>
+                              <w:rPr>
+                                <w:sz w:val="12"/>
+                                <w:szCs w:val="12"/>
+                              </w:rPr>
+                              <w:t xml:space="preserve"> </w:t>
+                            </w:r>
+                            <w:r>
+                              <w:rPr>
+                                <w:sz w:val="12"/>
+                                <w:szCs w:val="12"/>
+                              </w:rPr>
+                              <w:t xml:space="preserve">Improvement Research </w:t>
+                            </w:r>
+                          </w:p>
+                        </w:txbxContent>
+                      </v:textbox>
+                    </v:roundrect>
+                  </w:pict>
+                </mc:Fallback>
+              </mc:AlternateContent>
+            </w:r>
+            <w:r>
+              <w:rPr>
+                <w:noProof/>
+                <w:sz w:val="16"/>
+                <w:szCs w:val="16"/>
+              </w:rPr>
+              <mc:AlternateContent>
+                <mc:Choice Requires="wps">
+                  <w:drawing>
+                    <wp:anchor distT="0" distB="0" distL="114300" distR="114300" simplePos="0" relativeHeight="251704320" behindDoc="0" locked="0" layoutInCell="1" allowOverlap="1" wp14:anchorId="03B95D6A" wp14:editId="38DAEF84">
+                      <wp:simplePos x="0" y="0"/>
+                      <wp:positionH relativeFrom="column">
+                        <wp:posOffset>2540</wp:posOffset>
+                      </wp:positionH>
+                      <wp:positionV relativeFrom="paragraph">
+                        <wp:posOffset>797560</wp:posOffset>
+                      </wp:positionV>
+                      <wp:extent cx="869315" cy="361950"/>
+                      <wp:effectExtent l="0" t="0" r="26035" b="19050"/>
+                      <wp:wrapNone/>
+                      <wp:docPr id="1976202877" name="Rectangle: Rounded Corners 1"/>
+                      <wp:cNvGraphicFramePr/>
+                      <a:graphic xmlns:a="http://schemas.openxmlformats.org/drawingml/2006/main">
+                        <a:graphicData uri="http://schemas.microsoft.com/office/word/2010/wordprocessingShape">
+                          <wps:wsp>
+                            <wps:cNvSpPr/>
+                            <wps:spPr>
+                              <a:xfrm>
+                                <a:off x="0" y="0"/>
+                                <a:ext cx="869315" cy="361950"/>
+                              </a:xfrm>
+                              <a:prstGeom prst="roundRect">
+                                <a:avLst/>
+                              </a:prstGeom>
+                              <a:noFill/>
+                              <a:ln>
+                                <a:solidFill>
+                                  <a:schemeClr val="bg1"/>
+                                </a:solidFill>
+                              </a:ln>
+                            </wps:spPr>
+                            <wps:style>
+                              <a:lnRef idx="2">
+                                <a:schemeClr val="accent1">
+                                  <a:shade val="15000"/>
+                                </a:schemeClr>
+                              </a:lnRef>
+                              <a:fillRef idx="1">
+                                <a:schemeClr val="accent1"/>
+                              </a:fillRef>
+                              <a:effectRef idx="0">
+                                <a:schemeClr val="accent1"/>
+                              </a:effectRef>
+                              <a:fontRef idx="minor">
+                                <a:schemeClr val="lt1"/>
+                              </a:fontRef>
+                            </wps:style>
+                            <wps:txbx>
+                              <w:txbxContent>
+                                <w:p>
+                                  <w:pPr>
+                                    <w:jc w:val="center"/>
+                                    <w:rPr>
+                                      <w:sz w:val="12"/>
+                                      <w:szCs w:val="12"/>
+                                    </w:rPr>
+                                  </w:pPr>
+                                  <w:r>
+                                    <w:rPr>
+                                      <w:sz w:val="12"/>
+                                      <w:szCs w:val="12"/>
+                                    </w:rPr>
+                                    <w:t>5</w:t>
+                                  </w:r>
+                                  <w:r>
+                                    <w:rPr>
+                                      <w:sz w:val="12"/>
+                                      <w:szCs w:val="12"/>
+                                    </w:rPr>
+                                    <w:t>.</w:t>
+                                  </w:r>
+                                  <w:r>
+                                    <w:rPr>
+                                      <w:sz w:val="12"/>
+                                      <w:szCs w:val="12"/>
+                                    </w:rPr>
+                                    <w:t>2</w:t>
+                                  </w:r>
+                                  <w:r>
+                                    <w:rPr>
+                                      <w:sz w:val="12"/>
+                                      <w:szCs w:val="12"/>
+                                    </w:rPr>
+                                    <w:t xml:space="preserve"> –</w:t>
+                                  </w:r>
+                                  <w:r>
+                                    <w:rPr>
+                                      <w:sz w:val="12"/>
+                                      <w:szCs w:val="12"/>
+                                    </w:rPr>
+                                    <w:t xml:space="preserve"> Prototype Update</w:t>
+                                  </w:r>
+                                </w:p>
+                              </w:txbxContent>
+                            </wps:txbx>
+                            <wps:bodyPr rot="0" spcFirstLastPara="0" vertOverflow="overflow" horzOverflow="overflow" vert="horz" wrap="square" lIns="91440" tIns="45720" rIns="91440" bIns="45720" numCol="1" spcCol="0" rtlCol="0" fromWordArt="0" anchor="ctr" anchorCtr="0" forceAA="0" compatLnSpc="1">
+                              <a:prstTxWarp prst="textNoShape">
+                                <a:avLst/>
+                              </a:prstTxWarp>
+                              <a:noAutofit/>
+                            </wps:bodyPr>
+                          </wps:wsp>
+                        </a:graphicData>
+                      </a:graphic>
+                      <wp14:sizeRelH relativeFrom="margin">
+                        <wp14:pctWidth>0</wp14:pctWidth>
+                      </wp14:sizeRelH>
+                      <wp14:sizeRelV relativeFrom="margin">
+                        <wp14:pctHeight>0</wp14:pctHeight>
+                      </wp14:sizeRelV>
+                    </wp:anchor>
+                  </w:drawing>
+                </mc:Choice>
+                <mc:Fallback>
+                  <w:pict>
+                    <v:roundrect w14:anchorId="03B95D6A" id="_x0000_s1039" style="position:absolute;left:0;text-align:left;margin-left:.2pt;margin-top:62.8pt;width:68.45pt;height:28.5pt;z-index:251704320;visibility:visible;mso-wrap-style:square;mso-width-percent:0;mso-height-percent:0;mso-wrap-distance-left:9pt;mso-wrap-distance-top:0;mso-wrap-distance-right:9pt;mso-wrap-distance-bottom:0;mso-position-horizontal:absolute;mso-position-horizontal-relative:text;mso-position-vertical:absolute;mso-position-vertical-relative:text;mso-width-percent:0;mso-height-percent:0;mso-width-relative:margin;mso-height-relative:margin;v-text-anchor:middle" arcsize="10923f" o:gfxdata="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" filled="f" strokecolor="white [3212]" strokeweight="1pt">
+                      <v:stroke joinstyle="miter"/>
+                      <v:textbox>
+                        <w:txbxContent>
+                          <w:p>
+                            <w:pPr>
+                              <w:jc w:val="center"/>
+                              <w:rPr>
+                                <w:sz w:val="12"/>
+                                <w:szCs w:val="12"/>
+                              </w:rPr>
+                            </w:pPr>
+                            <w:r>
+                              <w:rPr>
+                                <w:sz w:val="12"/>
+                                <w:szCs w:val="12"/>
+                              </w:rPr>
+                              <w:t>5</w:t>
+                            </w:r>
+                            <w:r>
+                              <w:rPr>
+                                <w:sz w:val="12"/>
+                                <w:szCs w:val="12"/>
+                              </w:rPr>
+                              <w:t>.</w:t>
+                            </w:r>
+                            <w:r>
+                              <w:rPr>
+                                <w:sz w:val="12"/>
+                                <w:szCs w:val="12"/>
+                              </w:rPr>
+                              <w:t>2</w:t>
+                            </w:r>
+                            <w:r>
+                              <w:rPr>
+                                <w:sz w:val="12"/>
+                                <w:szCs w:val="12"/>
+                              </w:rPr>
+                              <w:t xml:space="preserve"> –</w:t>
+                            </w:r>
+                            <w:r>
+                              <w:rPr>
+                                <w:sz w:val="12"/>
+                                <w:szCs w:val="12"/>
+                              </w:rPr>
+                              <w:t xml:space="preserve"> </w:t>
+                            </w:r>
+                            <w:r>
+                              <w:rPr>
+                                <w:sz w:val="12"/>
+                                <w:szCs w:val="12"/>
+                              </w:rPr>
+                              <w:t>Prototype Update</w:t>
+                            </w:r>
+                          </w:p>
+                        </w:txbxContent>
+                      </v:textbox>
+                    </v:roundrect>
+                  </w:pict>
+                </mc:Fallback>
+              </mc:AlternateContent>
+            </w:r>
+            <w:r>
+              <w:rPr>
+                <w:noProof/>
+                <w:sz w:val="16"/>
+                <w:szCs w:val="16"/>
+              </w:rPr>
+              <mc:AlternateContent>
+                <mc:Choice Requires="wps">
+                  <w:drawing>
+                    <wp:anchor distT="0" distB="0" distL="114300" distR="114300" simplePos="0" relativeHeight="251705344" behindDoc="0" locked="0" layoutInCell="1" allowOverlap="1" wp14:anchorId="5C7E145D" wp14:editId="42236A87">
+                      <wp:simplePos x="0" y="0"/>
+                      <wp:positionH relativeFrom="column">
+                        <wp:posOffset>3070</wp:posOffset>
+                      </wp:positionH>
+                      <wp:positionV relativeFrom="paragraph">
+                        <wp:posOffset>1476496</wp:posOffset>
+                      </wp:positionV>
+                      <wp:extent cx="869522" cy="269240"/>
+                      <wp:effectExtent l="0" t="0" r="26035" b="16510"/>
+                      <wp:wrapNone/>
+                      <wp:docPr id="1832143657" name="Rectangle: Rounded Corners 1"/>
+                      <wp:cNvGraphicFramePr/>
+                      <a:graphic xmlns:a="http://schemas.openxmlformats.org/drawingml/2006/main">
+                        <a:graphicData uri="http://schemas.microsoft.com/office/word/2010/wordprocessingShape">
+                          <wps:wsp>
+                            <wps:cNvSpPr/>
+                            <wps:spPr>
+                              <a:xfrm>
+                                <a:off x="0" y="0"/>
+                                <a:ext cx="869522" cy="269240"/>
+                              </a:xfrm>
+                              <a:prstGeom prst="roundRect">
+                                <a:avLst/>
+                              </a:prstGeom>
+                              <a:noFill/>
+                              <a:ln>
+                                <a:solidFill>
+                                  <a:schemeClr val="bg1"/>
+                                </a:solidFill>
+                              </a:ln>
+                            </wps:spPr>
+                            <wps:style>
+                              <a:lnRef idx="2">
+                                <a:schemeClr val="accent1">
+                                  <a:shade val="15000"/>
+                                </a:schemeClr>
+                              </a:lnRef>
+                              <a:fillRef idx="1">
+                                <a:schemeClr val="accent1"/>
+                              </a:fillRef>
+                              <a:effectRef idx="0">
+                                <a:schemeClr val="accent1"/>
+                              </a:effectRef>
+                              <a:fontRef idx="minor">
+                                <a:schemeClr val="lt1"/>
+                              </a:fontRef>
+                            </wps:style>
+                            <wps:txbx>
+                              <w:txbxContent>
+                                <w:p>
+                                  <w:pPr>
+                                    <w:jc w:val="center"/>
+                                    <w:rPr>
+                                      <w:sz w:val="12"/>
+                                      <w:szCs w:val="12"/>
+                                    </w:rPr>
+                                  </w:pPr>
+                                  <w:r>
+                                    <w:rPr>
+                                      <w:sz w:val="12"/>
+                                      <w:szCs w:val="12"/>
+                                    </w:rPr>
+                                    <w:t>5</w:t>
+                                  </w:r>
+                                  <w:r>
+                                    <w:rPr>
+                                      <w:sz w:val="12"/>
+                                      <w:szCs w:val="12"/>
+                                    </w:rPr>
+                                    <w:t>.</w:t>
+                                  </w:r>
+                                  <w:r>
+                                    <w:rPr>
+                                      <w:sz w:val="12"/>
+                                      <w:szCs w:val="12"/>
+                                    </w:rPr>
+                                    <w:t>3</w:t>
+                                  </w:r>
+                                  <w:r>
+                                    <w:rPr>
+                                      <w:sz w:val="12"/>
+                                      <w:szCs w:val="12"/>
+                                    </w:rPr>
+                                    <w:t xml:space="preserve"> –</w:t>
+                                  </w:r>
+                                  <w:r>
+                                    <w:rPr>
+                                      <w:sz w:val="12"/>
+                                      <w:szCs w:val="12"/>
+                                    </w:rPr>
+                                    <w:t xml:space="preserve">  Final Review </w:t>
+                                  </w:r>
+                                </w:p>
+                              </w:txbxContent>
+                            </wps:txbx>
+                            <wps:bodyPr rot="0" spcFirstLastPara="0" vertOverflow="overflow" horzOverflow="overflow" vert="horz" wrap="square" lIns="91440" tIns="45720" rIns="91440" bIns="45720" numCol="1" spcCol="0" rtlCol="0" fromWordArt="0" anchor="ctr" anchorCtr="0" forceAA="0" compatLnSpc="1">
+                              <a:prstTxWarp prst="textNoShape">
+                                <a:avLst/>
+                              </a:prstTxWarp>
+                              <a:noAutofit/>
+                            </wps:bodyPr>
+                          </wps:wsp>
+                        </a:graphicData>
+                      </a:graphic>
+                      <wp14:sizeRelH relativeFrom="margin">
+                        <wp14:pctWidth>0</wp14:pctWidth>
+                      </wp14:sizeRelH>
+                      <wp14:sizeRelV relativeFrom="margin">
+                        <wp14:pctHeight>0</wp14:pctHeight>
+                      </wp14:sizeRelV>
+                    </wp:anchor>
+                  </w:drawing>
+                </mc:Choice>
+                <mc:Fallback>
+                  <w:pict>
+                    <v:roundrect w14:anchorId="5C7E145D" id="_x0000_s1040" style="position:absolute;left:0;text-align:left;margin-left:.25pt;margin-top:116.25pt;width:68.45pt;height:21.2pt;z-index:251705344;visibility:visible;mso-wrap-style:square;mso-width-percent:0;mso-height-percent:0;mso-wrap-distance-left:9pt;mso-wrap-distance-top:0;mso-wrap-distance-right:9pt;mso-wrap-distance-bottom:0;mso-position-horizontal:absolute;mso-position-horizontal-relative:text;mso-position-vertical:absolute;mso-position-vertical-relative:text;mso-width-percent:0;mso-height-percent:0;mso-width-relative:margin;mso-height-relative:margin;v-text-anchor:middle" arcsize="10923f" o:gfxdata="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" filled="f" strokecolor="white [3212]" strokeweight="1pt">
+                      <v:stroke joinstyle="miter"/>
+                      <v:textbox>
+                        <w:txbxContent>
+                          <w:p>
+                            <w:pPr>
+                              <w:jc w:val="center"/>
+                              <w:rPr>
+                                <w:sz w:val="12"/>
+                                <w:szCs w:val="12"/>
+                              </w:rPr>
+                            </w:pPr>
+                            <w:r>
+                              <w:rPr>
+                                <w:sz w:val="12"/>
+                                <w:szCs w:val="12"/>
+                              </w:rPr>
+                              <w:t>5</w:t>
+                            </w:r>
+                            <w:r>
+                              <w:rPr>
+                                <w:sz w:val="12"/>
+                                <w:szCs w:val="12"/>
+                              </w:rPr>
+                              <w:t>.</w:t>
+                            </w:r>
+                            <w:r>
+                              <w:rPr>
+                                <w:sz w:val="12"/>
+                                <w:szCs w:val="12"/>
+                              </w:rPr>
+                              <w:t>3</w:t>
+                            </w:r>
+                            <w:r>
+                              <w:rPr>
+                                <w:sz w:val="12"/>
+                                <w:szCs w:val="12"/>
+                              </w:rPr>
+                              <w:t xml:space="preserve"> –</w:t>
+                            </w:r>
+                            <w:r>
+                              <w:rPr>
+                                <w:sz w:val="12"/>
+                                <w:szCs w:val="12"/>
+                              </w:rPr>
+                              <w:t xml:space="preserve"> </w:t>
+                            </w:r>
+                            <w:r>
+                              <w:rPr>
+                                <w:sz w:val="12"/>
+                                <w:szCs w:val="12"/>
+                              </w:rPr>
+                              <w:t xml:space="preserve"> Final Review </w:t>
+                            </w:r>
+                          </w:p>
+                        </w:txbxContent>
+                      </v:textbox>
+                    </v:roundrect>
+                  </w:pict>
+                </mc:Fallback>
+              </mc:AlternateContent>
+            </w:r>
+          </w:p>
+        </w:tc>
+      </w:tr>
+    </w:tbl>
+    <w:p/>
+    <w:p/>
+    <w:p/>
+    <w:p/>
+    <w:p/>
+    <w:p/>
+    <w:p>
+      <w:r>
+        <w:lastRenderedPageBreak/>
+        <w:t>Phase 01: Initial Research and Setup</w:t>
+      </w:r>
+    </w:p>
+    <w:p>
+      <w:pPr>
+        <w:rPr>
+          <w:i/>
+          <w:iCs/>
+        </w:rPr>
+      </w:pPr>
+      <w:r>
+        <w:rPr>
+          <w:i/>
+          <w:iCs/>
+        </w:rPr>
+        <w:t>Lays the groundwork for the project by identifying the topic, reviewing existing literature, and preparing development tools.</w:t>
+      </w:r>
+    </w:p>
+    <w:p>
+      <w:pPr>
+        <w:pStyle w:val="ListParagraph"/>
+        <w:numPr>
+          <w:ilvl w:val="0"/>
+          <w:numId w:val="3"/>
+        </w:numPr>
+      </w:pPr>
+      <w:r>
+        <w:t>1.1 Topic Selection – Select the core research topic focused on AR’s role in enhancing beginner cooking skills.</w:t>
+      </w:r>
+    </w:p>
+    <w:p>
+      <w:pPr>
+        <w:pStyle w:val="ListParagraph"/>
+        <w:numPr>
+          <w:ilvl w:val="0"/>
+          <w:numId w:val="3"/>
+        </w:numPr>
+      </w:pPr>
+      <w:r>
+        <w:t>1.2 Literature Review – Review existing studies and technologies that apply AR in education and culinary training.</w:t>
+      </w:r>
+    </w:p>
+    <w:p>
+      <w:pPr>
+        <w:pStyle w:val="ListParagraph"/>
+        <w:numPr>
+          <w:ilvl w:val="0"/>
+          <w:numId w:val="3"/>
+        </w:numPr>
+      </w:pPr>
+      <w:r>
+        <w:t>1.3 System Setup – Set up development tools and frameworks required for building the AR prototype</w:t>
+      </w:r>
+    </w:p>
+    <w:p>
+      <w:r>
+        <w:t xml:space="preserve">Phase 02: Data </w:t>
+      </w:r>
+      <w:r>
+        <w:t>Acquisition</w:t>
+      </w:r>
+    </w:p>
+    <w:p>
+      <w:pPr>
+        <w:rPr>
+          <w:i/>
+          <w:iCs/>
+        </w:rPr>
+      </w:pPr>
+      <w:r>
+        <w:rPr>
+          <w:i/>
+          <w:iCs/>
+        </w:rPr>
+        <w:t>Gathers user needs and analyses cooking activities to define relevant features for the AR prototype.</w:t>
+      </w:r>
+    </w:p>
+    <w:p>
+      <w:pPr>
+        <w:pStyle w:val="ListParagraph"/>
+        <w:numPr>
+          <w:ilvl w:val="0"/>
+          <w:numId w:val="3"/>
+        </w:numPr>
+      </w:pPr>
+      <w:r>
+        <w:t xml:space="preserve">2.1 User Research – Gather insights from </w:t>
+      </w:r>
+      <w:r>
+        <w:t xml:space="preserve">students who do not have substantial experience in </w:t>
+      </w:r>
+      <w:r>
+        <w:t>cooking activities</w:t>
+      </w:r>
+      <w:r>
+        <w:t xml:space="preserve"> to identify common challenges and </w:t>
+      </w:r>
+      <w:r>
+        <w:t>learning needs.</w:t>
+      </w:r>
+    </w:p>
+    <w:p>
+      <w:pPr>
+        <w:pStyle w:val="ListParagraph"/>
+        <w:numPr>
+          <w:ilvl w:val="0"/>
+          <w:numId w:val="3"/>
+        </w:numPr>
+      </w:pPr>
+      <w:r>
+        <w:t xml:space="preserve">2.2 Task Analysis – Analyse basic cooking </w:t>
+      </w:r>
+      <w:r>
+        <w:t>tasks to determine which are best supported by AR instructions.</w:t>
+      </w:r>
+    </w:p>
+    <w:p>
+      <w:pPr>
+        <w:pStyle w:val="ListParagraph"/>
+        <w:numPr>
+          <w:ilvl w:val="0"/>
+          <w:numId w:val="3"/>
+        </w:numPr>
+      </w:pPr>
+      <w:r>
+        <w:t>2.3 Requirement Mapping – Translate findings into technical and user experience requirements for the AR prototype.</w:t>
+      </w:r>
+    </w:p>
+    <w:p>
+      <w:r>
+        <w:t>Phase 03: Experimentation</w:t>
+      </w:r>
+    </w:p>
+    <w:p>
+      <w:pPr>
+        <w:rPr>
+          <w:i/>
+          <w:iCs/>
+        </w:rPr>
+      </w:pPr>
+      <w:r>
+        <w:rPr>
+          <w:i/>
+          <w:iCs/>
+        </w:rPr>
+        <w:t>Involves developing, reviewing, and refining the initial prototype based on feasibility and research directions.</w:t>
+      </w:r>
+    </w:p>
+    <w:p>
+      <w:pPr>
+        <w:pStyle w:val="ListParagraph"/>
+        <w:numPr>
+          <w:ilvl w:val="0"/>
+          <w:numId w:val="3"/>
+        </w:numPr>
+        <w:rPr>
+          <w:i/>
+          <w:iCs/>
+        </w:rPr>
+      </w:pPr>
+      <w:r>
+        <w:t>3.1</w:t>
+      </w:r>
+      <w:r>
+        <w:t xml:space="preserve"> Prototype Design – build an initial AR interface to support basic cooking guidance trough overlays and prompts.</w:t>
+      </w:r>
+    </w:p>
+    <w:p>
+      <w:pPr>
+        <w:pStyle w:val="ListParagraph"/>
+        <w:numPr>
+          <w:ilvl w:val="0"/>
+          <w:numId w:val="3"/>
+        </w:numPr>
+        <w:rPr>
+          <w:i/>
+          <w:iCs/>
+        </w:rPr>
+      </w:pPr>
+      <w:r>
+        <w:t xml:space="preserve">3.2 Feature Review – Compare with similar AR tools and identify realistic features </w:t>
+      </w:r>
+      <w:r>
+        <w:t>to implement withing limitations.</w:t>
+      </w:r>
+    </w:p>
+    <w:p>
+      <w:pPr>
+        <w:pStyle w:val="ListParagraph"/>
+        <w:numPr>
+          <w:ilvl w:val="0"/>
+          <w:numId w:val="3"/>
+        </w:numPr>
+        <w:rPr>
+          <w:i/>
+          <w:iCs/>
+        </w:rPr>
+      </w:pPr>
+      <w:r>
+        <w:t xml:space="preserve">3.3 Focus Definition – Define the research scope, excluding </w:t>
+      </w:r>
+      <w:r>
+        <w:t>complex real-time features not feasible without VR gear.</w:t>
+      </w:r>
+    </w:p>
+    <w:p>
+      <w:r>
+        <w:t>Phase 04: Evaluation</w:t>
+      </w:r>
+    </w:p>
+    <w:p>
+      <w:pPr>
+        <w:rPr>
+          <w:i/>
+          <w:iCs/>
+        </w:rPr>
+      </w:pPr>
+      <w:r>
+        <w:rPr>
+          <w:i/>
+          <w:iCs/>
+        </w:rPr>
+        <w:t>Tests the prototype with users and gathers feedback to measure effectiveness and identify areas for improvement.</w:t>
+      </w:r>
+    </w:p>
+    <w:p>
+      <w:pPr>
+        <w:pStyle w:val="ListParagraph"/>
+        <w:numPr>
+          <w:ilvl w:val="0"/>
+          <w:numId w:val="3"/>
+        </w:numPr>
+      </w:pPr>
+      <w:r>
+        <w:t>4.1 Usability Testing – Observe users interacting with the prototype to assess ease of use and learning impact.</w:t>
+      </w:r>
+    </w:p>
+    <w:p>
+      <w:pPr>
+        <w:pStyle w:val="ListParagraph"/>
+        <w:numPr>
+          <w:ilvl w:val="0"/>
+          <w:numId w:val="3"/>
+        </w:numPr>
+      </w:pPr>
+      <w:r>
+        <w:t>4.2 User Feedback – Collect feedback to understand strengths, weaknesses, and areas for enhancement.</w:t>
+      </w:r>
+    </w:p>
+    <w:p>
+      <w:pPr>
+        <w:pStyle w:val="ListParagraph"/>
+        <w:numPr>
+          <w:ilvl w:val="0"/>
+          <w:numId w:val="3"/>
+        </w:numPr>
+      </w:pPr>
+      <w:r>
+        <w:t xml:space="preserve">4.3 Identify Gaps – Document limitations in design, functionality, and technology use that </w:t>
+      </w:r>
+      <w:r>
+        <w:t>affect learning effectiveness.</w:t>
+      </w:r>
+    </w:p>
+    <w:p/>
+    <w:p/>
+    <w:p/>
+    <w:p>
+      <w:r>
+        <w:lastRenderedPageBreak/>
+        <w:t>Phase 05: Improvements</w:t>
+      </w:r>
+    </w:p>
+    <w:p>
+      <w:pPr>
+        <w:rPr>
+          <w:i/>
+          <w:iCs/>
+        </w:rPr>
+      </w:pPr>
+      <w:r>
+        <w:rPr>
+          <w:i/>
+          <w:iCs/>
+        </w:rPr>
+        <w:t>Focus on refining the prototype and preparing it for final review based on user feedback and research findings.</w:t>
+      </w:r>
+    </w:p>
+    <w:p>
+      <w:pPr>
+        <w:pStyle w:val="ListParagraph"/>
+        <w:numPr>
+          <w:ilvl w:val="0"/>
+          <w:numId w:val="3"/>
+        </w:numPr>
+      </w:pPr>
+      <w:r>
+        <w:t>5.1 Improvement Research – Investigate feasible ways to address identified limitations using available tools.</w:t>
+      </w:r>
+    </w:p>
+    <w:p>
+      <w:pPr>
+        <w:pStyle w:val="ListParagraph"/>
+        <w:numPr>
+          <w:ilvl w:val="0"/>
+          <w:numId w:val="3"/>
+        </w:numPr>
+      </w:pPr>
+      <w:r>
+        <w:t>5.2 Prototype Update – Integrate feedback-based changes to improve the AR cooking assistant experience.</w:t>
+      </w:r>
+    </w:p>
+    <w:p>
+      <w:pPr>
+        <w:pStyle w:val="ListParagraph"/>
+        <w:numPr>
+          <w:ilvl w:val="0"/>
+          <w:numId w:val="3"/>
+        </w:numPr>
+      </w:pPr>
+      <w:r>
+        <w:t>5.3 Final Review – Conduct a final evaluation and summarize limitations, strengths, and future enhancement opportunities.</w:t>
+      </w:r>
+    </w:p>
     <w:sectPr>
+      <w:headerReference w:type="default" r:id="rId7"/>
       <w:pgSz w:w="11906" w:h="16838"/>
       <w:pgMar w:top="1440" w:right="1440" w:bottom="1440" w:left="1440" w:header="708" w:footer="708" w:gutter="0"/>
       <w:cols w:space="708"/>
@@ -34,12 +4179,277 @@
 </w:document>
 </file>
 
+<file path=word/endnotes.xml><?xml version="1.0" encoding="utf-8"?>
+<w:endnotes xmlns:wpc="http://schemas.microsoft.com/office/word/2010/wordprocessingCanvas" xmlns:cx="http://schemas.microsoft.com/office/drawing/2014/chartex" xmlns:cx1="http://schemas.microsoft.com/office/drawing/2015/9/8/chartex" xmlns:cx2="http://schemas.microsoft.com/office/drawing/2015/10/21/chartex" xmlns:cx3="http://schemas.microsoft.com/office/drawing/2016/5/9/chartex" xmlns:cx4="http://schemas.microsoft.com/office/drawing/2016/5/10/chartex" xmlns:cx5="http://schemas.microsoft.com/office/drawing/2016/5/11/chartex" xmlns:cx6="http://schemas.microsoft.com/office/drawing/2016/5/12/chartex" xmlns:cx7="http://schemas.microsoft.com/office/drawing/2016/5/13/chartex" xmlns:cx8="http://schemas.microsoft.com/office/drawing/2016/5/14/chartex" xmlns:mc="http://schemas.openxmlformats.org/markup-compatibility/2006" xmlns:aink="http://schemas.microsoft.com/office/drawing/2016/ink" xmlns:am3d="http://schemas.microsoft.com/office/drawing/2017/model3d" xmlns:o="urn:schemas-microsoft-com:office:office" xmlns:oel="http://schemas.microsoft.com/office/2019/extlst" xmlns:r="http://schemas.openxmlformats.org/officeDocument/2006/relationships" xmlns:m="http://schemas.openxmlformats.org/officeDocument/2006/math" xmlns:v="urn:schemas-microsoft-com:vml" xmlns:wp14="http://schemas.microsoft.com/office/word/2010/wordprocessingDrawing" xmlns:wp="http://schemas.openxmlformats.org/drawingml/2006/wordprocessingDrawing" xmlns:w10="urn:schemas-microsoft-com:office:word" xmlns:w="http://schemas.openxmlformats.org/wordprocessingml/2006/main" xmlns:w14="http://schemas.microsoft.com/office/word/2010/wordml" xmlns:w15="http://schemas.microsoft.com/office/word/2012/wordml" xmlns:w16cex="http://schemas.microsoft.com/office/word/2018/wordml/cex" xmlns:w16cid="http://schemas.microsoft.com/office/word/2016/wordml/cid" xmlns:w16="http://schemas.microsoft.com/office/word/2018/wordml" xmlns:w16du="http://schemas.microsoft.com/office/word/2023/wordml/word16du" xmlns:w16sdtdh="http://schemas.microsoft.com/office/word/2020/wordml/sdtdatahash" xmlns:w16sdtfl="http://schemas.microsoft.com/office/word/2024/wordml/sdtformatlock" xmlns:w16se="http://schemas.microsoft.com/office/word/2015/wordml/symex" xmlns:wpg="http://schemas.microsoft.com/office/word/2010/wordprocessingGroup" xmlns:wpi="http://schemas.microsoft.com/office/word/2010/wordprocessingInk" xmlns:wne="http://schemas.microsoft.com/office/word/2006/wordml" xmlns:wps="http://schemas.microsoft.com/office/word/2010/wordprocessingShape" mc:Ignorable="w14 w15 w16se w16cid w16 w16cex w16sdtdh w16sdtfl w16du wp14">
+  <w:endnote w:type="separator" w:id="-1">
+    <w:p>
+      <w:pPr>
+        <w:spacing w:after="0" w:line="240" w:lineRule="auto"/>
+      </w:pPr>
+      <w:r>
+        <w:separator/>
+      </w:r>
+    </w:p>
+  </w:endnote>
+  <w:endnote w:type="continuationSeparator" w:id="0">
+    <w:p>
+      <w:pPr>
+        <w:spacing w:after="0" w:line="240" w:lineRule="auto"/>
+      </w:pPr>
+      <w:r>
+        <w:continuationSeparator/>
+      </w:r>
+    </w:p>
+  </w:endnote>
+</w:endnotes>
+</file>
+
+<file path=word/footnotes.xml><?xml version="1.0" encoding="utf-8"?>
+<w:footnotes xmlns:wpc="http://schemas.microsoft.com/office/word/2010/wordprocessingCanvas" xmlns:cx="http://schemas.microsoft.com/office/drawing/2014/chartex" xmlns:cx1="http://schemas.microsoft.com/office/drawing/2015/9/8/chartex" xmlns:cx2="http://schemas.microsoft.com/office/drawing/2015/10/21/chartex" xmlns:cx3="http://schemas.microsoft.com/office/drawing/2016/5/9/chartex" xmlns:cx4="http://schemas.microsoft.com/office/drawing/2016/5/10/chartex" xmlns:cx5="http://schemas.microsoft.com/office/drawing/2016/5/11/chartex" xmlns:cx6="http://schemas.microsoft.com/office/drawing/2016/5/12/chartex" xmlns:cx7="http://schemas.microsoft.com/office/drawing/2016/5/13/chartex" xmlns:cx8="http://schemas.microsoft.com/office/drawing/2016/5/14/chartex" xmlns:mc="http://schemas.openxmlformats.org/markup-compatibility/2006" xmlns:aink="http://schemas.microsoft.com/office/drawing/2016/ink" xmlns:am3d="http://schemas.microsoft.com/office/drawing/2017/model3d" xmlns:o="urn:schemas-microsoft-com:office:office" xmlns:oel="http://schemas.microsoft.com/office/2019/extlst" xmlns:r="http://schemas.openxmlformats.org/officeDocument/2006/relationships" xmlns:m="http://schemas.openxmlformats.org/officeDocument/2006/math" xmlns:v="urn:schemas-microsoft-com:vml" xmlns:wp14="http://schemas.microsoft.com/office/word/2010/wordprocessingDrawing" xmlns:wp="http://schemas.openxmlformats.org/drawingml/2006/wordprocessingDrawing" xmlns:w10="urn:schemas-microsoft-com:office:word" xmlns:w="http://schemas.openxmlformats.org/wordprocessingml/2006/main" xmlns:w14="http://schemas.microsoft.com/office/word/2010/wordml" xmlns:w15="http://schemas.microsoft.com/office/word/2012/wordml" xmlns:w16cex="http://schemas.microsoft.com/office/word/2018/wordml/cex" xmlns:w16cid="http://schemas.microsoft.com/office/word/2016/wordml/cid" xmlns:w16="http://schemas.microsoft.com/office/word/2018/wordml" xmlns:w16du="http://schemas.microsoft.com/office/word/2023/wordml/word16du" xmlns:w16sdtdh="http://schemas.microsoft.com/office/word/2020/wordml/sdtdatahash" xmlns:w16sdtfl="http://schemas.microsoft.com/office/word/2024/wordml/sdtformatlock" xmlns:w16se="http://schemas.microsoft.com/office/word/2015/wordml/symex" xmlns:wpg="http://schemas.microsoft.com/office/word/2010/wordprocessingGroup" xmlns:wpi="http://schemas.microsoft.com/office/word/2010/wordprocessingInk" xmlns:wne="http://schemas.microsoft.com/office/word/2006/wordml" xmlns:wps="http://schemas.microsoft.com/office/word/2010/wordprocessingShape" mc:Ignorable="w14 w15 w16se w16cid w16 w16cex w16sdtdh w16sdtfl w16du wp14">
+  <w:footnote w:type="separator" w:id="-1">
+    <w:p>
+      <w:pPr>
+        <w:spacing w:after="0" w:line="240" w:lineRule="auto"/>
+      </w:pPr>
+      <w:r>
+        <w:separator/>
+      </w:r>
+    </w:p>
+  </w:footnote>
+  <w:footnote w:type="continuationSeparator" w:id="0">
+    <w:p>
+      <w:pPr>
+        <w:spacing w:after="0" w:line="240" w:lineRule="auto"/>
+      </w:pPr>
+      <w:r>
+        <w:continuationSeparator/>
+      </w:r>
+    </w:p>
+  </w:footnote>
+</w:footnotes>
+</file>
+
+<file path=word/header1.xml><?xml version="1.0" encoding="utf-8"?>
+<w:hdr xmlns:wpc="http://schemas.microsoft.com/office/word/2010/wordprocessingCanvas" xmlns:cx="http://schemas.microsoft.com/office/drawing/2014/chartex" xmlns:cx1="http://schemas.microsoft.com/office/drawing/2015/9/8/chartex" xmlns:cx2="http://schemas.microsoft.com/office/drawing/2015/10/21/chartex" xmlns:cx3="http://schemas.microsoft.com/office/drawing/2016/5/9/chartex" xmlns:cx4="http://schemas.microsoft.com/office/drawing/2016/5/10/chartex" xmlns:cx5="http://schemas.microsoft.com/office/drawing/2016/5/11/chartex" xmlns:cx6="http://schemas.microsoft.com/office/drawing/2016/5/12/chartex" xmlns:cx7="http://schemas.microsoft.com/office/drawing/2016/5/13/chartex" xmlns:cx8="http://schemas.microsoft.com/office/drawing/2016/5/14/chartex" xmlns:mc="http://schemas.openxmlformats.org/markup-compatibility/2006" xmlns:aink="http://schemas.microsoft.com/office/drawing/2016/ink" xmlns:am3d="http://schemas.microsoft.com/office/drawing/2017/model3d" xmlns:o="urn:schemas-microsoft-com:office:office" xmlns:oel="http://schemas.microsoft.com/office/2019/extlst" xmlns:r="http://schemas.openxmlformats.org/officeDocument/2006/relationships" xmlns:m="http://schemas.openxmlformats.org/officeDocument/2006/math" xmlns:v="urn:schemas-microsoft-com:vml" xmlns:wp14="http://schemas.microsoft.com/office/word/2010/wordprocessingDrawing" xmlns:wp="http://schemas.openxmlformats.org/drawingml/2006/wordprocessingDrawing" xmlns:w10="urn:schemas-microsoft-com:office:word" xmlns:w="http://schemas.openxmlformats.org/wordprocessingml/2006/main" xmlns:w14="http://schemas.microsoft.com/office/word/2010/wordml" xmlns:w15="http://schemas.microsoft.com/office/word/2012/wordml" xmlns:w16cex="http://schemas.microsoft.com/office/word/2018/wordml/cex" xmlns:w16cid="http://schemas.microsoft.com/office/word/2016/wordml/cid" xmlns:w16="http://schemas.microsoft.com/office/word/2018/wordml" xmlns:w16du="http://schemas.microsoft.com/office/word/2023/wordml/word16du" xmlns:w16sdtdh="http://schemas.microsoft.com/office/word/2020/wordml/sdtdatahash" xmlns:w16sdtfl="http://schemas.microsoft.com/office/word/2024/wordml/sdtformatlock" xmlns:w16se="http://schemas.microsoft.com/office/word/2015/wordml/symex" xmlns:wpg="http://schemas.microsoft.com/office/word/2010/wordprocessingGroup" xmlns:wpi="http://schemas.microsoft.com/office/word/2010/wordprocessingInk" xmlns:wne="http://schemas.microsoft.com/office/word/2006/wordml" xmlns:wps="http://schemas.microsoft.com/office/word/2010/wordprocessingShape" mc:Ignorable="w14 w15 w16se w16cid w16 w16cex w16sdtdh w16sdtfl w16du wp14">
+  <w:p>
+    <w:pPr>
+      <w:pStyle w:val="Header"/>
+    </w:pPr>
+    <w:r>
+      <w:t>Luke Vassallo 6.2A</w:t>
+    </w:r>
+  </w:p>
+</w:hdr>
+</file>
+
 <file path=word/numbering.xml><?xml version="1.0" encoding="utf-8"?>
 <w:numbering xmlns:wpc="http://schemas.microsoft.com/office/word/2010/wordprocessingCanvas" xmlns:cx="http://schemas.microsoft.com/office/drawing/2014/chartex" xmlns:cx1="http://schemas.microsoft.com/office/drawing/2015/9/8/chartex" xmlns:cx2="http://schemas.microsoft.com/office/drawing/2015/10/21/chartex" xmlns:cx3="http://schemas.microsoft.com/office/drawing/2016/5/9/chartex" xmlns:cx4="http://schemas.microsoft.com/office/drawing/2016/5/10/chartex" xmlns:cx5="http://schemas.microsoft.com/office/drawing/2016/5/11/chartex" xmlns:cx6="http://schemas.microsoft.com/office/drawing/2016/5/12/chartex" xmlns:cx7="http://schemas.microsoft.com/office/drawing/2016/5/13/chartex" xmlns:cx8="http://schemas.microsoft.com/office/drawing/2016/5/14/chartex" xmlns:mc="http://schemas.openxmlformats.org/markup-compatibility/2006" xmlns:aink="http://schemas.microsoft.com/office/drawing/2016/ink" xmlns:am3d="http://schemas.microsoft.com/office/drawing/2017/model3d" xmlns:o="urn:schemas-microsoft-com:office:office" xmlns:oel="http://schemas.microsoft.com/office/2019/extlst" xmlns:r="http://schemas.openxmlformats.org/officeDocument/2006/relationships" xmlns:m="http://schemas.openxmlformats.org/officeDocument/2006/math" xmlns:v="urn:schemas-microsoft-com:vml" xmlns:wp14="http://schemas.microsoft.com/office/word/2010/wordprocessingDrawing" xmlns:wp="http://schemas.openxmlformats.org/drawingml/2006/wordprocessingDrawing" xmlns:w10="urn:schemas-microsoft-com:office:word" xmlns:w="http://schemas.openxmlformats.org/wordprocessingml/2006/main" xmlns:w14="http://schemas.microsoft.com/office/word/2010/wordml" xmlns:w15="http://schemas.microsoft.com/office/word/2012/wordml" xmlns:w16cex="http://schemas.microsoft.com/office/word/2018/wordml/cex" xmlns:w16cid="http://schemas.microsoft.com/office/word/2016/wordml/cid" xmlns:w16="http://schemas.microsoft.com/office/word/2018/wordml" xmlns:w16du="http://schemas.microsoft.com/office/word/2023/wordml/word16du" xmlns:w16sdtdh="http://schemas.microsoft.com/office/word/2020/wordml/sdtdatahash" xmlns:w16sdtfl="http://schemas.microsoft.com/office/word/2024/wordml/sdtformatlock" xmlns:w16se="http://schemas.microsoft.com/office/word/2015/wordml/symex" xmlns:wpg="http://schemas.microsoft.com/office/word/2010/wordprocessingGroup" xmlns:wpi="http://schemas.microsoft.com/office/word/2010/wordprocessingInk" xmlns:wne="http://schemas.microsoft.com/office/word/2006/wordml" xmlns:wps="http://schemas.microsoft.com/office/word/2010/wordprocessingShape" mc:Ignorable="w14 w15 w16se w16cid w16 w16cex w16sdtdh w16sdtfl w16du wp14">
   <w:abstractNum w:abstractNumId="0" w15:restartNumberingAfterBreak="0">
+    <w:nsid w:val="0FE15A43"/>
+    <w:multiLevelType w:val="hybridMultilevel"/>
+    <w:tmpl w:val="02446A50"/>
+    <w:lvl w:ilvl="0" w:tplc="B3DC7228">
+      <w:start w:val="1"/>
+      <w:numFmt w:val="bullet"/>
+      <w:lvlText w:val="-"/>
+      <w:lvlJc w:val="left"/>
+      <w:pPr>
+        <w:ind w:left="720" w:hanging="360"/>
+      </w:pPr>
+      <w:rPr>
+        <w:rFonts w:ascii="Aptos" w:eastAsiaTheme="minorHAnsi" w:hAnsi="Aptos" w:cstheme="minorBidi" w:hint="default"/>
+      </w:rPr>
+    </w:lvl>
+    <w:lvl w:ilvl="1" w:tplc="08090003" w:tentative="1">
+      <w:start w:val="1"/>
+      <w:numFmt w:val="bullet"/>
+      <w:lvlText w:val="o"/>
+      <w:lvlJc w:val="left"/>
+      <w:pPr>
+        <w:ind w:left="1440" w:hanging="360"/>
+      </w:pPr>
+      <w:rPr>
+        <w:rFonts w:ascii="Courier New" w:hAnsi="Courier New" w:cs="Courier New" w:hint="default"/>
+      </w:rPr>
+    </w:lvl>
+    <w:lvl w:ilvl="2" w:tplc="08090005" w:tentative="1">
+      <w:start w:val="1"/>
+      <w:numFmt w:val="bullet"/>
+      <w:lvlText w:val=""/>
+      <w:lvlJc w:val="left"/>
+      <w:pPr>
+        <w:ind w:left="2160" w:hanging="360"/>
+      </w:pPr>
+      <w:rPr>
+        <w:rFonts w:ascii="Wingdings" w:hAnsi="Wingdings" w:hint="default"/>
+      </w:rPr>
+    </w:lvl>
+    <w:lvl w:ilvl="3" w:tplc="08090001" w:tentative="1">
+      <w:start w:val="1"/>
+      <w:numFmt w:val="bullet"/>
+      <w:lvlText w:val=""/>
+      <w:lvlJc w:val="left"/>
+      <w:pPr>
+        <w:ind w:left="2880" w:hanging="360"/>
+      </w:pPr>
+      <w:rPr>
+        <w:rFonts w:ascii="Symbol" w:hAnsi="Symbol" w:hint="default"/>
+      </w:rPr>
+    </w:lvl>
+    <w:lvl w:ilvl="4" w:tplc="08090003" w:tentative="1">
+      <w:start w:val="1"/>
+      <w:numFmt w:val="bullet"/>
+      <w:lvlText w:val="o"/>
+      <w:lvlJc w:val="left"/>
+      <w:pPr>
+        <w:ind w:left="3600" w:hanging="360"/>
+      </w:pPr>
+      <w:rPr>
+        <w:rFonts w:ascii="Courier New" w:hAnsi="Courier New" w:cs="Courier New" w:hint="default"/>
+      </w:rPr>
+    </w:lvl>
+    <w:lvl w:ilvl="5" w:tplc="08090005" w:tentative="1">
+      <w:start w:val="1"/>
+      <w:numFmt w:val="bullet"/>
+      <w:lvlText w:val=""/>
+      <w:lvlJc w:val="left"/>
+      <w:pPr>
+        <w:ind w:left="4320" w:hanging="360"/>
+      </w:pPr>
+      <w:rPr>
+        <w:rFonts w:ascii="Wingdings" w:hAnsi="Wingdings" w:hint="default"/>
+      </w:rPr>
+    </w:lvl>
+    <w:lvl w:ilvl="6" w:tplc="08090001" w:tentative="1">
+      <w:start w:val="1"/>
+      <w:numFmt w:val="bullet"/>
+      <w:lvlText w:val=""/>
+      <w:lvlJc w:val="left"/>
+      <w:pPr>
+        <w:ind w:left="5040" w:hanging="360"/>
+      </w:pPr>
+      <w:rPr>
+        <w:rFonts w:ascii="Symbol" w:hAnsi="Symbol" w:hint="default"/>
+      </w:rPr>
+    </w:lvl>
+    <w:lvl w:ilvl="7" w:tplc="08090003" w:tentative="1">
+      <w:start w:val="1"/>
+      <w:numFmt w:val="bullet"/>
+      <w:lvlText w:val="o"/>
+      <w:lvlJc w:val="left"/>
+      <w:pPr>
+        <w:ind w:left="5760" w:hanging="360"/>
+      </w:pPr>
+      <w:rPr>
+        <w:rFonts w:ascii="Courier New" w:hAnsi="Courier New" w:cs="Courier New" w:hint="default"/>
+      </w:rPr>
+    </w:lvl>
+    <w:lvl w:ilvl="8" w:tplc="08090005" w:tentative="1">
+      <w:start w:val="1"/>
+      <w:numFmt w:val="bullet"/>
+      <w:lvlText w:val=""/>
+      <w:lvlJc w:val="left"/>
+      <w:pPr>
+        <w:ind w:left="6480" w:hanging="360"/>
+      </w:pPr>
+      <w:rPr>
+        <w:rFonts w:ascii="Wingdings" w:hAnsi="Wingdings" w:hint="default"/>
+      </w:rPr>
+    </w:lvl>
+  </w:abstractNum>
+  <w:abstractNum w:abstractNumId="1" w15:restartNumberingAfterBreak="0">
     <w:nsid w:val="15C0295A"/>
     <w:multiLevelType w:val="hybridMultilevel"/>
-    <w:tmpl w:val="1E0AD470"/>
+    <w:tmpl w:val="2610BAA6"/>
+    <w:lvl w:ilvl="0" w:tplc="0809000F">
+      <w:start w:val="1"/>
+      <w:numFmt w:val="decimal"/>
+      <w:lvlText w:val="%1."/>
+      <w:lvlJc w:val="left"/>
+      <w:pPr>
+        <w:ind w:left="720" w:hanging="360"/>
+      </w:pPr>
+      <w:rPr>
+        <w:rFonts w:hint="default"/>
+      </w:rPr>
+    </w:lvl>
+    <w:lvl w:ilvl="1" w:tplc="08090019" w:tentative="1">
+      <w:start w:val="1"/>
+      <w:numFmt w:val="lowerLetter"/>
+      <w:lvlText w:val="%2."/>
+      <w:lvlJc w:val="left"/>
+      <w:pPr>
+        <w:ind w:left="1440" w:hanging="360"/>
+      </w:pPr>
+    </w:lvl>
+    <w:lvl w:ilvl="2" w:tplc="0809001B" w:tentative="1">
+      <w:start w:val="1"/>
+      <w:numFmt w:val="lowerRoman"/>
+      <w:lvlText w:val="%3."/>
+      <w:lvlJc w:val="right"/>
+      <w:pPr>
+        <w:ind w:left="2160" w:hanging="180"/>
+      </w:pPr>
+    </w:lvl>
+    <w:lvl w:ilvl="3" w:tplc="0809000F" w:tentative="1">
+      <w:start w:val="1"/>
+      <w:numFmt w:val="decimal"/>
+      <w:lvlText w:val="%4."/>
+      <w:lvlJc w:val="left"/>
+      <w:pPr>
+        <w:ind w:left="2880" w:hanging="360"/>
+      </w:pPr>
+    </w:lvl>
+    <w:lvl w:ilvl="4" w:tplc="08090019" w:tentative="1">
+      <w:start w:val="1"/>
+      <w:numFmt w:val="lowerLetter"/>
+      <w:lvlText w:val="%5."/>
+      <w:lvlJc w:val="left"/>
+      <w:pPr>
+        <w:ind w:left="3600" w:hanging="360"/>
+      </w:pPr>
+    </w:lvl>
+    <w:lvl w:ilvl="5" w:tplc="0809001B" w:tentative="1">
+      <w:start w:val="1"/>
+      <w:numFmt w:val="lowerRoman"/>
+      <w:lvlText w:val="%6."/>
+      <w:lvlJc w:val="right"/>
+      <w:pPr>
+        <w:ind w:left="4320" w:hanging="180"/>
+      </w:pPr>
+    </w:lvl>
+    <w:lvl w:ilvl="6" w:tplc="0809000F" w:tentative="1">
+      <w:start w:val="1"/>
+      <w:numFmt w:val="decimal"/>
+      <w:lvlText w:val="%7."/>
+      <w:lvlJc w:val="left"/>
+      <w:pPr>
+        <w:ind w:left="5040" w:hanging="360"/>
+      </w:pPr>
+    </w:lvl>
+    <w:lvl w:ilvl="7" w:tplc="08090019" w:tentative="1">
+      <w:start w:val="1"/>
+      <w:numFmt w:val="lowerLetter"/>
+      <w:lvlText w:val="%8."/>
+      <w:lvlJc w:val="left"/>
+      <w:pPr>
+        <w:ind w:left="5760" w:hanging="360"/>
+      </w:pPr>
+    </w:lvl>
+    <w:lvl w:ilvl="8" w:tplc="0809001B" w:tentative="1">
+      <w:start w:val="1"/>
+      <w:numFmt w:val="lowerRoman"/>
+      <w:lvlText w:val="%9."/>
+      <w:lvlJc w:val="right"/>
+      <w:pPr>
+        <w:ind w:left="6480" w:hanging="180"/>
+      </w:pPr>
+    </w:lvl>
+  </w:abstractNum>
+  <w:abstractNum w:abstractNumId="2" w15:restartNumberingAfterBreak="0">
+    <w:nsid w:val="194768B7"/>
+    <w:multiLevelType w:val="hybridMultilevel"/>
+    <w:tmpl w:val="3640C396"/>
     <w:lvl w:ilvl="0" w:tplc="0809000F">
       <w:start w:val="1"/>
       <w:numFmt w:val="decimal"/>
@@ -126,6 +4536,12 @@
     </w:lvl>
   </w:abstractNum>
   <w:num w:numId="1" w16cid:durableId="1304196027">
+    <w:abstractNumId w:val="1"/>
+  </w:num>
+  <w:num w:numId="2" w16cid:durableId="1049719425">
+    <w:abstractNumId w:val="2"/>
+  </w:num>
+  <w:num w:numId="3" w16cid:durableId="960920679">
     <w:abstractNumId w:val="0"/>
   </w:num>
 </w:numbering>
@@ -1044,6 +5460,69 @@
       <w:spacing w:val="5"/>
     </w:rPr>
   </w:style>
+  <w:style w:type="paragraph" w:styleId="Header">
+    <w:name w:val="header"/>
+    <w:basedOn w:val="Normal"/>
+    <w:link w:val="HeaderChar"/>
+    <w:uiPriority w:val="99"/>
+    <w:unhideWhenUsed/>
+    <w:rsid w:val="00F41D39"/>
+    <w:pPr>
+      <w:tabs>
+        <w:tab w:val="center" w:pos="4513"/>
+        <w:tab w:val="right" w:pos="9026"/>
+      </w:tabs>
+      <w:spacing w:after="0" w:line="240" w:lineRule="auto"/>
+    </w:pPr>
+  </w:style>
+  <w:style w:type="character" w:customStyle="1" w:styleId="HeaderChar">
+    <w:name w:val="Header Char"/>
+    <w:basedOn w:val="DefaultParagraphFont"/>
+    <w:link w:val="Header"/>
+    <w:uiPriority w:val="99"/>
+    <w:rsid w:val="00F41D39"/>
+  </w:style>
+  <w:style w:type="paragraph" w:styleId="Footer">
+    <w:name w:val="footer"/>
+    <w:basedOn w:val="Normal"/>
+    <w:link w:val="FooterChar"/>
+    <w:uiPriority w:val="99"/>
+    <w:unhideWhenUsed/>
+    <w:rsid w:val="00F41D39"/>
+    <w:pPr>
+      <w:tabs>
+        <w:tab w:val="center" w:pos="4513"/>
+        <w:tab w:val="right" w:pos="9026"/>
+      </w:tabs>
+      <w:spacing w:after="0" w:line="240" w:lineRule="auto"/>
+    </w:pPr>
+  </w:style>
+  <w:style w:type="character" w:customStyle="1" w:styleId="FooterChar">
+    <w:name w:val="Footer Char"/>
+    <w:basedOn w:val="DefaultParagraphFont"/>
+    <w:link w:val="Footer"/>
+    <w:uiPriority w:val="99"/>
+    <w:rsid w:val="00F41D39"/>
+  </w:style>
+  <w:style w:type="table" w:styleId="TableGrid">
+    <w:name w:val="Table Grid"/>
+    <w:basedOn w:val="TableNormal"/>
+    <w:uiPriority w:val="39"/>
+    <w:rsid w:val="00491231"/>
+    <w:pPr>
+      <w:spacing w:after="0" w:line="240" w:lineRule="auto"/>
+    </w:pPr>
+    <w:tblPr>
+      <w:tblBorders>
+        <w:top w:val="single" w:sz="4" w:space="0" w:color="auto"/>
+        <w:left w:val="single" w:sz="4" w:space="0" w:color="auto"/>
+        <w:bottom w:val="single" w:sz="4" w:space="0" w:color="auto"/>
+        <w:right w:val="single" w:sz="4" w:space="0" w:color="auto"/>
+        <w:insideH w:val="single" w:sz="4" w:space="0" w:color="auto"/>
+        <w:insideV w:val="single" w:sz="4" w:space="0" w:color="auto"/>
+      </w:tblBorders>
+    </w:tblPr>
+  </w:style>
 </w:styles>
 </file>
 

</xml_diff>